<commit_message>
Informe Final version v1.2
</commit_message>
<xml_diff>
--- a/Documentacion/Informe-Final/Who-Pays-Informe-Final-v1.1.docx
+++ b/Documentacion/Informe-Final/Who-Pays-Informe-Final-v1.1.docx
@@ -226,81 +226,123 @@
           <w:szCs w:val="18"/>
           <w:lang w:val="ca-ES"/>
         </w:rPr>
-      </w:pPr>
-    </w:p>
-    <w:p>
-      <w:pPr>
-        <w:pStyle w:val="PARAGRAPHnoindent"/>
-        <w:spacing w:before="120"/>
-        <w:jc w:val="center"/>
-        <w:rPr>
-          <w:color w:val="000000"/>
-          <w:lang w:val="ca-ES"/>
-        </w:rPr>
-      </w:pPr>
-      <w:r>
-        <w:rPr>
-          <w:color w:val="000000"/>
-          <w:lang w:val="ca-ES"/>
-        </w:rPr>
-        <w:t>——————————</w:t>
-      </w:r>
-      <w:r>
-        <w:rPr>
-          <w:rFonts w:ascii="Times New Roman" w:hAnsi="Times New Roman"/>
-          <w:color w:val="000000"/>
-          <w:position w:val="-2"/>
-          <w:lang w:val="ca-ES"/>
-        </w:rPr>
-        <w:t xml:space="preserve">   </w:t>
-      </w:r>
-      <w:r>
-        <w:rPr>
-          <w:rFonts w:ascii="Wingdings" w:hAnsi="Wingdings"/>
-          <w:color w:val="000000"/>
-          <w:position w:val="-2"/>
-          <w:lang w:val="ca-ES"/>
-        </w:rPr>
-        <w:sym w:font="Wingdings" w:char="F075"/>
-      </w:r>
-      <w:r>
-        <w:rPr>
-          <w:rFonts w:ascii="Times New Roman" w:hAnsi="Times New Roman"/>
-          <w:color w:val="000000"/>
-          <w:position w:val="-2"/>
-          <w:lang w:val="ca-ES"/>
-        </w:rPr>
-        <w:t xml:space="preserve">   </w:t>
-      </w:r>
-      <w:r>
-        <w:rPr>
-          <w:color w:val="000000"/>
-          <w:lang w:val="ca-ES"/>
-        </w:rPr>
-        <w:t>——————————</w:t>
-      </w:r>
-    </w:p>
-    <w:p>
-      <w:pPr>
-        <w:pStyle w:val="Heading1"/>
-        <w:spacing w:before="200" w:line="240" w:lineRule="auto"/>
-        <w:rPr>
-          <w:color w:val="000000"/>
-          <w:lang w:val="ca-ES"/>
-        </w:rPr>
         <w:sectPr>
           <w:headerReference w:type="even" r:id="rId8"/>
           <w:headerReference w:type="default" r:id="rId9"/>
-          <w:footerReference w:type="even" r:id="rId10"/>
-          <w:footerReference w:type="default" r:id="rId11"/>
-          <w:headerReference w:type="first" r:id="rId12"/>
-          <w:footerReference w:type="first" r:id="rId13"/>
           <w:pgSz w:w="11340" w:h="15480" w:code="1"/>
           <w:pgMar w:top="1196" w:right="607" w:bottom="357" w:left="720" w:header="607" w:footer="74" w:gutter="0"/>
           <w:paperSrc w:first="261" w:other="261"/>
           <w:cols w:space="240"/>
-          <w:titlePg/>
+          <w:docGrid w:linePitch="258"/>
         </w:sectPr>
+      </w:pPr>
+    </w:p>
+    <w:p>
+      <w:pPr>
+        <w:rPr>
+          <w:sz w:val="18"/>
+          <w:szCs w:val="18"/>
+          <w:lang w:val="ca-ES"/>
+        </w:rPr>
+      </w:pPr>
+    </w:p>
+    <w:p>
+      <w:pPr>
+        <w:pStyle w:val="PARAGRAPHnoindent"/>
+        <w:spacing w:before="120"/>
+        <w:jc w:val="center"/>
+        <w:rPr>
+          <w:color w:val="000000"/>
+          <w:lang w:val="ca-ES"/>
+        </w:rPr>
+        <w:sectPr>
+          <w:type w:val="continuous"/>
+          <w:pgSz w:w="11340" w:h="15480" w:code="1"/>
+          <w:pgMar w:top="1196" w:right="607" w:bottom="357" w:left="720" w:header="607" w:footer="74" w:gutter="0"/>
+          <w:paperSrc w:first="261" w:other="261"/>
+          <w:cols w:num="2" w:space="240"/>
+          <w:docGrid w:linePitch="258"/>
+        </w:sectPr>
+      </w:pPr>
+    </w:p>
+    <w:p>
+      <w:pPr>
+        <w:pStyle w:val="PARAGRAPHnoindent"/>
+        <w:spacing w:before="120"/>
+        <w:jc w:val="center"/>
+        <w:rPr>
+          <w:color w:val="000000"/>
+          <w:lang w:val="ca-ES"/>
+        </w:rPr>
+      </w:pPr>
+      <w:r>
+        <w:rPr>
+          <w:color w:val="000000"/>
+          <w:lang w:val="ca-ES"/>
+        </w:rPr>
+        <w:t>——————————</w:t>
+      </w:r>
+      <w:r>
+        <w:rPr>
+          <w:rFonts w:ascii="Times New Roman" w:hAnsi="Times New Roman"/>
+          <w:color w:val="000000"/>
+          <w:position w:val="-2"/>
+          <w:lang w:val="ca-ES"/>
+        </w:rPr>
+        <w:t xml:space="preserve">   </w:t>
+      </w:r>
+      <w:r>
+        <w:rPr>
+          <w:rFonts w:ascii="Wingdings" w:hAnsi="Wingdings"/>
+          <w:color w:val="000000"/>
+          <w:position w:val="-2"/>
+          <w:lang w:val="ca-ES"/>
+        </w:rPr>
+        <w:sym w:font="Wingdings" w:char="F075"/>
+      </w:r>
+      <w:r>
+        <w:rPr>
+          <w:rFonts w:ascii="Times New Roman" w:hAnsi="Times New Roman"/>
+          <w:color w:val="000000"/>
+          <w:position w:val="-2"/>
+          <w:lang w:val="ca-ES"/>
+        </w:rPr>
+        <w:t xml:space="preserve">   </w:t>
+      </w:r>
+      <w:r>
+        <w:rPr>
+          <w:color w:val="000000"/>
+          <w:lang w:val="ca-ES"/>
+        </w:rPr>
+        <w:t>——————————</w:t>
+      </w:r>
+    </w:p>
+    <w:p>
+      <w:pPr>
+        <w:pStyle w:val="Heading1"/>
+        <w:spacing w:before="200" w:line="240" w:lineRule="auto"/>
+        <w:rPr>
+          <w:color w:val="000000"/>
+          <w:lang w:val="ca-ES"/>
+        </w:rPr>
+        <w:sectPr>
+          <w:type w:val="continuous"/>
+          <w:pgSz w:w="11340" w:h="15480" w:code="1"/>
+          <w:pgMar w:top="1196" w:right="607" w:bottom="357" w:left="720" w:header="607" w:footer="74" w:gutter="0"/>
+          <w:paperSrc w:first="261" w:other="261"/>
+          <w:cols w:space="240"/>
+          <w:docGrid w:linePitch="258"/>
+        </w:sectPr>
+      </w:pPr>
+    </w:p>
+    <w:p>
+      <w:pPr>
+        <w:pStyle w:val="Heading1"/>
+        <w:spacing w:before="200" w:line="240" w:lineRule="auto"/>
+        <w:rPr>
+          <w:color w:val="000000"/>
+          <w:lang w:val="ca-ES"/>
+        </w:rPr>
       </w:pPr>
       <w:r>
         <w:rPr>
@@ -322,7 +364,14 @@
           <w:color w:val="000000"/>
           <w:lang w:val="ca-ES"/>
         </w:rPr>
-        <w:t>tion</w:t>
+        <w:t>tio</w:t>
+      </w:r>
+      <w:r>
+        <w:rPr>
+          <w:color w:val="000000"/>
+          <w:lang w:val="ca-ES"/>
+        </w:rPr>
+        <w:t>n</w:t>
       </w:r>
     </w:p>
     <w:p>
@@ -516,6 +565,33 @@
           <w:lang w:val="ca-ES"/>
         </w:rPr>
       </w:pPr>
+    </w:p>
+    <w:p>
+      <w:pPr>
+        <w:pStyle w:val="PARAGRAPH"/>
+        <w:ind w:firstLine="0"/>
+        <w:rPr>
+          <w:lang w:val="ca-ES"/>
+        </w:rPr>
+      </w:pPr>
+    </w:p>
+    <w:p>
+      <w:pPr>
+        <w:pStyle w:val="PARAGRAPH"/>
+        <w:ind w:firstLine="0"/>
+        <w:rPr>
+          <w:lang w:val="ca-ES"/>
+        </w:rPr>
+      </w:pPr>
+    </w:p>
+    <w:p>
+      <w:pPr>
+        <w:pStyle w:val="PARAGRAPH"/>
+        <w:ind w:firstLine="0"/>
+        <w:rPr>
+          <w:lang w:val="ca-ES"/>
+        </w:rPr>
+      </w:pPr>
       <w:r>
         <w:rPr>
           <w:lang w:val="ca-ES"/>
@@ -701,6 +777,7 @@
         <w:spacing w:line="240" w:lineRule="auto"/>
         <w:rPr>
           <w:color w:val="000000"/>
+          <w:lang w:val="ca-ES"/>
         </w:rPr>
       </w:pPr>
       <w:r>
@@ -710,6 +787,47 @@
         </w:rPr>
         <w:t>We’ve tried to follow those rules to the best of our current capabilities, we are sure that our work could be improved and that will be our next mission going fordward.</w:t>
       </w:r>
+    </w:p>
+    <w:p>
+      <w:pPr>
+        <w:pStyle w:val="PARAGRAPH"/>
+        <w:rPr>
+          <w:lang w:val="ca-ES"/>
+        </w:rPr>
+      </w:pPr>
+    </w:p>
+    <w:p>
+      <w:pPr>
+        <w:pStyle w:val="PARAGRAPH"/>
+        <w:ind w:firstLine="0"/>
+        <w:rPr>
+          <w:lang w:val="ca-ES"/>
+        </w:rPr>
+      </w:pPr>
+    </w:p>
+    <w:p>
+      <w:pPr>
+        <w:pStyle w:val="PARAGRAPH"/>
+        <w:rPr>
+          <w:lang w:val="ca-ES"/>
+        </w:rPr>
+      </w:pPr>
+    </w:p>
+    <w:p>
+      <w:pPr>
+        <w:pStyle w:val="PARAGRAPH"/>
+        <w:rPr>
+          <w:lang w:val="ca-ES"/>
+        </w:rPr>
+      </w:pPr>
+    </w:p>
+    <w:p>
+      <w:pPr>
+        <w:pStyle w:val="PARAGRAPH"/>
+        <w:rPr>
+          <w:lang w:val="ca-ES"/>
+        </w:rPr>
+      </w:pPr>
     </w:p>
     <w:p>
       <w:pPr>
@@ -743,20 +861,28 @@
     </w:p>
     <w:p>
       <w:pPr>
-        <w:pStyle w:val="Heading2"/>
-        <w:spacing w:before="0" w:line="240" w:lineRule="auto"/>
-        <w:rPr>
-          <w:color w:val="000000"/>
-          <w:lang w:val="ca-ES"/>
-        </w:rPr>
-      </w:pPr>
-    </w:p>
-    <w:p>
-      <w:pPr>
         <w:pStyle w:val="PARAGRAPHnoindent"/>
         <w:rPr>
           <w:lang w:val="ca-ES"/>
         </w:rPr>
+        <w:sectPr>
+          <w:type w:val="continuous"/>
+          <w:pgSz w:w="11340" w:h="15480" w:code="1"/>
+          <w:pgMar w:top="1196" w:right="607" w:bottom="357" w:left="720" w:header="607" w:footer="74" w:gutter="0"/>
+          <w:paperSrc w:first="261" w:other="261"/>
+          <w:cols w:num="2" w:space="240"/>
+          <w:docGrid w:linePitch="258"/>
+        </w:sectPr>
+      </w:pPr>
+      <w:bookmarkStart w:id="0" w:name="_GoBack"/>
+      <w:bookmarkEnd w:id="0"/>
+    </w:p>
+    <w:p>
+      <w:pPr>
+        <w:pStyle w:val="PARAGRAPHnoindent"/>
+        <w:rPr>
+          <w:lang w:val="ca-ES"/>
+        </w:rPr>
       </w:pPr>
       <w:r>
         <w:rPr>
@@ -768,7 +894,13 @@
         <w:rPr>
           <w:lang w:val="ca-ES"/>
         </w:rPr>
-        <w:t xml:space="preserve"> this mobile-based application is not something completely new. There are some other applications in the market that provide similar functionalities, however we wanted to be able to create a similar solution that could later be further customized for our own needs.</w:t>
+        <w:t xml:space="preserve"> this mobile-based application is not something completely new. There are some other applications in the market that provide similar functionalities, however we wanted to be able to create a similar solution that could later be further customized for our own needs</w:t>
+      </w:r>
+      <w:r>
+        <w:rPr>
+          <w:lang w:val="ca-ES"/>
+        </w:rPr>
+        <w:t xml:space="preserve">. </w:t>
       </w:r>
     </w:p>
     <w:p>
@@ -790,7 +922,13 @@
         <w:rPr>
           <w:lang w:val="ca-ES"/>
         </w:rPr>
-        <w:t>We see the other applications in the market as an all-rounder whose target is a large amount of people while our application’s target is not to be used by millions of people but our own group of friends so that we can create new features that could be good for our needs but not necessarily to every user.</w:t>
+        <w:t xml:space="preserve">We see the other applications in the market as an all-rounder whose target is a large amount of people while our application’s target is not to be used by millions of people but our own group of friends so that we can create new </w:t>
+      </w:r>
+      <w:r>
+        <w:rPr>
+          <w:lang w:val="ca-ES"/>
+        </w:rPr>
+        <w:t>features that could be good for our needs but not necessarily to every user.</w:t>
       </w:r>
     </w:p>
     <w:p>
@@ -821,9 +959,6 @@
       <w:pPr>
         <w:pStyle w:val="Heading1"/>
         <w:spacing w:line="240" w:lineRule="auto"/>
-        <w:rPr>
-          <w:color w:val="000000"/>
-        </w:rPr>
       </w:pPr>
       <w:r>
         <w:rPr>
@@ -843,12 +978,6 @@
         </w:rPr>
         <w:t>Project Proposal</w:t>
       </w:r>
-    </w:p>
-    <w:p>
-      <w:pPr>
-        <w:pStyle w:val="PARAGRAPH"/>
-        <w:ind w:firstLine="0"/>
-      </w:pPr>
     </w:p>
     <w:p>
       <w:pPr>
@@ -1014,6 +1143,18 @@
     </w:p>
     <w:p>
       <w:pPr>
+        <w:pStyle w:val="PARAGRAPH"/>
+        <w:ind w:firstLine="0"/>
+      </w:pPr>
+    </w:p>
+    <w:p>
+      <w:pPr>
+        <w:pStyle w:val="PARAGRAPH"/>
+        <w:ind w:firstLine="0"/>
+      </w:pPr>
+    </w:p>
+    <w:p>
+      <w:pPr>
         <w:pStyle w:val="Heading2"/>
         <w:spacing w:line="240" w:lineRule="auto"/>
         <w:ind w:left="0" w:firstLine="0"/>
@@ -1041,22 +1182,16 @@
           <w:color w:val="000000"/>
           <w:lang w:val="ca-ES"/>
         </w:rPr>
-        <w:t>1</w:t>
-      </w:r>
-      <w:r>
-        <w:rPr>
-          <w:color w:val="000000"/>
-          <w:lang w:val="ca-ES"/>
-        </w:rPr>
-        <w:t xml:space="preserve"> </w:t>
-      </w:r>
-      <w:r>
-        <w:rPr>
-          <w:color w:val="000000"/>
-          <w:lang w:val="ca-ES"/>
-        </w:rPr>
-        <w:t>Project Objectives</w:t>
-      </w:r>
+        <w:t>1 Project Objectives</w:t>
+      </w:r>
+    </w:p>
+    <w:p>
+      <w:pPr>
+        <w:pStyle w:val="PARAGRAPHnoindent"/>
+        <w:rPr>
+          <w:lang w:val="ca-ES"/>
+        </w:rPr>
+      </w:pPr>
     </w:p>
     <w:p>
       <w:pPr>
@@ -1066,61 +1201,52 @@
           <w:rFonts w:ascii="Palatino Linotype" w:hAnsi="Palatino Linotype"/>
         </w:rPr>
       </w:pPr>
-    </w:p>
-    <w:p>
-      <w:pPr>
-        <w:pStyle w:val="PARAGRAPH"/>
-        <w:ind w:firstLine="0"/>
+      <w:r>
         <w:rPr>
           <w:rFonts w:ascii="Palatino Linotype" w:hAnsi="Palatino Linotype"/>
         </w:rPr>
-      </w:pPr>
-    </w:p>
-    <w:p>
-      <w:pPr>
-        <w:pStyle w:val="PARAGRAPH"/>
-        <w:ind w:firstLine="0"/>
+        <w:t>-</w:t>
+      </w:r>
+      <w:r>
         <w:rPr>
           <w:rFonts w:ascii="Palatino Linotype" w:hAnsi="Palatino Linotype"/>
-        </w:rPr>
-      </w:pPr>
+          <w:b/>
+        </w:rPr>
+        <w:t>TFG-OBJ-01</w:t>
+      </w:r>
       <w:r>
         <w:rPr>
           <w:rFonts w:ascii="Palatino Linotype" w:hAnsi="Palatino Linotype"/>
         </w:rPr>
-        <w:t>-</w:t>
+        <w:t xml:space="preserve"> – Usage of the Software Development knowledge acquired throughout my specialization. Consists of implementing the knowledge I’ve acquitted to the whole Software Development Lifecycle (</w:t>
       </w:r>
       <w:r>
         <w:rPr>
           <w:rFonts w:ascii="Palatino Linotype" w:hAnsi="Palatino Linotype"/>
-          <w:b/>
-        </w:rPr>
-        <w:t>TFG-OBJ-01</w:t>
+        </w:rPr>
+        <w:t>Planning, Analysis, Design</w:t>
       </w:r>
       <w:r>
         <w:rPr>
           <w:rFonts w:ascii="Palatino Linotype" w:hAnsi="Palatino Linotype"/>
         </w:rPr>
-        <w:t xml:space="preserve"> – Usage of the Software Development knowledge acquired throughout my specialization. Consists of implementing the knowledge I’ve acquitted to the whole Software Development Lifecycle (</w:t>
+        <w:t>,</w:t>
       </w:r>
       <w:r>
         <w:rPr>
           <w:rFonts w:ascii="Palatino Linotype" w:hAnsi="Palatino Linotype"/>
         </w:rPr>
-        <w:t>Planning, Analysis, Design</w:t>
-      </w:r>
-      <w:r>
+        <w:t xml:space="preserve"> Implementation, Test, Document).</w:t>
+      </w:r>
+    </w:p>
+    <w:p>
+      <w:pPr>
+        <w:pStyle w:val="PARAGRAPH"/>
+        <w:ind w:firstLine="0"/>
         <w:rPr>
           <w:rFonts w:ascii="Palatino Linotype" w:hAnsi="Palatino Linotype"/>
         </w:rPr>
-        <w:t>,</w:t>
-      </w:r>
-      <w:r>
-        <w:rPr>
-          <w:rFonts w:ascii="Palatino Linotype" w:hAnsi="Palatino Linotype"/>
-        </w:rPr>
-        <w:t xml:space="preserve"> Implementation, Test, Document).</w:t>
-      </w:r>
+      </w:pPr>
     </w:p>
     <w:p>
       <w:pPr>
@@ -1497,18 +1623,6 @@
       <w:r>
         <w:t xml:space="preserve"> but we found a way to merge two already existing methodologies into one that would fit our requirements.</w:t>
       </w:r>
-    </w:p>
-    <w:p>
-      <w:pPr>
-        <w:pStyle w:val="PARAGRAPH"/>
-        <w:ind w:firstLine="0"/>
-      </w:pPr>
-    </w:p>
-    <w:p>
-      <w:pPr>
-        <w:pStyle w:val="PARAGRAPH"/>
-        <w:ind w:firstLine="0"/>
-      </w:pPr>
     </w:p>
     <w:p>
       <w:pPr>
@@ -1612,17 +1726,8 @@
         <w:rPr>
           <w:lang w:val="ca-ES"/>
         </w:rPr>
-        <w:t xml:space="preserve">IN PROGRESS, TESTING, DONE, RELEASED). </w:t>
-      </w:r>
-    </w:p>
-    <w:p>
-      <w:pPr>
-        <w:pStyle w:val="PARAGRAPH"/>
-        <w:ind w:firstLine="0"/>
-        <w:rPr>
-          <w:lang w:val="ca-ES"/>
-        </w:rPr>
-      </w:pPr>
+        <w:t>IN PROGRESS, TESTING, DONE, RELEASED).</w:t>
+      </w:r>
     </w:p>
     <w:p>
       <w:pPr>
@@ -2030,6 +2135,15 @@
           <w:lang w:val="ca-ES"/>
         </w:rPr>
       </w:pPr>
+    </w:p>
+    <w:p>
+      <w:pPr>
+        <w:pStyle w:val="PARAGRAPH"/>
+        <w:ind w:firstLine="0"/>
+        <w:rPr>
+          <w:lang w:val="ca-ES"/>
+        </w:rPr>
+      </w:pPr>
       <w:r>
         <w:rPr>
           <w:lang w:val="ca-ES"/>
@@ -3089,7 +3203,7 @@
           <w:lang w:val="ca-ES"/>
         </w:rPr>
         <w:drawing>
-          <wp:anchor distT="0" distB="0" distL="114300" distR="114300" simplePos="0" relativeHeight="251658240" behindDoc="0" locked="0" layoutInCell="1" allowOverlap="1">
+          <wp:anchor distT="0" distB="0" distL="114300" distR="114300" simplePos="0" relativeHeight="251658240" behindDoc="0" locked="0" layoutInCell="1" allowOverlap="1" wp14:anchorId="7BE748F0" wp14:editId="72E60A1B">
             <wp:simplePos x="0" y="0"/>
             <wp:positionH relativeFrom="column">
               <wp:posOffset>255270</wp:posOffset>
@@ -3112,7 +3226,7 @@
                     <pic:cNvPicPr/>
                   </pic:nvPicPr>
                   <pic:blipFill>
-                    <a:blip r:embed="rId14">
+                    <a:blip r:embed="rId10">
                       <a:extLst>
                         <a:ext uri="{28A0092B-C50C-407E-A947-70E740481C1C}">
                           <a14:useLocalDpi xmlns:a14="http://schemas.microsoft.com/office/drawing/2010/main" val="0"/>
@@ -3285,7 +3399,7 @@
           <w:noProof/>
         </w:rPr>
         <w:drawing>
-          <wp:anchor distT="0" distB="0" distL="114300" distR="114300" simplePos="0" relativeHeight="251660288" behindDoc="0" locked="0" layoutInCell="1" allowOverlap="1" wp14:anchorId="242D8F49" wp14:editId="02DE9F64">
+          <wp:anchor distT="0" distB="0" distL="114300" distR="114300" simplePos="0" relativeHeight="251660288" behindDoc="0" locked="0" layoutInCell="1" allowOverlap="1" wp14:anchorId="7E1EB5CD" wp14:editId="7B316D62">
             <wp:simplePos x="0" y="0"/>
             <wp:positionH relativeFrom="column">
               <wp:posOffset>0</wp:posOffset>
@@ -3308,7 +3422,7 @@
                     <pic:cNvPicPr/>
                   </pic:nvPicPr>
                   <pic:blipFill>
-                    <a:blip r:embed="rId15">
+                    <a:blip r:embed="rId11">
                       <a:extLst>
                         <a:ext uri="{28A0092B-C50C-407E-A947-70E740481C1C}">
                           <a14:useLocalDpi xmlns:a14="http://schemas.microsoft.com/office/drawing/2010/main" val="0"/>
@@ -3836,7 +3950,7 @@
           <w:noProof/>
         </w:rPr>
         <w:drawing>
-          <wp:inline distT="0" distB="0" distL="0" distR="0" wp14:anchorId="0D0A977D" wp14:editId="6A625426">
+          <wp:inline distT="0" distB="0" distL="0" distR="0" wp14:anchorId="323E48CE" wp14:editId="1A7BD896">
             <wp:extent cx="2305050" cy="2247900"/>
             <wp:effectExtent l="0" t="0" r="0" b="0"/>
             <wp:docPr id="4" name="Picture 4"/>
@@ -3851,7 +3965,7 @@
                     <pic:cNvPicPr/>
                   </pic:nvPicPr>
                   <pic:blipFill>
-                    <a:blip r:embed="rId16"/>
+                    <a:blip r:embed="rId12"/>
                     <a:stretch>
                       <a:fillRect/>
                     </a:stretch>
@@ -3933,7 +4047,7 @@
           <w:noProof/>
         </w:rPr>
         <w:drawing>
-          <wp:inline distT="0" distB="0" distL="0" distR="0" wp14:anchorId="2F407468" wp14:editId="5B1AF023">
+          <wp:inline distT="0" distB="0" distL="0" distR="0" wp14:anchorId="1C30AC7D" wp14:editId="12560184">
             <wp:extent cx="2643411" cy="2266950"/>
             <wp:effectExtent l="0" t="0" r="5080" b="0"/>
             <wp:docPr id="7" name="Picture 7"/>
@@ -3948,7 +4062,7 @@
                     <pic:cNvPicPr/>
                   </pic:nvPicPr>
                   <pic:blipFill>
-                    <a:blip r:embed="rId17"/>
+                    <a:blip r:embed="rId13"/>
                     <a:stretch>
                       <a:fillRect/>
                     </a:stretch>
@@ -4097,7 +4211,7 @@
           <w:noProof/>
         </w:rPr>
         <w:drawing>
-          <wp:inline distT="0" distB="0" distL="0" distR="0" wp14:anchorId="2C42FBCD" wp14:editId="20C2A9DD">
+          <wp:inline distT="0" distB="0" distL="0" distR="0" wp14:anchorId="0884F115" wp14:editId="6F217B15">
             <wp:extent cx="2724150" cy="1628775"/>
             <wp:effectExtent l="0" t="0" r="0" b="9525"/>
             <wp:docPr id="8" name="Picture 8"/>
@@ -4112,7 +4226,7 @@
                     <pic:cNvPicPr/>
                   </pic:nvPicPr>
                   <pic:blipFill>
-                    <a:blip r:embed="rId18"/>
+                    <a:blip r:embed="rId14"/>
                     <a:stretch>
                       <a:fillRect/>
                     </a:stretch>
@@ -4176,7 +4290,7 @@
           <w:noProof/>
         </w:rPr>
         <w:drawing>
-          <wp:inline distT="0" distB="0" distL="0" distR="0" wp14:anchorId="0203B498" wp14:editId="037BA23E">
+          <wp:inline distT="0" distB="0" distL="0" distR="0" wp14:anchorId="727BC744" wp14:editId="1198789D">
             <wp:extent cx="3102610" cy="1624965"/>
             <wp:effectExtent l="0" t="0" r="2540" b="0"/>
             <wp:docPr id="10" name="Picture 10"/>
@@ -4191,7 +4305,7 @@
                     <pic:cNvPicPr/>
                   </pic:nvPicPr>
                   <pic:blipFill>
-                    <a:blip r:embed="rId19"/>
+                    <a:blip r:embed="rId15"/>
                     <a:stretch>
                       <a:fillRect/>
                     </a:stretch>
@@ -4360,7 +4474,7 @@
           <w:noProof/>
         </w:rPr>
         <w:drawing>
-          <wp:anchor distT="0" distB="0" distL="114300" distR="114300" simplePos="0" relativeHeight="251661312" behindDoc="0" locked="0" layoutInCell="1" allowOverlap="1" wp14:anchorId="58944B52">
+          <wp:anchor distT="0" distB="0" distL="114300" distR="114300" simplePos="0" relativeHeight="251661312" behindDoc="0" locked="0" layoutInCell="1" allowOverlap="1" wp14:anchorId="2157CAB8" wp14:editId="4008CAB6">
             <wp:simplePos x="0" y="0"/>
             <wp:positionH relativeFrom="margin">
               <wp:align>right</wp:align>
@@ -4383,7 +4497,7 @@
                     <pic:cNvPicPr/>
                   </pic:nvPicPr>
                   <pic:blipFill>
-                    <a:blip r:embed="rId20" cstate="print">
+                    <a:blip r:embed="rId16" cstate="print">
                       <a:extLst>
                         <a:ext uri="{28A0092B-C50C-407E-A947-70E740481C1C}">
                           <a14:useLocalDpi xmlns:a14="http://schemas.microsoft.com/office/drawing/2010/main" val="0"/>
@@ -4590,7 +4704,7 @@
           <w:szCs w:val="24"/>
         </w:rPr>
         <w:drawing>
-          <wp:anchor distT="0" distB="0" distL="114300" distR="114300" simplePos="0" relativeHeight="251662336" behindDoc="0" locked="0" layoutInCell="1" allowOverlap="1" wp14:anchorId="4AB4CD3D">
+          <wp:anchor distT="0" distB="0" distL="114300" distR="114300" simplePos="0" relativeHeight="251662336" behindDoc="0" locked="0" layoutInCell="1" allowOverlap="1" wp14:anchorId="2C55881A" wp14:editId="68531B12">
             <wp:simplePos x="0" y="0"/>
             <wp:positionH relativeFrom="margin">
               <wp:align>right</wp:align>
@@ -4613,7 +4727,7 @@
                     <pic:cNvPicPr/>
                   </pic:nvPicPr>
                   <pic:blipFill>
-                    <a:blip r:embed="rId21" cstate="print">
+                    <a:blip r:embed="rId17" cstate="print">
                       <a:extLst>
                         <a:ext uri="{28A0092B-C50C-407E-A947-70E740481C1C}">
                           <a14:useLocalDpi xmlns:a14="http://schemas.microsoft.com/office/drawing/2010/main" val="0"/>
@@ -4771,7 +4885,7 @@
           <w:noProof/>
         </w:rPr>
         <w:drawing>
-          <wp:anchor distT="0" distB="0" distL="114300" distR="114300" simplePos="0" relativeHeight="251665408" behindDoc="0" locked="0" layoutInCell="1" allowOverlap="1" wp14:anchorId="04F0C66D">
+          <wp:anchor distT="0" distB="0" distL="114300" distR="114300" simplePos="0" relativeHeight="251665408" behindDoc="0" locked="0" layoutInCell="1" allowOverlap="1" wp14:anchorId="57426245" wp14:editId="28C0DE04">
             <wp:simplePos x="0" y="0"/>
             <wp:positionH relativeFrom="margin">
               <wp:align>right</wp:align>
@@ -4794,7 +4908,7 @@
                     <pic:cNvPicPr/>
                   </pic:nvPicPr>
                   <pic:blipFill>
-                    <a:blip r:embed="rId22">
+                    <a:blip r:embed="rId18">
                       <a:extLst>
                         <a:ext uri="{28A0092B-C50C-407E-A947-70E740481C1C}">
                           <a14:useLocalDpi xmlns:a14="http://schemas.microsoft.com/office/drawing/2010/main" val="0"/>
@@ -4836,7 +4950,7 @@
           <w:noProof/>
         </w:rPr>
         <w:drawing>
-          <wp:anchor distT="0" distB="0" distL="114300" distR="114300" simplePos="0" relativeHeight="251663360" behindDoc="0" locked="0" layoutInCell="1" allowOverlap="1" wp14:anchorId="5AFC3326">
+          <wp:anchor distT="0" distB="0" distL="114300" distR="114300" simplePos="0" relativeHeight="251663360" behindDoc="0" locked="0" layoutInCell="1" allowOverlap="1" wp14:anchorId="0A11F6FB" wp14:editId="6E3C9F26">
             <wp:simplePos x="0" y="0"/>
             <wp:positionH relativeFrom="column">
               <wp:posOffset>0</wp:posOffset>
@@ -4859,7 +4973,7 @@
                     <pic:cNvPicPr/>
                   </pic:nvPicPr>
                   <pic:blipFill>
-                    <a:blip r:embed="rId23" cstate="print">
+                    <a:blip r:embed="rId19" cstate="print">
                       <a:extLst>
                         <a:ext uri="{28A0092B-C50C-407E-A947-70E740481C1C}">
                           <a14:useLocalDpi xmlns:a14="http://schemas.microsoft.com/office/drawing/2010/main" val="0"/>
@@ -4999,7 +5113,7 @@
           <w:noProof/>
         </w:rPr>
         <w:drawing>
-          <wp:anchor distT="0" distB="0" distL="114300" distR="114300" simplePos="0" relativeHeight="251664384" behindDoc="0" locked="0" layoutInCell="1" allowOverlap="1" wp14:anchorId="26932615">
+          <wp:anchor distT="0" distB="0" distL="114300" distR="114300" simplePos="0" relativeHeight="251664384" behindDoc="0" locked="0" layoutInCell="1" allowOverlap="1" wp14:anchorId="26B255D7" wp14:editId="2293D546">
             <wp:simplePos x="0" y="0"/>
             <wp:positionH relativeFrom="column">
               <wp:align>right</wp:align>
@@ -5022,7 +5136,7 @@
                     <pic:cNvPicPr/>
                   </pic:nvPicPr>
                   <pic:blipFill>
-                    <a:blip r:embed="rId24">
+                    <a:blip r:embed="rId20">
                       <a:extLst>
                         <a:ext uri="{28A0092B-C50C-407E-A947-70E740481C1C}">
                           <a14:useLocalDpi xmlns:a14="http://schemas.microsoft.com/office/drawing/2010/main" val="0"/>
@@ -5276,14 +5390,6 @@
     </w:p>
     <w:p>
       <w:pPr>
-        <w:pStyle w:val="PARAGRAPH"/>
-        <w:rPr>
-          <w:lang w:val="ca-ES"/>
-        </w:rPr>
-      </w:pPr>
-    </w:p>
-    <w:p>
-      <w:pPr>
         <w:pStyle w:val="Heading2"/>
         <w:spacing w:line="240" w:lineRule="auto"/>
         <w:ind w:left="0" w:firstLine="0"/>
@@ -5398,6 +5504,24 @@
         </w:rPr>
         <w:t xml:space="preserve"> (Database as a Service) at MongoDb Atlas.</w:t>
       </w:r>
+    </w:p>
+    <w:p>
+      <w:pPr>
+        <w:pStyle w:val="PARAGRAPH"/>
+        <w:ind w:firstLine="0"/>
+        <w:rPr>
+          <w:lang w:val="ca-ES"/>
+        </w:rPr>
+      </w:pPr>
+    </w:p>
+    <w:p>
+      <w:pPr>
+        <w:pStyle w:val="PARAGRAPH"/>
+        <w:ind w:firstLine="0"/>
+        <w:rPr>
+          <w:lang w:val="ca-ES"/>
+        </w:rPr>
+      </w:pPr>
     </w:p>
     <w:p>
       <w:pPr>
@@ -5745,24 +5869,6 @@
           <w:lang w:val="ca-ES"/>
         </w:rPr>
       </w:pPr>
-    </w:p>
-    <w:p>
-      <w:pPr>
-        <w:pStyle w:val="PARAGRAPH"/>
-        <w:ind w:firstLine="0"/>
-        <w:rPr>
-          <w:lang w:val="ca-ES"/>
-        </w:rPr>
-      </w:pPr>
-    </w:p>
-    <w:p>
-      <w:pPr>
-        <w:pStyle w:val="PARAGRAPH"/>
-        <w:ind w:firstLine="0"/>
-        <w:rPr>
-          <w:lang w:val="ca-ES"/>
-        </w:rPr>
-      </w:pPr>
       <w:r>
         <w:rPr>
           <w:lang w:val="ca-ES"/>
@@ -5802,7 +5908,7 @@
           <w:noProof/>
         </w:rPr>
         <w:drawing>
-          <wp:anchor distT="0" distB="0" distL="114300" distR="114300" simplePos="0" relativeHeight="251667456" behindDoc="0" locked="0" layoutInCell="1" allowOverlap="1" wp14:anchorId="2D5812BA">
+          <wp:anchor distT="0" distB="0" distL="114300" distR="114300" simplePos="0" relativeHeight="251667456" behindDoc="0" locked="0" layoutInCell="1" allowOverlap="1" wp14:anchorId="1447FA09" wp14:editId="284FDE26">
             <wp:simplePos x="0" y="0"/>
             <wp:positionH relativeFrom="column">
               <wp:posOffset>-52070</wp:posOffset>
@@ -5825,7 +5931,7 @@
                     <pic:cNvPicPr/>
                   </pic:nvPicPr>
                   <pic:blipFill>
-                    <a:blip r:embed="rId25" cstate="print">
+                    <a:blip r:embed="rId21" cstate="print">
                       <a:extLst>
                         <a:ext uri="{28A0092B-C50C-407E-A947-70E740481C1C}">
                           <a14:useLocalDpi xmlns:a14="http://schemas.microsoft.com/office/drawing/2010/main" val="0"/>
@@ -5910,7 +6016,7 @@
           <w:noProof/>
         </w:rPr>
         <w:drawing>
-          <wp:anchor distT="0" distB="0" distL="114300" distR="114300" simplePos="0" relativeHeight="251666432" behindDoc="0" locked="0" layoutInCell="1" allowOverlap="1" wp14:anchorId="1E7E441F">
+          <wp:anchor distT="0" distB="0" distL="114300" distR="114300" simplePos="0" relativeHeight="251666432" behindDoc="0" locked="0" layoutInCell="1" allowOverlap="1" wp14:anchorId="1B0A1819" wp14:editId="14DDA89D">
             <wp:simplePos x="0" y="0"/>
             <wp:positionH relativeFrom="column">
               <wp:posOffset>-42545</wp:posOffset>
@@ -5933,7 +6039,7 @@
                     <pic:cNvPicPr/>
                   </pic:nvPicPr>
                   <pic:blipFill>
-                    <a:blip r:embed="rId26" cstate="print">
+                    <a:blip r:embed="rId22" cstate="print">
                       <a:extLst>
                         <a:ext uri="{28A0092B-C50C-407E-A947-70E740481C1C}">
                           <a14:useLocalDpi xmlns:a14="http://schemas.microsoft.com/office/drawing/2010/main" val="0"/>
@@ -5997,7 +6103,19 @@
         <w:rPr>
           <w:lang w:val="ca-ES"/>
         </w:rPr>
-        <w:t xml:space="preserve">One of the particularities of Spring Webflux that come with being based in </w:t>
+        <w:t>One of the particularities of Spring Webflux that come</w:t>
+      </w:r>
+      <w:r>
+        <w:rPr>
+          <w:lang w:val="ca-ES"/>
+        </w:rPr>
+        <w:t>s</w:t>
+      </w:r>
+      <w:r>
+        <w:rPr>
+          <w:lang w:val="ca-ES"/>
+        </w:rPr>
+        <w:t xml:space="preserve"> with being based in </w:t>
       </w:r>
       <w:r>
         <w:rPr>
@@ -6054,9 +6172,64 @@
       <w:r>
         <w:rPr>
           <w:noProof/>
+          <w:lang w:val="ca-ES"/>
         </w:rPr>
         <w:drawing>
-          <wp:anchor distT="0" distB="0" distL="114300" distR="114300" simplePos="0" relativeHeight="251668480" behindDoc="0" locked="0" layoutInCell="1" allowOverlap="1" wp14:anchorId="786D0415">
+          <wp:anchor distT="0" distB="0" distL="114300" distR="114300" simplePos="0" relativeHeight="251669504" behindDoc="0" locked="0" layoutInCell="1" allowOverlap="1" wp14:anchorId="1C69B2CD" wp14:editId="360B167F">
+            <wp:simplePos x="0" y="0"/>
+            <wp:positionH relativeFrom="margin">
+              <wp:posOffset>3239135</wp:posOffset>
+            </wp:positionH>
+            <wp:positionV relativeFrom="paragraph">
+              <wp:posOffset>208280</wp:posOffset>
+            </wp:positionV>
+            <wp:extent cx="3102610" cy="1176655"/>
+            <wp:effectExtent l="0" t="0" r="2540" b="4445"/>
+            <wp:wrapSquare wrapText="bothSides"/>
+            <wp:docPr id="2" name="Picture 2"/>
+            <wp:cNvGraphicFramePr>
+              <a:graphicFrameLocks xmlns:a="http://schemas.openxmlformats.org/drawingml/2006/main" noChangeAspect="1"/>
+            </wp:cNvGraphicFramePr>
+            <a:graphic xmlns:a="http://schemas.openxmlformats.org/drawingml/2006/main">
+              <a:graphicData uri="http://schemas.openxmlformats.org/drawingml/2006/picture">
+                <pic:pic xmlns:pic="http://schemas.openxmlformats.org/drawingml/2006/picture">
+                  <pic:nvPicPr>
+                    <pic:cNvPr id="2" name="1non-blocking-read-1521513540917.png"/>
+                    <pic:cNvPicPr/>
+                  </pic:nvPicPr>
+                  <pic:blipFill>
+                    <a:blip r:embed="rId23" cstate="print">
+                      <a:extLst>
+                        <a:ext uri="{28A0092B-C50C-407E-A947-70E740481C1C}">
+                          <a14:useLocalDpi xmlns:a14="http://schemas.microsoft.com/office/drawing/2010/main" val="0"/>
+                        </a:ext>
+                      </a:extLst>
+                    </a:blip>
+                    <a:stretch>
+                      <a:fillRect/>
+                    </a:stretch>
+                  </pic:blipFill>
+                  <pic:spPr>
+                    <a:xfrm>
+                      <a:off x="0" y="0"/>
+                      <a:ext cx="3102610" cy="1176655"/>
+                    </a:xfrm>
+                    <a:prstGeom prst="rect">
+                      <a:avLst/>
+                    </a:prstGeom>
+                  </pic:spPr>
+                </pic:pic>
+              </a:graphicData>
+            </a:graphic>
+          </wp:anchor>
+        </w:drawing>
+      </w:r>
+      <w:r>
+        <w:rPr>
+          <w:noProof/>
+        </w:rPr>
+        <w:drawing>
+          <wp:anchor distT="0" distB="0" distL="114300" distR="114300" simplePos="0" relativeHeight="251668480" behindDoc="0" locked="0" layoutInCell="1" allowOverlap="1" wp14:anchorId="76CC4BB5" wp14:editId="70744126">
             <wp:simplePos x="0" y="0"/>
             <wp:positionH relativeFrom="column">
               <wp:posOffset>-21590</wp:posOffset>
@@ -6079,7 +6252,7 @@
                     <pic:cNvPicPr/>
                   </pic:nvPicPr>
                   <pic:blipFill>
-                    <a:blip r:embed="rId27">
+                    <a:blip r:embed="rId24">
                       <a:extLst>
                         <a:ext uri="{28A0092B-C50C-407E-A947-70E740481C1C}">
                           <a14:useLocalDpi xmlns:a14="http://schemas.microsoft.com/office/drawing/2010/main" val="0"/>
@@ -6115,13 +6288,31 @@
         <w:rPr>
           <w:lang w:val="ca-ES"/>
         </w:rPr>
-        <w:t xml:space="preserve">Non-Blocking I/O </w:t>
-      </w:r>
-      <w:r>
-        <w:rPr>
-          <w:lang w:val="ca-ES"/>
-        </w:rPr>
-        <w:t xml:space="preserve"> consists in performing operations or calls without the thread having to wait for a response. The difference between a blocking or non-blocking is the following.</w:t>
+        <w:t>Non-Blocking I/O</w:t>
+      </w:r>
+      <w:r>
+        <w:rPr>
+          <w:lang w:val="ca-ES"/>
+        </w:rPr>
+        <w:t xml:space="preserve"> </w:t>
+      </w:r>
+      <w:r>
+        <w:rPr>
+          <w:lang w:val="ca-ES"/>
+        </w:rPr>
+        <w:t xml:space="preserve">consists </w:t>
+      </w:r>
+      <w:r>
+        <w:rPr>
+          <w:lang w:val="ca-ES"/>
+        </w:rPr>
+        <w:t>of</w:t>
+      </w:r>
+      <w:r>
+        <w:rPr>
+          <w:lang w:val="ca-ES"/>
+        </w:rPr>
+        <w:t xml:space="preserve"> performing operations or calls without the thread having to wait for a response. The difference between a blocking or non-blocking is the following.</w:t>
       </w:r>
     </w:p>
     <w:p>
@@ -6169,6 +6360,30 @@
         <w:rPr>
           <w:lang w:val="ca-ES"/>
         </w:rPr>
+        <w:t>In order to be able to use Asynchronous calls to our server, our services use Netty a Non-Blocking server instead of the standard Tomcat which is Blocking.</w:t>
+      </w:r>
+    </w:p>
+    <w:p>
+      <w:pPr>
+        <w:pStyle w:val="PARAGRAPH"/>
+        <w:ind w:firstLine="0"/>
+        <w:rPr>
+          <w:lang w:val="ca-ES"/>
+        </w:rPr>
+      </w:pPr>
+    </w:p>
+    <w:p>
+      <w:pPr>
+        <w:pStyle w:val="PARAGRAPH"/>
+        <w:ind w:firstLine="0"/>
+        <w:rPr>
+          <w:lang w:val="ca-ES"/>
+        </w:rPr>
+      </w:pPr>
+      <w:r>
+        <w:rPr>
+          <w:lang w:val="ca-ES"/>
+        </w:rPr>
         <w:t xml:space="preserve">Spring Webflux bases his own architecture separating the project on different layers. These layers can be </w:t>
       </w:r>
       <w:r>
@@ -6391,348 +6606,845 @@
           <w:lang w:val="ca-ES"/>
         </w:rPr>
       </w:pPr>
-    </w:p>
-    <w:p>
-      <w:pPr>
-        <w:pStyle w:val="PARAGRAPH"/>
-        <w:ind w:firstLine="0"/>
-        <w:rPr>
-          <w:lang w:val="ca-ES"/>
-        </w:rPr>
-      </w:pPr>
-    </w:p>
-    <w:p>
-      <w:pPr>
-        <w:pStyle w:val="PARAGRAPH"/>
-        <w:ind w:firstLine="0"/>
-        <w:rPr>
-          <w:lang w:val="ca-ES"/>
-        </w:rPr>
-      </w:pPr>
-    </w:p>
-    <w:p>
-      <w:pPr>
-        <w:pStyle w:val="PARAGRAPH"/>
-        <w:ind w:firstLine="0"/>
-        <w:rPr>
-          <w:lang w:val="ca-ES"/>
-        </w:rPr>
-      </w:pPr>
-    </w:p>
-    <w:p>
-      <w:pPr>
-        <w:pStyle w:val="PARAGRAPH"/>
-        <w:ind w:firstLine="0"/>
-        <w:rPr>
-          <w:lang w:val="ca-ES"/>
-        </w:rPr>
-      </w:pPr>
-    </w:p>
-    <w:p>
-      <w:pPr>
-        <w:pStyle w:val="PARAGRAPH"/>
-        <w:ind w:firstLine="0"/>
-        <w:rPr>
-          <w:lang w:val="ca-ES"/>
-        </w:rPr>
-      </w:pPr>
-    </w:p>
-    <w:p>
-      <w:pPr>
-        <w:pStyle w:val="PARAGRAPH"/>
-        <w:ind w:firstLine="0"/>
-        <w:rPr>
-          <w:lang w:val="ca-ES"/>
-        </w:rPr>
-      </w:pPr>
-    </w:p>
-    <w:p>
-      <w:pPr>
-        <w:pStyle w:val="PARAGRAPH"/>
-        <w:ind w:firstLine="0"/>
-        <w:rPr>
-          <w:lang w:val="ca-ES"/>
-        </w:rPr>
-      </w:pPr>
-    </w:p>
-    <w:p>
-      <w:pPr>
-        <w:pStyle w:val="PARAGRAPH"/>
-        <w:ind w:firstLine="0"/>
-        <w:rPr>
-          <w:lang w:val="ca-ES"/>
-        </w:rPr>
-      </w:pPr>
-    </w:p>
-    <w:p>
-      <w:pPr>
-        <w:pStyle w:val="PARAGRAPH"/>
-        <w:ind w:firstLine="0"/>
-        <w:rPr>
-          <w:lang w:val="ca-ES"/>
-        </w:rPr>
-      </w:pPr>
-    </w:p>
-    <w:p>
-      <w:pPr>
-        <w:pStyle w:val="PARAGRAPH"/>
-        <w:ind w:firstLine="0"/>
-        <w:rPr>
-          <w:lang w:val="ca-ES"/>
-        </w:rPr>
-      </w:pPr>
-    </w:p>
-    <w:p>
-      <w:pPr>
-        <w:pStyle w:val="PARAGRAPH"/>
-        <w:ind w:firstLine="0"/>
-        <w:rPr>
-          <w:lang w:val="ca-ES"/>
-        </w:rPr>
-      </w:pPr>
-    </w:p>
-    <w:p>
-      <w:pPr>
-        <w:pStyle w:val="PARAGRAPH"/>
-        <w:ind w:firstLine="0"/>
-        <w:rPr>
-          <w:lang w:val="ca-ES"/>
-        </w:rPr>
-      </w:pPr>
-    </w:p>
-    <w:p>
-      <w:pPr>
-        <w:pStyle w:val="PARAGRAPH"/>
-        <w:ind w:firstLine="0"/>
-        <w:rPr>
-          <w:lang w:val="ca-ES"/>
-        </w:rPr>
-      </w:pPr>
-    </w:p>
-    <w:p>
-      <w:pPr>
-        <w:pStyle w:val="PARAGRAPH"/>
-        <w:ind w:firstLine="0"/>
-        <w:rPr>
-          <w:lang w:val="ca-ES"/>
-        </w:rPr>
-      </w:pPr>
-    </w:p>
-    <w:p>
-      <w:pPr>
-        <w:pStyle w:val="PARAGRAPH"/>
-        <w:ind w:firstLine="0"/>
-        <w:rPr>
-          <w:lang w:val="ca-ES"/>
-        </w:rPr>
-      </w:pPr>
-    </w:p>
-    <w:p>
-      <w:pPr>
-        <w:pStyle w:val="PARAGRAPH"/>
-        <w:ind w:firstLine="0"/>
-        <w:rPr>
-          <w:lang w:val="ca-ES"/>
-        </w:rPr>
-      </w:pPr>
-    </w:p>
-    <w:p>
-      <w:pPr>
-        <w:pStyle w:val="PARAGRAPH"/>
-        <w:ind w:firstLine="0"/>
-        <w:rPr>
-          <w:lang w:val="ca-ES"/>
-        </w:rPr>
-      </w:pPr>
-    </w:p>
-    <w:p>
-      <w:pPr>
-        <w:pStyle w:val="PARAGRAPH"/>
-        <w:ind w:firstLine="0"/>
-        <w:rPr>
-          <w:lang w:val="ca-ES"/>
-        </w:rPr>
-      </w:pPr>
-    </w:p>
-    <w:p>
-      <w:pPr>
-        <w:pStyle w:val="PARAGRAPH"/>
-        <w:ind w:firstLine="0"/>
-        <w:rPr>
-          <w:lang w:val="ca-ES"/>
-        </w:rPr>
-      </w:pPr>
-    </w:p>
-    <w:p>
-      <w:pPr>
-        <w:pStyle w:val="PARAGRAPH"/>
-        <w:ind w:firstLine="0"/>
-        <w:rPr>
-          <w:lang w:val="ca-ES"/>
-        </w:rPr>
-      </w:pPr>
-    </w:p>
-    <w:p>
-      <w:pPr>
-        <w:pStyle w:val="PARAGRAPH"/>
-        <w:ind w:firstLine="0"/>
-        <w:rPr>
-          <w:lang w:val="ca-ES"/>
-        </w:rPr>
-      </w:pPr>
-    </w:p>
-    <w:p>
-      <w:pPr>
-        <w:pStyle w:val="PARAGRAPH"/>
-        <w:ind w:firstLine="0"/>
-        <w:rPr>
-          <w:lang w:val="ca-ES"/>
-        </w:rPr>
-      </w:pPr>
-    </w:p>
-    <w:p>
-      <w:pPr>
-        <w:pStyle w:val="PARAGRAPH"/>
-        <w:ind w:firstLine="0"/>
-        <w:rPr>
-          <w:lang w:val="ca-ES"/>
-        </w:rPr>
-      </w:pPr>
-    </w:p>
-    <w:p>
-      <w:pPr>
-        <w:pStyle w:val="PARAGRAPH"/>
-        <w:ind w:firstLine="0"/>
-        <w:rPr>
-          <w:lang w:val="ca-ES"/>
-        </w:rPr>
-      </w:pPr>
-    </w:p>
-    <w:p>
-      <w:pPr>
-        <w:pStyle w:val="PARAGRAPH"/>
-        <w:ind w:firstLine="0"/>
-        <w:rPr>
-          <w:lang w:val="ca-ES"/>
-        </w:rPr>
-      </w:pPr>
-    </w:p>
-    <w:p>
-      <w:pPr>
-        <w:pStyle w:val="PARAGRAPH"/>
-        <w:ind w:firstLine="0"/>
-        <w:rPr>
-          <w:lang w:val="ca-ES"/>
-        </w:rPr>
-      </w:pPr>
-    </w:p>
-    <w:p>
-      <w:pPr>
-        <w:pStyle w:val="PARAGRAPH"/>
-        <w:ind w:firstLine="0"/>
-        <w:rPr>
-          <w:lang w:val="ca-ES"/>
-        </w:rPr>
-      </w:pPr>
-    </w:p>
-    <w:p>
-      <w:pPr>
-        <w:pStyle w:val="PARAGRAPH"/>
-        <w:ind w:firstLine="0"/>
-        <w:rPr>
-          <w:lang w:val="ca-ES"/>
-        </w:rPr>
-      </w:pPr>
-    </w:p>
-    <w:p>
-      <w:pPr>
-        <w:pStyle w:val="PARAGRAPH"/>
-        <w:ind w:firstLine="0"/>
-        <w:rPr>
-          <w:lang w:val="ca-ES"/>
-        </w:rPr>
-      </w:pPr>
-    </w:p>
-    <w:p>
-      <w:pPr>
-        <w:pStyle w:val="PARAGRAPH"/>
-        <w:ind w:firstLine="0"/>
-        <w:rPr>
-          <w:lang w:val="ca-ES"/>
-        </w:rPr>
-      </w:pPr>
-    </w:p>
-    <w:p>
-      <w:pPr>
-        <w:pStyle w:val="PARAGRAPH"/>
-        <w:ind w:firstLine="0"/>
-        <w:rPr>
-          <w:lang w:val="ca-ES"/>
-        </w:rPr>
-      </w:pPr>
-    </w:p>
-    <w:p>
-      <w:pPr>
-        <w:pStyle w:val="PARAGRAPH"/>
-        <w:ind w:firstLine="0"/>
-        <w:rPr>
-          <w:lang w:val="ca-ES"/>
-        </w:rPr>
-      </w:pPr>
-    </w:p>
-    <w:p>
-      <w:pPr>
-        <w:pStyle w:val="PARAGRAPH"/>
-        <w:ind w:firstLine="0"/>
-        <w:rPr>
-          <w:lang w:val="ca-ES"/>
-        </w:rPr>
-      </w:pPr>
-    </w:p>
-    <w:p>
-      <w:pPr>
-        <w:pStyle w:val="PARAGRAPH"/>
-        <w:ind w:firstLine="0"/>
-        <w:rPr>
-          <w:lang w:val="ca-ES"/>
-        </w:rPr>
-      </w:pPr>
-    </w:p>
-    <w:p>
-      <w:pPr>
-        <w:pStyle w:val="PARAGRAPH"/>
-        <w:ind w:firstLine="0"/>
-        <w:rPr>
-          <w:lang w:val="ca-ES"/>
-        </w:rPr>
-      </w:pPr>
-    </w:p>
-    <w:p>
-      <w:pPr>
-        <w:pStyle w:val="PARAGRAPH"/>
-        <w:ind w:firstLine="0"/>
-        <w:rPr>
-          <w:lang w:val="ca-ES"/>
-        </w:rPr>
-      </w:pPr>
-    </w:p>
-    <w:p>
-      <w:pPr>
-        <w:pStyle w:val="PARAGRAPH"/>
-        <w:ind w:firstLine="0"/>
-        <w:rPr>
-          <w:lang w:val="ca-ES"/>
-        </w:rPr>
-      </w:pPr>
-    </w:p>
-    <w:p>
-      <w:pPr>
-        <w:pStyle w:val="PARAGRAPH"/>
-        <w:ind w:firstLine="0"/>
-        <w:rPr>
-          <w:lang w:val="ca-ES"/>
-        </w:rPr>
-      </w:pPr>
+      <w:r>
+        <w:rPr>
+          <w:lang w:val="ca-ES"/>
+        </w:rPr>
+        <w:t>Now that we know the foundations of a Spring project architecture, let’s take a look at the code of a functional reactive programming Spring project.</w:t>
+      </w:r>
+    </w:p>
+    <w:p>
+      <w:pPr>
+        <w:pStyle w:val="PARAGRAPH"/>
+        <w:ind w:firstLine="0"/>
+        <w:rPr>
+          <w:lang w:val="ca-ES"/>
+        </w:rPr>
+      </w:pPr>
+    </w:p>
+    <w:p>
+      <w:pPr>
+        <w:pStyle w:val="PARAGRAPH"/>
+        <w:ind w:firstLine="0"/>
+        <w:rPr>
+          <w:lang w:val="ca-ES"/>
+        </w:rPr>
+      </w:pPr>
+      <w:r>
+        <w:rPr>
+          <w:lang w:val="ca-ES"/>
+        </w:rPr>
+        <w:t>To do so, we’ll be following the path a request to one of our services would do. To have a more visual representation of that cycle we have the following image.</w:t>
+      </w:r>
+    </w:p>
+    <w:p>
+      <w:pPr>
+        <w:pStyle w:val="PARAGRAPH"/>
+        <w:ind w:firstLine="0"/>
+        <w:rPr>
+          <w:lang w:val="ca-ES"/>
+        </w:rPr>
+      </w:pPr>
+    </w:p>
+    <w:p>
+      <w:pPr>
+        <w:pStyle w:val="PARAGRAPH"/>
+        <w:ind w:firstLine="0"/>
+        <w:rPr>
+          <w:lang w:val="ca-ES"/>
+        </w:rPr>
+      </w:pPr>
+      <w:r>
+        <w:rPr>
+          <w:lang w:val="ca-ES"/>
+        </w:rPr>
+        <w:t xml:space="preserve">The first Step of our application where the request gets is the Router. The Router is a new feature added in Spring Webflux alognside the Handler that divides the job previously did by the controller in two. </w:t>
+      </w:r>
+    </w:p>
+    <w:p>
+      <w:pPr>
+        <w:pStyle w:val="PARAGRAPH"/>
+        <w:ind w:firstLine="0"/>
+        <w:rPr>
+          <w:lang w:val="ca-ES"/>
+        </w:rPr>
+      </w:pPr>
+    </w:p>
+    <w:p>
+      <w:pPr>
+        <w:pStyle w:val="PARAGRAPH"/>
+        <w:ind w:firstLine="0"/>
+        <w:rPr>
+          <w:lang w:val="ca-ES"/>
+        </w:rPr>
+      </w:pPr>
+      <w:r>
+        <w:rPr>
+          <w:lang w:val="ca-ES"/>
+        </w:rPr>
+        <w:t>The Router will bind a URL and a protocol to an exposed endpoint and it will pass the request to the specific Handler that will do what’s required.</w:t>
+      </w:r>
+    </w:p>
+    <w:p>
+      <w:pPr>
+        <w:pStyle w:val="PARAGRAPH"/>
+        <w:ind w:firstLine="0"/>
+        <w:rPr>
+          <w:lang w:val="ca-ES"/>
+        </w:rPr>
+      </w:pPr>
+    </w:p>
+    <w:p>
+      <w:pPr>
+        <w:pStyle w:val="PARAGRAPH"/>
+        <w:ind w:firstLine="0"/>
+        <w:rPr>
+          <w:b/>
+          <w:lang w:val="ca-ES"/>
+        </w:rPr>
+      </w:pPr>
+      <w:r>
+        <w:rPr>
+          <w:lang w:val="ca-ES"/>
+        </w:rPr>
+        <w:t>This adds another level of abstraction where the router doesn’t need to know what we have to do with a request he just redirects it to someone who knows.</w:t>
+      </w:r>
+      <w:r>
+        <w:rPr>
+          <w:lang w:val="ca-ES"/>
+        </w:rPr>
+        <w:t xml:space="preserve"> This is basically a Design Pattern called </w:t>
+      </w:r>
+      <w:r>
+        <w:rPr>
+          <w:b/>
+          <w:lang w:val="ca-ES"/>
+        </w:rPr>
+        <w:t>Chain of Responsability.</w:t>
+      </w:r>
+    </w:p>
+    <w:p>
+      <w:pPr>
+        <w:pStyle w:val="PARAGRAPH"/>
+        <w:ind w:firstLine="0"/>
+        <w:rPr>
+          <w:lang w:val="ca-ES"/>
+        </w:rPr>
+      </w:pPr>
+    </w:p>
+    <w:p>
+      <w:pPr>
+        <w:pStyle w:val="PARAGRAPH"/>
+        <w:ind w:firstLine="0"/>
+        <w:rPr>
+          <w:lang w:val="ca-ES"/>
+        </w:rPr>
+      </w:pPr>
+      <w:r>
+        <w:rPr>
+          <w:lang w:val="ca-ES"/>
+        </w:rPr>
+        <w:t>Let’s continue were we left it, the request comes to the router of our service that looks like this.</w:t>
+      </w:r>
+    </w:p>
+    <w:p>
+      <w:pPr>
+        <w:pStyle w:val="PARAGRAPH"/>
+        <w:ind w:firstLine="0"/>
+        <w:rPr>
+          <w:lang w:val="ca-ES"/>
+        </w:rPr>
+      </w:pPr>
+    </w:p>
+    <w:p>
+      <w:pPr>
+        <w:pStyle w:val="PARAGRAPH"/>
+        <w:ind w:firstLine="0"/>
+        <w:rPr>
+          <w:lang w:val="ca-ES"/>
+        </w:rPr>
+      </w:pPr>
+      <w:r>
+        <w:rPr>
+          <w:noProof/>
+        </w:rPr>
+        <w:lastRenderedPageBreak/>
+        <w:drawing>
+          <wp:anchor distT="0" distB="0" distL="114300" distR="114300" simplePos="0" relativeHeight="251670528" behindDoc="0" locked="0" layoutInCell="1" allowOverlap="1" wp14:anchorId="788158A6" wp14:editId="1532D789">
+            <wp:simplePos x="0" y="0"/>
+            <wp:positionH relativeFrom="column">
+              <wp:posOffset>0</wp:posOffset>
+            </wp:positionH>
+            <wp:positionV relativeFrom="paragraph">
+              <wp:posOffset>0</wp:posOffset>
+            </wp:positionV>
+            <wp:extent cx="3102610" cy="808355"/>
+            <wp:effectExtent l="0" t="0" r="2540" b="0"/>
+            <wp:wrapSquare wrapText="bothSides"/>
+            <wp:docPr id="5" name="Picture 5"/>
+            <wp:cNvGraphicFramePr>
+              <a:graphicFrameLocks xmlns:a="http://schemas.openxmlformats.org/drawingml/2006/main" noChangeAspect="1"/>
+            </wp:cNvGraphicFramePr>
+            <a:graphic xmlns:a="http://schemas.openxmlformats.org/drawingml/2006/main">
+              <a:graphicData uri="http://schemas.openxmlformats.org/drawingml/2006/picture">
+                <pic:pic xmlns:pic="http://schemas.openxmlformats.org/drawingml/2006/picture">
+                  <pic:nvPicPr>
+                    <pic:cNvPr id="1" name=""/>
+                    <pic:cNvPicPr/>
+                  </pic:nvPicPr>
+                  <pic:blipFill>
+                    <a:blip r:embed="rId25">
+                      <a:extLst>
+                        <a:ext uri="{28A0092B-C50C-407E-A947-70E740481C1C}">
+                          <a14:useLocalDpi xmlns:a14="http://schemas.microsoft.com/office/drawing/2010/main" val="0"/>
+                        </a:ext>
+                      </a:extLst>
+                    </a:blip>
+                    <a:stretch>
+                      <a:fillRect/>
+                    </a:stretch>
+                  </pic:blipFill>
+                  <pic:spPr>
+                    <a:xfrm>
+                      <a:off x="0" y="0"/>
+                      <a:ext cx="3102610" cy="808355"/>
+                    </a:xfrm>
+                    <a:prstGeom prst="rect">
+                      <a:avLst/>
+                    </a:prstGeom>
+                  </pic:spPr>
+                </pic:pic>
+              </a:graphicData>
+            </a:graphic>
+          </wp:anchor>
+        </w:drawing>
+      </w:r>
+    </w:p>
+    <w:p>
+      <w:pPr>
+        <w:pStyle w:val="PARAGRAPH"/>
+        <w:ind w:firstLine="0"/>
+        <w:rPr>
+          <w:lang w:val="ca-ES"/>
+        </w:rPr>
+      </w:pPr>
+      <w:r>
+        <w:rPr>
+          <w:lang w:val="ca-ES"/>
+        </w:rPr>
+        <w:t>If we look carefully at the image above, we can see three URLs that are being binded to three handlers. For this example we’ll be following the function getAllUsers.</w:t>
+      </w:r>
+    </w:p>
+    <w:p>
+      <w:pPr>
+        <w:pStyle w:val="PARAGRAPH"/>
+        <w:ind w:firstLine="0"/>
+        <w:rPr>
+          <w:lang w:val="ca-ES"/>
+        </w:rPr>
+      </w:pPr>
+    </w:p>
+    <w:p>
+      <w:pPr>
+        <w:pStyle w:val="PARAGRAPH"/>
+        <w:ind w:firstLine="0"/>
+        <w:rPr>
+          <w:lang w:val="ca-ES"/>
+        </w:rPr>
+      </w:pPr>
+      <w:r>
+        <w:rPr>
+          <w:noProof/>
+        </w:rPr>
+        <w:drawing>
+          <wp:anchor distT="0" distB="0" distL="114300" distR="114300" simplePos="0" relativeHeight="251671552" behindDoc="0" locked="0" layoutInCell="1" allowOverlap="1" wp14:anchorId="5A8366BA" wp14:editId="7E08E41A">
+            <wp:simplePos x="0" y="0"/>
+            <wp:positionH relativeFrom="margin">
+              <wp:align>left</wp:align>
+            </wp:positionH>
+            <wp:positionV relativeFrom="paragraph">
+              <wp:posOffset>407035</wp:posOffset>
+            </wp:positionV>
+            <wp:extent cx="3102610" cy="727075"/>
+            <wp:effectExtent l="0" t="0" r="2540" b="0"/>
+            <wp:wrapSquare wrapText="bothSides"/>
+            <wp:docPr id="11" name="Picture 11"/>
+            <wp:cNvGraphicFramePr>
+              <a:graphicFrameLocks xmlns:a="http://schemas.openxmlformats.org/drawingml/2006/main" noChangeAspect="1"/>
+            </wp:cNvGraphicFramePr>
+            <a:graphic xmlns:a="http://schemas.openxmlformats.org/drawingml/2006/main">
+              <a:graphicData uri="http://schemas.openxmlformats.org/drawingml/2006/picture">
+                <pic:pic xmlns:pic="http://schemas.openxmlformats.org/drawingml/2006/picture">
+                  <pic:nvPicPr>
+                    <pic:cNvPr id="1" name=""/>
+                    <pic:cNvPicPr/>
+                  </pic:nvPicPr>
+                  <pic:blipFill>
+                    <a:blip r:embed="rId26">
+                      <a:extLst>
+                        <a:ext uri="{28A0092B-C50C-407E-A947-70E740481C1C}">
+                          <a14:useLocalDpi xmlns:a14="http://schemas.microsoft.com/office/drawing/2010/main" val="0"/>
+                        </a:ext>
+                      </a:extLst>
+                    </a:blip>
+                    <a:stretch>
+                      <a:fillRect/>
+                    </a:stretch>
+                  </pic:blipFill>
+                  <pic:spPr>
+                    <a:xfrm>
+                      <a:off x="0" y="0"/>
+                      <a:ext cx="3102610" cy="727075"/>
+                    </a:xfrm>
+                    <a:prstGeom prst="rect">
+                      <a:avLst/>
+                    </a:prstGeom>
+                  </pic:spPr>
+                </pic:pic>
+              </a:graphicData>
+            </a:graphic>
+          </wp:anchor>
+        </w:drawing>
+      </w:r>
+      <w:r>
+        <w:rPr>
+          <w:lang w:val="ca-ES"/>
+        </w:rPr>
+        <w:t>The Router delegates into the userHandler and redirects the request to the getAllUsers method.</w:t>
+      </w:r>
+    </w:p>
+    <w:p>
+      <w:pPr>
+        <w:pStyle w:val="PARAGRAPH"/>
+        <w:ind w:firstLine="0"/>
+        <w:rPr>
+          <w:lang w:val="ca-ES"/>
+        </w:rPr>
+      </w:pPr>
+    </w:p>
+    <w:p>
+      <w:pPr>
+        <w:pStyle w:val="PARAGRAPH"/>
+        <w:ind w:firstLine="0"/>
+        <w:rPr>
+          <w:lang w:val="ca-ES"/>
+        </w:rPr>
+      </w:pPr>
+      <w:r>
+        <w:rPr>
+          <w:lang w:val="ca-ES"/>
+        </w:rPr>
+        <w:t>We can see that the return type of this function is one of the two that we’ve talked before (</w:t>
+      </w:r>
+      <w:r>
+        <w:rPr>
+          <w:b/>
+          <w:lang w:val="ca-ES"/>
+        </w:rPr>
+        <w:t>Mono</w:t>
+      </w:r>
+      <w:r>
+        <w:rPr>
+          <w:b/>
+          <w:lang w:val="ca-ES"/>
+        </w:rPr>
+        <w:t xml:space="preserve">) </w:t>
+      </w:r>
+      <w:r>
+        <w:rPr>
+          <w:lang w:val="ca-ES"/>
+        </w:rPr>
+        <w:t xml:space="preserve">but when expecting multiple User objects. </w:t>
+      </w:r>
+    </w:p>
+    <w:p>
+      <w:pPr>
+        <w:pStyle w:val="PARAGRAPH"/>
+        <w:ind w:firstLine="0"/>
+        <w:rPr>
+          <w:lang w:val="ca-ES"/>
+        </w:rPr>
+      </w:pPr>
+    </w:p>
+    <w:p>
+      <w:pPr>
+        <w:pStyle w:val="PARAGRAPH"/>
+        <w:ind w:firstLine="0"/>
+        <w:rPr>
+          <w:lang w:val="ca-ES"/>
+        </w:rPr>
+      </w:pPr>
+      <w:r>
+        <w:rPr>
+          <w:lang w:val="ca-ES"/>
+        </w:rPr>
+        <w:t>The reason behind it is that even though Mono is used for return type from 0 to 1 objects and we expect a N, we are returning a single ServerResponse that will have multiple Users as it’s body.</w:t>
+      </w:r>
+    </w:p>
+    <w:p>
+      <w:pPr>
+        <w:pStyle w:val="PARAGRAPH"/>
+        <w:ind w:firstLine="0"/>
+        <w:rPr>
+          <w:lang w:val="ca-ES"/>
+        </w:rPr>
+      </w:pPr>
+    </w:p>
+    <w:p>
+      <w:pPr>
+        <w:pStyle w:val="PARAGRAPH"/>
+        <w:ind w:firstLine="0"/>
+        <w:rPr>
+          <w:lang w:val="ca-ES"/>
+        </w:rPr>
+      </w:pPr>
+      <w:r>
+        <w:rPr>
+          <w:noProof/>
+        </w:rPr>
+        <w:drawing>
+          <wp:anchor distT="0" distB="0" distL="114300" distR="114300" simplePos="0" relativeHeight="251672576" behindDoc="0" locked="0" layoutInCell="1" allowOverlap="1" wp14:anchorId="3623C749" wp14:editId="15A10F84">
+            <wp:simplePos x="0" y="0"/>
+            <wp:positionH relativeFrom="margin">
+              <wp:align>left</wp:align>
+            </wp:positionH>
+            <wp:positionV relativeFrom="paragraph">
+              <wp:posOffset>403225</wp:posOffset>
+            </wp:positionV>
+            <wp:extent cx="3102610" cy="386715"/>
+            <wp:effectExtent l="0" t="0" r="2540" b="0"/>
+            <wp:wrapSquare wrapText="bothSides"/>
+            <wp:docPr id="15" name="Picture 15"/>
+            <wp:cNvGraphicFramePr>
+              <a:graphicFrameLocks xmlns:a="http://schemas.openxmlformats.org/drawingml/2006/main" noChangeAspect="1"/>
+            </wp:cNvGraphicFramePr>
+            <a:graphic xmlns:a="http://schemas.openxmlformats.org/drawingml/2006/main">
+              <a:graphicData uri="http://schemas.openxmlformats.org/drawingml/2006/picture">
+                <pic:pic xmlns:pic="http://schemas.openxmlformats.org/drawingml/2006/picture">
+                  <pic:nvPicPr>
+                    <pic:cNvPr id="1" name=""/>
+                    <pic:cNvPicPr/>
+                  </pic:nvPicPr>
+                  <pic:blipFill>
+                    <a:blip r:embed="rId27">
+                      <a:extLst>
+                        <a:ext uri="{28A0092B-C50C-407E-A947-70E740481C1C}">
+                          <a14:useLocalDpi xmlns:a14="http://schemas.microsoft.com/office/drawing/2010/main" val="0"/>
+                        </a:ext>
+                      </a:extLst>
+                    </a:blip>
+                    <a:stretch>
+                      <a:fillRect/>
+                    </a:stretch>
+                  </pic:blipFill>
+                  <pic:spPr>
+                    <a:xfrm>
+                      <a:off x="0" y="0"/>
+                      <a:ext cx="3102610" cy="386715"/>
+                    </a:xfrm>
+                    <a:prstGeom prst="rect">
+                      <a:avLst/>
+                    </a:prstGeom>
+                  </pic:spPr>
+                </pic:pic>
+              </a:graphicData>
+            </a:graphic>
+          </wp:anchor>
+        </w:drawing>
+      </w:r>
+      <w:r>
+        <w:rPr>
+          <w:lang w:val="ca-ES"/>
+        </w:rPr>
+        <w:t>We can see that when we are creating the body of the Service we call the userService method findAll.</w:t>
+      </w:r>
+    </w:p>
+    <w:p>
+      <w:pPr>
+        <w:pStyle w:val="PARAGRAPH"/>
+        <w:ind w:firstLine="0"/>
+        <w:rPr>
+          <w:lang w:val="ca-ES"/>
+        </w:rPr>
+      </w:pPr>
+    </w:p>
+    <w:p>
+      <w:pPr>
+        <w:pStyle w:val="PARAGRAPH"/>
+        <w:ind w:firstLine="0"/>
+        <w:rPr>
+          <w:lang w:val="ca-ES"/>
+        </w:rPr>
+      </w:pPr>
+      <w:r>
+        <w:rPr>
+          <w:noProof/>
+        </w:rPr>
+        <w:drawing>
+          <wp:anchor distT="0" distB="0" distL="114300" distR="114300" simplePos="0" relativeHeight="251673600" behindDoc="0" locked="0" layoutInCell="1" allowOverlap="1" wp14:anchorId="5EDD062E" wp14:editId="6042FAA3">
+            <wp:simplePos x="0" y="0"/>
+            <wp:positionH relativeFrom="column">
+              <wp:posOffset>0</wp:posOffset>
+            </wp:positionH>
+            <wp:positionV relativeFrom="paragraph">
+              <wp:posOffset>695960</wp:posOffset>
+            </wp:positionV>
+            <wp:extent cx="3102610" cy="615950"/>
+            <wp:effectExtent l="0" t="0" r="2540" b="0"/>
+            <wp:wrapSquare wrapText="bothSides"/>
+            <wp:docPr id="19" name="Picture 19"/>
+            <wp:cNvGraphicFramePr>
+              <a:graphicFrameLocks xmlns:a="http://schemas.openxmlformats.org/drawingml/2006/main" noChangeAspect="1"/>
+            </wp:cNvGraphicFramePr>
+            <a:graphic xmlns:a="http://schemas.openxmlformats.org/drawingml/2006/main">
+              <a:graphicData uri="http://schemas.openxmlformats.org/drawingml/2006/picture">
+                <pic:pic xmlns:pic="http://schemas.openxmlformats.org/drawingml/2006/picture">
+                  <pic:nvPicPr>
+                    <pic:cNvPr id="1" name=""/>
+                    <pic:cNvPicPr/>
+                  </pic:nvPicPr>
+                  <pic:blipFill>
+                    <a:blip r:embed="rId28">
+                      <a:extLst>
+                        <a:ext uri="{28A0092B-C50C-407E-A947-70E740481C1C}">
+                          <a14:useLocalDpi xmlns:a14="http://schemas.microsoft.com/office/drawing/2010/main" val="0"/>
+                        </a:ext>
+                      </a:extLst>
+                    </a:blip>
+                    <a:stretch>
+                      <a:fillRect/>
+                    </a:stretch>
+                  </pic:blipFill>
+                  <pic:spPr>
+                    <a:xfrm>
+                      <a:off x="0" y="0"/>
+                      <a:ext cx="3102610" cy="615950"/>
+                    </a:xfrm>
+                    <a:prstGeom prst="rect">
+                      <a:avLst/>
+                    </a:prstGeom>
+                  </pic:spPr>
+                </pic:pic>
+              </a:graphicData>
+            </a:graphic>
+          </wp:anchor>
+        </w:drawing>
+      </w:r>
+      <w:r>
+        <w:rPr>
+          <w:lang w:val="ca-ES"/>
+        </w:rPr>
+        <w:t xml:space="preserve">Once the service is called, all that’s left is to do the proper transformations before calling the </w:t>
+      </w:r>
+      <w:r>
+        <w:rPr>
+          <w:b/>
+          <w:lang w:val="ca-ES"/>
+        </w:rPr>
+        <w:t>Repository layer</w:t>
+      </w:r>
+      <w:r>
+        <w:rPr>
+          <w:b/>
+          <w:lang w:val="ca-ES"/>
+        </w:rPr>
+        <w:t xml:space="preserve">, </w:t>
+      </w:r>
+      <w:r>
+        <w:rPr>
+          <w:lang w:val="ca-ES"/>
+        </w:rPr>
+        <w:t xml:space="preserve"> but since this method is pretty simple and comes out of the box from spring there’s no need to do anything else.</w:t>
+      </w:r>
+    </w:p>
+    <w:p>
+      <w:pPr>
+        <w:pStyle w:val="PARAGRAPH"/>
+        <w:ind w:firstLine="0"/>
+        <w:rPr>
+          <w:lang w:val="ca-ES"/>
+        </w:rPr>
+      </w:pPr>
+    </w:p>
+    <w:p>
+      <w:pPr>
+        <w:pStyle w:val="PARAGRAPH"/>
+        <w:ind w:firstLine="0"/>
+        <w:rPr>
+          <w:lang w:val="ca-ES"/>
+        </w:rPr>
+      </w:pPr>
+      <w:r>
+        <w:rPr>
+          <w:lang w:val="ca-ES"/>
+        </w:rPr>
+        <w:t>This is our userRepository even if it looks like it’s almost empty, there’s a list of methods that come out of the box from Spring by only extending ReactiveMongoRepository.</w:t>
+      </w:r>
+    </w:p>
+    <w:p>
+      <w:pPr>
+        <w:pStyle w:val="PARAGRAPH"/>
+        <w:ind w:firstLine="0"/>
+        <w:rPr>
+          <w:lang w:val="ca-ES"/>
+        </w:rPr>
+      </w:pPr>
+    </w:p>
+    <w:p>
+      <w:pPr>
+        <w:pStyle w:val="PARAGRAPH"/>
+        <w:ind w:firstLine="0"/>
+        <w:rPr>
+          <w:lang w:val="ca-ES"/>
+        </w:rPr>
+      </w:pPr>
+      <w:r>
+        <w:rPr>
+          <w:lang w:val="ca-ES"/>
+        </w:rPr>
+        <w:t>One of those methods is findById, one of the great things that Spring does for us here is we only need to declare the method and it’s attributes that if we follow the naming conventiong (findBy plus Model attribute) Spring Data will implement these methods at runtime without us having to worry about it.</w:t>
+      </w:r>
+    </w:p>
+    <w:p>
+      <w:pPr>
+        <w:pStyle w:val="PARAGRAPH"/>
+        <w:ind w:firstLine="0"/>
+        <w:rPr>
+          <w:lang w:val="ca-ES"/>
+        </w:rPr>
+      </w:pPr>
+    </w:p>
+    <w:p>
+      <w:pPr>
+        <w:pStyle w:val="PARAGRAPH"/>
+        <w:ind w:firstLine="0"/>
+        <w:rPr>
+          <w:lang w:val="ca-ES"/>
+        </w:rPr>
+      </w:pPr>
+      <w:r>
+        <w:rPr>
+          <w:lang w:val="ca-ES"/>
+        </w:rPr>
+        <w:t xml:space="preserve">Now that we’ve had a look at a request lifecycle and we know more about </w:t>
+      </w:r>
+      <w:r>
+        <w:rPr>
+          <w:b/>
+          <w:lang w:val="ca-ES"/>
+        </w:rPr>
+        <w:t>Reactive Programming</w:t>
+      </w:r>
+      <w:r>
+        <w:rPr>
+          <w:lang w:val="ca-ES"/>
+        </w:rPr>
+        <w:t xml:space="preserve"> let’s see the actions that happens in every step of the process.</w:t>
+      </w:r>
+    </w:p>
+    <w:p>
+      <w:pPr>
+        <w:pStyle w:val="PARAGRAPH"/>
+        <w:ind w:firstLine="0"/>
+        <w:rPr>
+          <w:lang w:val="ca-ES"/>
+        </w:rPr>
+      </w:pPr>
+    </w:p>
+    <w:p>
+      <w:pPr>
+        <w:pStyle w:val="PARAGRAPH"/>
+        <w:numPr>
+          <w:ilvl w:val="0"/>
+          <w:numId w:val="17"/>
+        </w:numPr>
+        <w:rPr>
+          <w:lang w:val="ca-ES"/>
+        </w:rPr>
+      </w:pPr>
+      <w:r>
+        <w:rPr>
+          <w:lang w:val="ca-ES"/>
+        </w:rPr>
+        <w:t>First thing, a request arrives</w:t>
+      </w:r>
+    </w:p>
+    <w:p>
+      <w:pPr>
+        <w:pStyle w:val="PARAGRAPH"/>
+        <w:numPr>
+          <w:ilvl w:val="0"/>
+          <w:numId w:val="17"/>
+        </w:numPr>
+        <w:rPr>
+          <w:lang w:val="ca-ES"/>
+        </w:rPr>
+      </w:pPr>
+      <w:r>
+        <w:rPr>
+          <w:lang w:val="ca-ES"/>
+        </w:rPr>
+        <w:t>The request is routed and given to the proper handler</w:t>
+      </w:r>
+    </w:p>
+    <w:p>
+      <w:pPr>
+        <w:pStyle w:val="PARAGRAPH"/>
+        <w:numPr>
+          <w:ilvl w:val="0"/>
+          <w:numId w:val="17"/>
+        </w:numPr>
+        <w:rPr>
+          <w:lang w:val="ca-ES"/>
+        </w:rPr>
+      </w:pPr>
+      <w:r>
+        <w:rPr>
+          <w:lang w:val="ca-ES"/>
+        </w:rPr>
+        <w:t>The handler identifies the parameters</w:t>
+      </w:r>
+    </w:p>
+    <w:p>
+      <w:pPr>
+        <w:pStyle w:val="PARAGRAPH"/>
+        <w:numPr>
+          <w:ilvl w:val="0"/>
+          <w:numId w:val="17"/>
+        </w:numPr>
+        <w:rPr>
+          <w:lang w:val="ca-ES"/>
+        </w:rPr>
+      </w:pPr>
+      <w:r>
+        <w:rPr>
+          <w:lang w:val="ca-ES"/>
+        </w:rPr>
+        <w:t>The handler creates a pipeline in order to get the Data and returns it (</w:t>
+      </w:r>
+      <w:r>
+        <w:rPr>
+          <w:b/>
+          <w:lang w:val="ca-ES"/>
+        </w:rPr>
+        <w:t>Non-Blocking)</w:t>
+      </w:r>
+    </w:p>
+    <w:p>
+      <w:pPr>
+        <w:pStyle w:val="PARAGRAPH"/>
+        <w:numPr>
+          <w:ilvl w:val="0"/>
+          <w:numId w:val="17"/>
+        </w:numPr>
+        <w:rPr>
+          <w:lang w:val="ca-ES"/>
+        </w:rPr>
+      </w:pPr>
+      <w:r>
+        <w:rPr>
+          <w:lang w:val="ca-ES"/>
+        </w:rPr>
+        <w:t>The execution environment (Spring Webflux’s event loop in this case) registers a Subscriber (creates a subscription) to a Publisher (</w:t>
+      </w:r>
+      <w:r>
+        <w:rPr>
+          <w:lang w:val="ca-ES"/>
+        </w:rPr>
+        <w:t>Flux</w:t>
+      </w:r>
+      <w:r>
+        <w:rPr>
+          <w:lang w:val="ca-ES"/>
+        </w:rPr>
+        <w:t xml:space="preserve"> in this case)</w:t>
+      </w:r>
+    </w:p>
+    <w:p>
+      <w:pPr>
+        <w:pStyle w:val="PARAGRAPH"/>
+        <w:numPr>
+          <w:ilvl w:val="0"/>
+          <w:numId w:val="17"/>
+        </w:numPr>
+        <w:rPr>
+          <w:lang w:val="ca-ES"/>
+        </w:rPr>
+      </w:pPr>
+      <w:r>
+        <w:rPr>
+          <w:lang w:val="ca-ES"/>
+        </w:rPr>
+        <w:t>The Publisher (Flux) starts asking for the Users data</w:t>
+      </w:r>
+    </w:p>
+    <w:p>
+      <w:pPr>
+        <w:pStyle w:val="PARAGRAPH"/>
+        <w:numPr>
+          <w:ilvl w:val="0"/>
+          <w:numId w:val="17"/>
+        </w:numPr>
+        <w:rPr>
+          <w:lang w:val="ca-ES"/>
+        </w:rPr>
+      </w:pPr>
+      <w:r>
+        <w:rPr>
+          <w:lang w:val="ca-ES"/>
+        </w:rPr>
+        <w:t>The Publisher gets the data he’s asking for.</w:t>
+      </w:r>
+    </w:p>
+    <w:p>
+      <w:pPr>
+        <w:pStyle w:val="PARAGRAPH"/>
+        <w:ind w:left="360" w:firstLine="0"/>
+        <w:rPr>
+          <w:lang w:val="ca-ES"/>
+        </w:rPr>
+      </w:pPr>
+    </w:p>
+    <w:p>
+      <w:pPr>
+        <w:pStyle w:val="PARAGRAPH"/>
+        <w:ind w:firstLine="0"/>
+        <w:rPr>
+          <w:lang w:val="ca-ES"/>
+        </w:rPr>
+      </w:pPr>
+      <w:r>
+        <w:rPr>
+          <w:lang w:val="ca-ES"/>
+        </w:rPr>
+        <w:t xml:space="preserve">As a note, when we are working with </w:t>
+      </w:r>
+      <w:r>
+        <w:rPr>
+          <w:b/>
+          <w:lang w:val="ca-ES"/>
+        </w:rPr>
+        <w:t>Flux</w:t>
+      </w:r>
+      <w:r>
+        <w:rPr>
+          <w:lang w:val="ca-ES"/>
+        </w:rPr>
+        <w:t xml:space="preserve">, we get the whole list of Users at the same time. The </w:t>
+      </w:r>
+      <w:r>
+        <w:rPr>
+          <w:b/>
+          <w:lang w:val="ca-ES"/>
+        </w:rPr>
+        <w:t>Publisher</w:t>
+      </w:r>
+      <w:r>
+        <w:rPr>
+          <w:lang w:val="ca-ES"/>
+        </w:rPr>
+        <w:t xml:space="preserve"> asks the Database for one User object at a time, the difference with Blocking operations is that in the meantime that we are collecting the whole list, we can keep working on other requests on the same thread.</w:t>
+      </w:r>
     </w:p>
     <w:p>
       <w:pPr>
@@ -6749,19 +7461,186 @@
           <w:color w:val="000000"/>
           <w:lang w:val="ca-ES"/>
         </w:rPr>
-        <w:lastRenderedPageBreak/>
         <w:t>7</w:t>
       </w:r>
-      <w:bookmarkStart w:id="0" w:name="_GoBack"/>
-      <w:bookmarkEnd w:id="0"/>
       <w:r>
         <w:rPr>
           <w:color w:val="000000"/>
           <w:lang w:val="ca-ES"/>
         </w:rPr>
         <w:tab/>
-        <w:t>Conclusió</w:t>
-      </w:r>
+      </w:r>
+      <w:r>
+        <w:rPr>
+          <w:color w:val="000000"/>
+          <w:lang w:val="ca-ES"/>
+        </w:rPr>
+        <w:t>results</w:t>
+      </w:r>
+    </w:p>
+    <w:p>
+      <w:pPr>
+        <w:pStyle w:val="PARAGRAPH"/>
+        <w:ind w:firstLine="0"/>
+        <w:rPr>
+          <w:lang w:val="ca-ES"/>
+        </w:rPr>
+      </w:pPr>
+    </w:p>
+    <w:p>
+      <w:pPr>
+        <w:pStyle w:val="PARAGRAPH"/>
+        <w:ind w:firstLine="0"/>
+        <w:rPr>
+          <w:lang w:val="ca-ES"/>
+        </w:rPr>
+      </w:pPr>
+      <w:r>
+        <w:rPr>
+          <w:lang w:val="ca-ES"/>
+        </w:rPr>
+        <w:t xml:space="preserve">Now, the results obtained from the development of this project will be exposed. Since displaying those results requires a considerable amount of images, in order not to overload this document with more images, </w:t>
+      </w:r>
+      <w:r>
+        <w:rPr>
+          <w:lang w:val="ca-ES"/>
+        </w:rPr>
+        <w:t>most of the images regarding the Ionic app</w:t>
+      </w:r>
+      <w:r>
+        <w:rPr>
+          <w:lang w:val="ca-ES"/>
+        </w:rPr>
+        <w:t xml:space="preserve"> will be shown in the appendix section. </w:t>
+      </w:r>
+    </w:p>
+    <w:p>
+      <w:pPr>
+        <w:pStyle w:val="PARAGRAPH"/>
+        <w:ind w:firstLine="0"/>
+        <w:rPr>
+          <w:lang w:val="ca-ES"/>
+        </w:rPr>
+      </w:pPr>
+    </w:p>
+    <w:p>
+      <w:pPr>
+        <w:pStyle w:val="PARAGRAPH"/>
+        <w:ind w:firstLine="0"/>
+        <w:rPr>
+          <w:lang w:val="ca-ES"/>
+        </w:rPr>
+      </w:pPr>
+      <w:r>
+        <w:rPr>
+          <w:lang w:val="ca-ES"/>
+        </w:rPr>
+        <w:t>Keep in mind that most of these images content are loaded with test data. Having said all that here are the results of our Ionic App.</w:t>
+      </w:r>
+    </w:p>
+    <w:p>
+      <w:pPr>
+        <w:pStyle w:val="PARAGRAPH"/>
+        <w:ind w:firstLine="0"/>
+        <w:rPr>
+          <w:lang w:val="ca-ES"/>
+        </w:rPr>
+      </w:pPr>
+    </w:p>
+    <w:p>
+      <w:pPr>
+        <w:pStyle w:val="PARAGRAPH"/>
+        <w:ind w:firstLine="0"/>
+        <w:rPr>
+          <w:lang w:val="ca-ES"/>
+        </w:rPr>
+      </w:pPr>
+      <w:r>
+        <w:rPr>
+          <w:lang w:val="ca-ES"/>
+        </w:rPr>
+        <w:t>The main features of our Ionic App were to let the user see the groups he’s in, it’s members and expenses and obviously the debts of the users.</w:t>
+      </w:r>
+    </w:p>
+    <w:p>
+      <w:pPr>
+        <w:pStyle w:val="Heading1"/>
+        <w:spacing w:line="240" w:lineRule="auto"/>
+        <w:ind w:left="0" w:firstLine="0"/>
+        <w:rPr>
+          <w:color w:val="000000"/>
+          <w:lang w:val="ca-ES"/>
+        </w:rPr>
+      </w:pPr>
+      <w:r>
+        <w:rPr>
+          <w:color w:val="000000"/>
+          <w:lang w:val="ca-ES"/>
+        </w:rPr>
+        <w:t>8</w:t>
+      </w:r>
+      <w:r>
+        <w:rPr>
+          <w:color w:val="000000"/>
+          <w:lang w:val="ca-ES"/>
+        </w:rPr>
+        <w:tab/>
+      </w:r>
+      <w:r>
+        <w:rPr>
+          <w:color w:val="000000"/>
+          <w:lang w:val="ca-ES"/>
+        </w:rPr>
+        <w:t>Conclusi</w:t>
+      </w:r>
+      <w:r>
+        <w:rPr>
+          <w:color w:val="000000"/>
+          <w:lang w:val="ca-ES"/>
+        </w:rPr>
+        <w:t>on &amp; future work</w:t>
+      </w:r>
+    </w:p>
+    <w:p>
+      <w:pPr>
+        <w:pStyle w:val="Heading2"/>
+        <w:spacing w:line="240" w:lineRule="auto"/>
+        <w:ind w:left="0" w:firstLine="0"/>
+        <w:rPr>
+          <w:color w:val="000000"/>
+          <w:lang w:val="ca-ES"/>
+        </w:rPr>
+      </w:pPr>
+      <w:r>
+        <w:rPr>
+          <w:color w:val="000000"/>
+          <w:lang w:val="ca-ES"/>
+        </w:rPr>
+        <w:t>8</w:t>
+      </w:r>
+      <w:r>
+        <w:rPr>
+          <w:color w:val="000000"/>
+          <w:lang w:val="ca-ES"/>
+        </w:rPr>
+        <w:t>.</w:t>
+      </w:r>
+      <w:r>
+        <w:rPr>
+          <w:color w:val="000000"/>
+          <w:lang w:val="ca-ES"/>
+        </w:rPr>
+        <w:t>1 Conclusions</w:t>
+      </w:r>
+    </w:p>
+    <w:p>
+      <w:pPr>
+        <w:pStyle w:val="PARAGRAPH"/>
+        <w:ind w:firstLine="0"/>
+        <w:rPr>
+          <w:lang w:val="ca-ES"/>
+        </w:rPr>
+      </w:pPr>
     </w:p>
     <w:p>
       <w:pPr>
@@ -6769,25 +7648,531 @@
         <w:spacing w:line="240" w:lineRule="auto"/>
         <w:ind w:firstLine="0"/>
         <w:rPr>
-          <w:rFonts w:ascii="Palatino" w:hAnsi="Palatino"/>
-          <w:color w:val="000000"/>
-          <w:lang w:val="ca-ES"/>
-        </w:rPr>
-      </w:pPr>
-      <w:r>
-        <w:rPr>
+          <w:rFonts w:ascii="Palatino Linotype" w:hAnsi="Palatino Linotype"/>
+          <w:sz w:val="19"/>
+          <w:szCs w:val="19"/>
+          <w:lang w:val="ca-ES"/>
+        </w:rPr>
+      </w:pPr>
+      <w:r>
+        <w:rPr>
+          <w:rFonts w:ascii="Palatino Linotype" w:hAnsi="Palatino Linotype"/>
+          <w:sz w:val="19"/>
+          <w:szCs w:val="19"/>
+          <w:lang w:val="ca-ES"/>
+        </w:rPr>
+        <w:t xml:space="preserve">Since the beggining of this project, I believe that every stage of it has been quite positive. Starting from the basis that at first I was a bit lost regarding most of the technological stack that forms this project. I’ve learned some amazing new technologies and explored a part of Software Development that really intrigues and fascinates me. </w:t>
+      </w:r>
+    </w:p>
+    <w:p>
+      <w:pPr>
+        <w:pStyle w:val="Text"/>
+        <w:spacing w:line="240" w:lineRule="auto"/>
+        <w:ind w:firstLine="0"/>
+        <w:rPr>
+          <w:rFonts w:ascii="Palatino Linotype" w:hAnsi="Palatino Linotype"/>
+          <w:sz w:val="19"/>
+          <w:szCs w:val="19"/>
+          <w:lang w:val="ca-ES"/>
+        </w:rPr>
+      </w:pPr>
+    </w:p>
+    <w:p>
+      <w:pPr>
+        <w:pStyle w:val="Text"/>
+        <w:spacing w:line="240" w:lineRule="auto"/>
+        <w:ind w:firstLine="0"/>
+        <w:rPr>
+          <w:rFonts w:ascii="Palatino Linotype" w:hAnsi="Palatino Linotype"/>
           <w:color w:val="000000" w:themeColor="text1"/>
-          <w:lang w:val="ca-ES"/>
-        </w:rPr>
-        <w:t xml:space="preserve">..... .... .... .......... ...... ........ ...... ..... ...... ..... ..... .... .......... ...... ........ ............ ........ ...... ..... ...... ..... ..... .... .... .......... ...... ........ ...... ..... ...... ..... ..... .... .... .......... ...... ........ ...... ..... ...... ..... ..... .... ........ ...... </w:t>
-      </w:r>
-      <w:r>
-        <w:rPr>
-          <w:rFonts w:ascii="Palatino" w:hAnsi="Palatino"/>
+          <w:sz w:val="19"/>
+          <w:szCs w:val="19"/>
+          <w:lang w:val="ca-ES"/>
+        </w:rPr>
+      </w:pPr>
+      <w:r>
+        <w:rPr>
+          <w:rFonts w:ascii="Palatino Linotype" w:hAnsi="Palatino Linotype"/>
+          <w:color w:val="000000" w:themeColor="text1"/>
+          <w:sz w:val="19"/>
+          <w:szCs w:val="19"/>
+          <w:lang w:val="ca-ES"/>
+        </w:rPr>
+        <w:t>I was also able to learn different Software Design Patterns that made may look to add complexity to the project at first but end up helping a lot.</w:t>
+      </w:r>
+    </w:p>
+    <w:p>
+      <w:pPr>
+        <w:pStyle w:val="Text"/>
+        <w:spacing w:line="240" w:lineRule="auto"/>
+        <w:ind w:firstLine="0"/>
+        <w:rPr>
+          <w:rFonts w:ascii="Palatino Linotype" w:hAnsi="Palatino Linotype"/>
+          <w:color w:val="000000" w:themeColor="text1"/>
+          <w:sz w:val="19"/>
+          <w:szCs w:val="19"/>
+          <w:lang w:val="ca-ES"/>
+        </w:rPr>
+      </w:pPr>
+    </w:p>
+    <w:p>
+      <w:pPr>
+        <w:pStyle w:val="Text"/>
+        <w:spacing w:line="240" w:lineRule="auto"/>
+        <w:ind w:firstLine="0"/>
+        <w:rPr>
+          <w:rFonts w:ascii="Palatino Linotype" w:hAnsi="Palatino Linotype"/>
+          <w:color w:val="000000" w:themeColor="text1"/>
+          <w:sz w:val="19"/>
+          <w:szCs w:val="19"/>
+          <w:lang w:val="ca-ES"/>
+        </w:rPr>
+      </w:pPr>
+    </w:p>
+    <w:p>
+      <w:pPr>
+        <w:pStyle w:val="Text"/>
+        <w:spacing w:line="240" w:lineRule="auto"/>
+        <w:ind w:firstLine="0"/>
+        <w:rPr>
+          <w:rFonts w:ascii="Palatino Linotype" w:hAnsi="Palatino Linotype"/>
+          <w:color w:val="000000" w:themeColor="text1"/>
+          <w:sz w:val="19"/>
+          <w:szCs w:val="19"/>
+          <w:lang w:val="ca-ES"/>
+        </w:rPr>
+      </w:pPr>
+    </w:p>
+    <w:p>
+      <w:pPr>
+        <w:pStyle w:val="Text"/>
+        <w:spacing w:line="240" w:lineRule="auto"/>
+        <w:ind w:firstLine="0"/>
+        <w:rPr>
+          <w:rFonts w:ascii="Palatino Linotype" w:hAnsi="Palatino Linotype"/>
+          <w:color w:val="000000" w:themeColor="text1"/>
+          <w:sz w:val="19"/>
+          <w:szCs w:val="19"/>
+          <w:lang w:val="ca-ES"/>
+        </w:rPr>
+      </w:pPr>
+    </w:p>
+    <w:p>
+      <w:pPr>
+        <w:pStyle w:val="Text"/>
+        <w:spacing w:line="240" w:lineRule="auto"/>
+        <w:ind w:firstLine="0"/>
+        <w:rPr>
+          <w:rFonts w:ascii="Palatino Linotype" w:hAnsi="Palatino Linotype"/>
+          <w:color w:val="000000" w:themeColor="text1"/>
+          <w:sz w:val="19"/>
+          <w:szCs w:val="19"/>
+          <w:lang w:val="ca-ES"/>
+        </w:rPr>
+      </w:pPr>
+      <w:r>
+        <w:rPr>
+          <w:rFonts w:ascii="Palatino Linotype" w:hAnsi="Palatino Linotype"/>
+          <w:color w:val="000000" w:themeColor="text1"/>
+          <w:sz w:val="19"/>
+          <w:szCs w:val="19"/>
+          <w:lang w:val="ca-ES"/>
+        </w:rPr>
+        <w:lastRenderedPageBreak/>
+        <w:t>To be fair, I thought this project was going to be way easier than it ended up being, I underestimated the amount of time it’d take me to develop most of the project and planned according to that stimation which lead to having to replan a couple of times during the project.</w:t>
+      </w:r>
+    </w:p>
+    <w:p>
+      <w:pPr>
+        <w:pStyle w:val="Text"/>
+        <w:spacing w:line="240" w:lineRule="auto"/>
+        <w:ind w:firstLine="0"/>
+        <w:rPr>
+          <w:rFonts w:ascii="Palatino Linotype" w:hAnsi="Palatino Linotype"/>
+          <w:color w:val="000000" w:themeColor="text1"/>
+          <w:sz w:val="19"/>
+          <w:szCs w:val="19"/>
+          <w:lang w:val="ca-ES"/>
+        </w:rPr>
+      </w:pPr>
+    </w:p>
+    <w:p>
+      <w:pPr>
+        <w:pStyle w:val="Text"/>
+        <w:spacing w:line="240" w:lineRule="auto"/>
+        <w:ind w:firstLine="0"/>
+        <w:rPr>
+          <w:rFonts w:ascii="Palatino Linotype" w:hAnsi="Palatino Linotype"/>
+          <w:color w:val="000000" w:themeColor="text1"/>
+          <w:sz w:val="19"/>
+          <w:szCs w:val="19"/>
+          <w:lang w:val="ca-ES"/>
+        </w:rPr>
+      </w:pPr>
+      <w:r>
+        <w:rPr>
+          <w:rFonts w:ascii="Palatino Linotype" w:hAnsi="Palatino Linotype"/>
+          <w:color w:val="000000" w:themeColor="text1"/>
+          <w:sz w:val="19"/>
+          <w:szCs w:val="19"/>
+          <w:lang w:val="ca-ES"/>
+        </w:rPr>
+        <w:t xml:space="preserve">Due to </w:t>
+      </w:r>
+      <w:r>
+        <w:rPr>
+          <w:rFonts w:ascii="Palatino Linotype" w:hAnsi="Palatino Linotype"/>
+          <w:color w:val="000000" w:themeColor="text1"/>
+          <w:sz w:val="19"/>
+          <w:szCs w:val="19"/>
+          <w:lang w:val="ca-ES"/>
+        </w:rPr>
+        <w:t xml:space="preserve">our lack of </w:t>
+      </w:r>
+      <w:r>
+        <w:rPr>
+          <w:rFonts w:ascii="Palatino Linotype" w:hAnsi="Palatino Linotype"/>
+          <w:color w:val="000000" w:themeColor="text1"/>
+          <w:sz w:val="19"/>
+          <w:szCs w:val="19"/>
+          <w:lang w:val="ca-ES"/>
+        </w:rPr>
+        <w:t>ex</w:t>
+      </w:r>
+      <w:r>
+        <w:rPr>
+          <w:rFonts w:ascii="Palatino Linotype" w:hAnsi="Palatino Linotype"/>
+          <w:color w:val="000000" w:themeColor="text1"/>
+          <w:sz w:val="19"/>
+          <w:szCs w:val="19"/>
+          <w:lang w:val="ca-ES"/>
+        </w:rPr>
+        <w:t>pe</w:t>
+      </w:r>
+      <w:r>
+        <w:rPr>
+          <w:rFonts w:ascii="Palatino Linotype" w:hAnsi="Palatino Linotype"/>
+          <w:color w:val="000000" w:themeColor="text1"/>
+          <w:sz w:val="19"/>
+          <w:szCs w:val="19"/>
+          <w:lang w:val="ca-ES"/>
+        </w:rPr>
+        <w:t>rience</w:t>
+      </w:r>
+      <w:r>
+        <w:rPr>
+          <w:rFonts w:ascii="Palatino Linotype" w:hAnsi="Palatino Linotype"/>
+          <w:color w:val="000000" w:themeColor="text1"/>
+          <w:sz w:val="19"/>
+          <w:szCs w:val="19"/>
+          <w:lang w:val="ca-ES"/>
+        </w:rPr>
+        <w:t xml:space="preserve"> in both management and development with these technologies, the development process has been delayed more than anticipated. We</w:t>
+      </w:r>
+      <w:r>
+        <w:rPr>
+          <w:rFonts w:ascii="Palatino Linotype" w:hAnsi="Palatino Linotype"/>
+          <w:color w:val="000000" w:themeColor="text1"/>
+          <w:sz w:val="19"/>
+          <w:szCs w:val="19"/>
+          <w:lang w:val="ca-ES"/>
+        </w:rPr>
+        <w:t xml:space="preserve"> </w:t>
+      </w:r>
+      <w:r>
+        <w:rPr>
+          <w:rFonts w:ascii="Palatino Linotype" w:hAnsi="Palatino Linotype"/>
+          <w:color w:val="000000" w:themeColor="text1"/>
+          <w:sz w:val="19"/>
+          <w:szCs w:val="19"/>
+          <w:lang w:val="ca-ES"/>
+        </w:rPr>
+        <w:t xml:space="preserve">thought we could adapt to these new paradigms at a much higher speed that ended up happening and that’s been one of our mistakes. </w:t>
+      </w:r>
+    </w:p>
+    <w:p>
+      <w:pPr>
+        <w:pStyle w:val="Text"/>
+        <w:spacing w:line="240" w:lineRule="auto"/>
+        <w:ind w:firstLine="0"/>
+        <w:rPr>
+          <w:rFonts w:ascii="Palatino Linotype" w:hAnsi="Palatino Linotype"/>
+          <w:color w:val="000000" w:themeColor="text1"/>
+          <w:sz w:val="19"/>
+          <w:szCs w:val="19"/>
+          <w:lang w:val="ca-ES"/>
+        </w:rPr>
+      </w:pPr>
+    </w:p>
+    <w:p>
+      <w:pPr>
+        <w:pStyle w:val="Text"/>
+        <w:spacing w:line="240" w:lineRule="auto"/>
+        <w:ind w:firstLine="0"/>
+        <w:rPr>
+          <w:rFonts w:ascii="Palatino Linotype" w:hAnsi="Palatino Linotype"/>
+          <w:color w:val="000000" w:themeColor="text1"/>
+          <w:sz w:val="19"/>
+          <w:szCs w:val="19"/>
+          <w:lang w:val="ca-ES"/>
+        </w:rPr>
+      </w:pPr>
+      <w:r>
+        <w:rPr>
+          <w:rFonts w:ascii="Palatino Linotype" w:hAnsi="Palatino Linotype"/>
+          <w:color w:val="000000" w:themeColor="text1"/>
+          <w:sz w:val="19"/>
+          <w:szCs w:val="19"/>
+          <w:lang w:val="ca-ES"/>
+        </w:rPr>
+        <w:t xml:space="preserve">We tried to learn too many new technologies within the context of this project that ended up backfiring us and slowing the whole development </w:t>
+      </w:r>
+      <w:r>
+        <w:rPr>
+          <w:rFonts w:ascii="Palatino Linotype" w:hAnsi="Palatino Linotype"/>
+          <w:color w:val="000000" w:themeColor="text1"/>
+          <w:sz w:val="19"/>
+          <w:szCs w:val="19"/>
+          <w:lang w:val="ca-ES"/>
+        </w:rPr>
+        <w:t>stage.</w:t>
+      </w:r>
+    </w:p>
+    <w:p>
+      <w:pPr>
+        <w:pStyle w:val="Text"/>
+        <w:spacing w:line="240" w:lineRule="auto"/>
+        <w:ind w:firstLine="0"/>
+        <w:rPr>
+          <w:rFonts w:ascii="Palatino Linotype" w:hAnsi="Palatino Linotype"/>
+          <w:color w:val="000000" w:themeColor="text1"/>
+          <w:sz w:val="19"/>
+          <w:szCs w:val="19"/>
+          <w:lang w:val="ca-ES"/>
+        </w:rPr>
+      </w:pPr>
+    </w:p>
+    <w:p>
+      <w:pPr>
+        <w:pStyle w:val="Text"/>
+        <w:spacing w:line="240" w:lineRule="auto"/>
+        <w:ind w:firstLine="0"/>
+        <w:rPr>
+          <w:rFonts w:ascii="Palatino Linotype" w:hAnsi="Palatino Linotype"/>
+          <w:color w:val="000000" w:themeColor="text1"/>
+          <w:sz w:val="19"/>
+          <w:szCs w:val="19"/>
+          <w:lang w:val="ca-ES"/>
+        </w:rPr>
+      </w:pPr>
+      <w:r>
+        <w:rPr>
+          <w:rFonts w:ascii="Palatino Linotype" w:hAnsi="Palatino Linotype"/>
+          <w:color w:val="000000" w:themeColor="text1"/>
+          <w:sz w:val="19"/>
+          <w:szCs w:val="19"/>
+          <w:lang w:val="ca-ES"/>
+        </w:rPr>
+        <w:t>Thanks to the knowledge acquired during these four years of the degree and the help of both internet and colleagues, it has been possible to develop this project.</w:t>
+      </w:r>
+    </w:p>
+    <w:p>
+      <w:pPr>
+        <w:pStyle w:val="Heading2"/>
+        <w:spacing w:line="240" w:lineRule="auto"/>
+        <w:ind w:left="0" w:firstLine="0"/>
+        <w:rPr>
+          <w:color w:val="000000"/>
+          <w:lang w:val="ca-ES"/>
+        </w:rPr>
+      </w:pPr>
+      <w:r>
+        <w:rPr>
+          <w:color w:val="000000"/>
+          <w:lang w:val="ca-ES"/>
+        </w:rPr>
+        <w:t>8</w:t>
+      </w:r>
+      <w:r>
+        <w:rPr>
           <w:color w:val="000000"/>
           <w:lang w:val="ca-ES"/>
         </w:rPr>
         <w:t>.</w:t>
+      </w:r>
+      <w:r>
+        <w:rPr>
+          <w:color w:val="000000"/>
+          <w:lang w:val="ca-ES"/>
+        </w:rPr>
+        <w:t>2 Future Work</w:t>
+      </w:r>
+    </w:p>
+    <w:p>
+      <w:pPr>
+        <w:pStyle w:val="Text"/>
+        <w:spacing w:line="240" w:lineRule="auto"/>
+        <w:ind w:firstLine="0"/>
+        <w:rPr>
+          <w:rFonts w:ascii="Palatino Linotype" w:hAnsi="Palatino Linotype"/>
+          <w:color w:val="000000" w:themeColor="text1"/>
+          <w:sz w:val="19"/>
+          <w:szCs w:val="19"/>
+          <w:lang w:val="ca-ES"/>
+        </w:rPr>
+      </w:pPr>
+    </w:p>
+    <w:p>
+      <w:pPr>
+        <w:pStyle w:val="Text"/>
+        <w:spacing w:line="240" w:lineRule="auto"/>
+        <w:ind w:firstLine="0"/>
+        <w:rPr>
+          <w:rFonts w:ascii="Palatino Linotype" w:hAnsi="Palatino Linotype"/>
+          <w:color w:val="000000" w:themeColor="text1"/>
+          <w:sz w:val="19"/>
+          <w:szCs w:val="19"/>
+          <w:lang w:val="ca-ES"/>
+        </w:rPr>
+      </w:pPr>
+      <w:r>
+        <w:rPr>
+          <w:rFonts w:ascii="Palatino Linotype" w:hAnsi="Palatino Linotype"/>
+          <w:color w:val="000000" w:themeColor="text1"/>
+          <w:sz w:val="19"/>
+          <w:szCs w:val="19"/>
+          <w:lang w:val="ca-ES"/>
+        </w:rPr>
+        <w:t xml:space="preserve">Even though the college project has come to an end the system has not, due to the tight schedule only two of the four microservices have been migrated. In the upcoming weeks I plan to finish the migration of both the </w:t>
+      </w:r>
+      <w:r>
+        <w:rPr>
+          <w:rFonts w:ascii="Palatino Linotype" w:hAnsi="Palatino Linotype"/>
+          <w:b/>
+          <w:color w:val="000000" w:themeColor="text1"/>
+          <w:sz w:val="19"/>
+          <w:szCs w:val="19"/>
+          <w:lang w:val="ca-ES"/>
+        </w:rPr>
+        <w:t>Group Service</w:t>
+      </w:r>
+      <w:r>
+        <w:rPr>
+          <w:rFonts w:ascii="Palatino Linotype" w:hAnsi="Palatino Linotype"/>
+          <w:color w:val="000000" w:themeColor="text1"/>
+          <w:sz w:val="19"/>
+          <w:szCs w:val="19"/>
+          <w:lang w:val="ca-ES"/>
+        </w:rPr>
+        <w:t xml:space="preserve"> and the </w:t>
+      </w:r>
+      <w:r>
+        <w:rPr>
+          <w:rFonts w:ascii="Palatino Linotype" w:hAnsi="Palatino Linotype"/>
+          <w:b/>
+          <w:color w:val="000000" w:themeColor="text1"/>
+          <w:sz w:val="19"/>
+          <w:szCs w:val="19"/>
+          <w:lang w:val="ca-ES"/>
+        </w:rPr>
+        <w:t>Expenses Service</w:t>
+      </w:r>
+      <w:r>
+        <w:rPr>
+          <w:rFonts w:ascii="Palatino Linotype" w:hAnsi="Palatino Linotype"/>
+          <w:b/>
+          <w:color w:val="000000" w:themeColor="text1"/>
+          <w:sz w:val="19"/>
+          <w:szCs w:val="19"/>
+          <w:lang w:val="ca-ES"/>
+        </w:rPr>
+        <w:t xml:space="preserve"> </w:t>
+      </w:r>
+      <w:r>
+        <w:rPr>
+          <w:rFonts w:ascii="Palatino Linotype" w:hAnsi="Palatino Linotype"/>
+          <w:color w:val="000000" w:themeColor="text1"/>
+          <w:sz w:val="19"/>
+          <w:szCs w:val="19"/>
+          <w:lang w:val="ca-ES"/>
+        </w:rPr>
+        <w:t>from the monolithic approach to a full microservices architecture.</w:t>
+      </w:r>
+    </w:p>
+    <w:p>
+      <w:pPr>
+        <w:pStyle w:val="Text"/>
+        <w:spacing w:line="240" w:lineRule="auto"/>
+        <w:ind w:firstLine="0"/>
+        <w:rPr>
+          <w:rFonts w:ascii="Palatino Linotype" w:hAnsi="Palatino Linotype"/>
+          <w:color w:val="000000" w:themeColor="text1"/>
+          <w:sz w:val="19"/>
+          <w:szCs w:val="19"/>
+          <w:lang w:val="ca-ES"/>
+        </w:rPr>
+      </w:pPr>
+    </w:p>
+    <w:p>
+      <w:pPr>
+        <w:pStyle w:val="Text"/>
+        <w:spacing w:line="240" w:lineRule="auto"/>
+        <w:ind w:firstLine="0"/>
+        <w:rPr>
+          <w:rFonts w:ascii="Palatino Linotype" w:hAnsi="Palatino Linotype"/>
+          <w:color w:val="000000" w:themeColor="text1"/>
+          <w:sz w:val="19"/>
+          <w:szCs w:val="19"/>
+          <w:lang w:val="ca-ES"/>
+        </w:rPr>
+      </w:pPr>
+      <w:r>
+        <w:rPr>
+          <w:rFonts w:ascii="Palatino Linotype" w:hAnsi="Palatino Linotype"/>
+          <w:color w:val="000000" w:themeColor="text1"/>
+          <w:sz w:val="19"/>
+          <w:szCs w:val="19"/>
+          <w:lang w:val="ca-ES"/>
+        </w:rPr>
+        <w:t>Also due to a very tight schedule, we weren’t able to create some test cases neither unit test nor integration tests. That is also something that we are looking forward to implement in this upcoming month.</w:t>
+      </w:r>
+    </w:p>
+    <w:p>
+      <w:pPr>
+        <w:pStyle w:val="Text"/>
+        <w:spacing w:line="240" w:lineRule="auto"/>
+        <w:ind w:firstLine="0"/>
+        <w:rPr>
+          <w:rFonts w:ascii="Palatino Linotype" w:hAnsi="Palatino Linotype"/>
+          <w:color w:val="000000" w:themeColor="text1"/>
+          <w:sz w:val="19"/>
+          <w:szCs w:val="19"/>
+          <w:lang w:val="ca-ES"/>
+        </w:rPr>
+      </w:pPr>
+    </w:p>
+    <w:p>
+      <w:pPr>
+        <w:pStyle w:val="Text"/>
+        <w:spacing w:line="240" w:lineRule="auto"/>
+        <w:ind w:firstLine="0"/>
+        <w:rPr>
+          <w:rFonts w:ascii="Palatino Linotype" w:hAnsi="Palatino Linotype"/>
+          <w:color w:val="000000" w:themeColor="text1"/>
+          <w:sz w:val="19"/>
+          <w:szCs w:val="19"/>
+          <w:lang w:val="ca-ES"/>
+        </w:rPr>
+      </w:pPr>
+      <w:r>
+        <w:rPr>
+          <w:rFonts w:ascii="Palatino Linotype" w:hAnsi="Palatino Linotype"/>
+          <w:color w:val="000000" w:themeColor="text1"/>
+          <w:sz w:val="19"/>
+          <w:szCs w:val="19"/>
+          <w:lang w:val="ca-ES"/>
+        </w:rPr>
+        <w:t>On the frontend environment, there are a couple of more screens that would really help the application flourish, such as Expenses Details so this is aswell something that we will try to have implemented before August.</w:t>
       </w:r>
     </w:p>
     <w:p>
@@ -6812,7 +8197,7 @@
           <w:sz w:val="22"/>
           <w:lang w:val="ca-ES"/>
         </w:rPr>
-        <w:t>Agraïments</w:t>
+        <w:t>acknowledgements</w:t>
       </w:r>
     </w:p>
     <w:p>
@@ -6876,11 +8261,7 @@
           <w:lang w:val="ca-ES"/>
         </w:rPr>
       </w:pPr>
-    </w:p>
-    <w:p>
-      <w:pPr>
-        <w:pStyle w:val="PARAGRAPH"/>
-        <w:ind w:firstLine="0"/>
+      <w:r>
         <w:rPr>
           <w:rFonts w:ascii="Helvetica" w:hAnsi="Helvetica"/>
           <w:b/>
@@ -6889,31 +8270,7 @@
           <w:sz w:val="22"/>
           <w:lang w:val="ca-ES"/>
         </w:rPr>
-      </w:pPr>
-    </w:p>
-    <w:p>
-      <w:pPr>
-        <w:pStyle w:val="PARAGRAPH"/>
-        <w:ind w:firstLine="0"/>
-        <w:rPr>
-          <w:rFonts w:ascii="Helvetica" w:hAnsi="Helvetica"/>
-          <w:b/>
-          <w:bCs/>
-          <w:color w:val="000000"/>
-          <w:sz w:val="22"/>
-          <w:lang w:val="ca-ES"/>
-        </w:rPr>
-      </w:pPr>
-      <w:r>
-        <w:rPr>
-          <w:rFonts w:ascii="Helvetica" w:hAnsi="Helvetica"/>
-          <w:b/>
-          <w:bCs/>
-          <w:color w:val="000000"/>
-          <w:sz w:val="22"/>
-          <w:lang w:val="ca-ES"/>
-        </w:rPr>
-        <w:t>Bibliografia</w:t>
+        <w:t>References</w:t>
       </w:r>
     </w:p>
     <w:p>
@@ -7014,6 +8371,82 @@
     </w:p>
     <w:p>
       <w:pPr>
+        <w:widowControl/>
+        <w:spacing w:line="240" w:lineRule="auto"/>
+        <w:jc w:val="left"/>
+        <w:rPr>
+          <w:rFonts w:ascii="Helvetica" w:hAnsi="Helvetica"/>
+          <w:b/>
+          <w:bCs/>
+          <w:color w:val="000000"/>
+          <w:kern w:val="0"/>
+          <w:sz w:val="22"/>
+          <w:szCs w:val="16"/>
+          <w:lang w:val="ca-ES"/>
+        </w:rPr>
+      </w:pPr>
+    </w:p>
+    <w:p>
+      <w:pPr>
+        <w:widowControl/>
+        <w:spacing w:line="240" w:lineRule="auto"/>
+        <w:jc w:val="left"/>
+        <w:rPr>
+          <w:rFonts w:ascii="Helvetica" w:hAnsi="Helvetica"/>
+          <w:b/>
+          <w:bCs/>
+          <w:color w:val="000000"/>
+          <w:kern w:val="0"/>
+          <w:sz w:val="22"/>
+          <w:szCs w:val="16"/>
+          <w:lang w:val="ca-ES"/>
+        </w:rPr>
+      </w:pPr>
+    </w:p>
+    <w:p>
+      <w:pPr>
+        <w:widowControl/>
+        <w:spacing w:line="240" w:lineRule="auto"/>
+        <w:jc w:val="left"/>
+        <w:rPr>
+          <w:rFonts w:ascii="Helvetica" w:hAnsi="Helvetica"/>
+          <w:b/>
+          <w:bCs/>
+          <w:color w:val="000000"/>
+          <w:kern w:val="0"/>
+          <w:sz w:val="22"/>
+          <w:szCs w:val="16"/>
+          <w:lang w:val="ca-ES"/>
+        </w:rPr>
+        <w:sectPr>
+          <w:type w:val="continuous"/>
+          <w:pgSz w:w="11340" w:h="15480" w:code="1"/>
+          <w:pgMar w:top="1196" w:right="607" w:bottom="357" w:left="720" w:header="607" w:footer="74" w:gutter="0"/>
+          <w:paperSrc w:first="261" w:other="261"/>
+          <w:cols w:num="2" w:space="240"/>
+          <w:docGrid w:linePitch="258"/>
+        </w:sectPr>
+      </w:pPr>
+    </w:p>
+    <w:p>
+      <w:pPr>
+        <w:widowControl/>
+        <w:spacing w:line="240" w:lineRule="auto"/>
+        <w:jc w:val="left"/>
+        <w:rPr>
+          <w:rFonts w:ascii="Helvetica" w:hAnsi="Helvetica"/>
+          <w:b/>
+          <w:bCs/>
+          <w:color w:val="000000"/>
+          <w:kern w:val="0"/>
+          <w:sz w:val="22"/>
+          <w:szCs w:val="16"/>
+          <w:lang w:val="ca-ES"/>
+        </w:rPr>
+      </w:pPr>
+    </w:p>
+    <w:p>
+      <w:pPr>
         <w:pStyle w:val="References"/>
         <w:rPr>
           <w:rFonts w:ascii="Helvetica" w:hAnsi="Helvetica"/>
@@ -7033,6 +8466,17 @@
           <w:sz w:val="22"/>
           <w:lang w:val="ca-ES"/>
         </w:rPr>
+        <w:t xml:space="preserve">9 </w:t>
+      </w:r>
+      <w:r>
+        <w:rPr>
+          <w:rFonts w:ascii="Helvetica" w:hAnsi="Helvetica"/>
+          <w:b/>
+          <w:bCs/>
+          <w:color w:val="000000"/>
+          <w:sz w:val="22"/>
+          <w:lang w:val="ca-ES"/>
+        </w:rPr>
         <w:t>A</w:t>
       </w:r>
       <w:r>
@@ -7044,7 +8488,7 @@
           <w:sz w:val="22"/>
           <w:lang w:val="ca-ES"/>
         </w:rPr>
-        <w:t>P</w:t>
+        <w:t>PPENDI</w:t>
       </w:r>
       <w:r>
         <w:rPr>
@@ -7055,30 +8499,25 @@
           <w:sz w:val="22"/>
           <w:lang w:val="ca-ES"/>
         </w:rPr>
-        <w:t>PE</w:t>
-      </w:r>
-      <w:r>
+        <w:t>X</w:t>
+      </w:r>
+    </w:p>
+    <w:p>
+      <w:pPr>
+        <w:widowControl/>
+        <w:spacing w:line="240" w:lineRule="auto"/>
+        <w:jc w:val="left"/>
         <w:rPr>
           <w:rFonts w:ascii="Helvetica" w:hAnsi="Helvetica"/>
           <w:b/>
           <w:bCs/>
           <w:color w:val="000000"/>
+          <w:kern w:val="0"/>
           <w:sz w:val="22"/>
-          <w:lang w:val="ca-ES"/>
-        </w:rPr>
-        <w:t>NDI</w:t>
-      </w:r>
-      <w:r>
-        <w:rPr>
-          <w:rFonts w:ascii="Helvetica" w:hAnsi="Helvetica"/>
-          <w:b/>
-          <w:bCs/>
-          <w:color w:val="000000"/>
-          <w:sz w:val="22"/>
-          <w:lang w:val="ca-ES"/>
-        </w:rPr>
-        <w:t>X</w:t>
-      </w:r>
+          <w:szCs w:val="16"/>
+          <w:lang w:val="ca-ES"/>
+        </w:rPr>
+      </w:pPr>
     </w:p>
     <w:p>
       <w:pPr>
@@ -7098,47 +8537,585 @@
           <w:rFonts w:ascii="Helvetica" w:hAnsi="Helvetica"/>
           <w:b/>
           <w:bCs/>
+          <w:noProof/>
           <w:color w:val="000000"/>
           <w:sz w:val="22"/>
           <w:lang w:val="ca-ES"/>
         </w:rPr>
-        <w:t xml:space="preserve">A1. </w:t>
+        <w:drawing>
+          <wp:anchor distT="0" distB="0" distL="114300" distR="114300" simplePos="0" relativeHeight="251678720" behindDoc="0" locked="0" layoutInCell="1" allowOverlap="1" wp14:anchorId="0B6D7BD6" wp14:editId="02347DBD">
+            <wp:simplePos x="0" y="0"/>
+            <wp:positionH relativeFrom="column">
+              <wp:posOffset>7002145</wp:posOffset>
+            </wp:positionH>
+            <wp:positionV relativeFrom="paragraph">
+              <wp:posOffset>523240</wp:posOffset>
+            </wp:positionV>
+            <wp:extent cx="2145600" cy="4723200"/>
+            <wp:effectExtent l="0" t="0" r="7620" b="1270"/>
+            <wp:wrapSquare wrapText="bothSides"/>
+            <wp:docPr id="32" name="Picture 32"/>
+            <wp:cNvGraphicFramePr>
+              <a:graphicFrameLocks xmlns:a="http://schemas.openxmlformats.org/drawingml/2006/main" noChangeAspect="1"/>
+            </wp:cNvGraphicFramePr>
+            <a:graphic xmlns:a="http://schemas.openxmlformats.org/drawingml/2006/main">
+              <a:graphicData uri="http://schemas.openxmlformats.org/drawingml/2006/picture">
+                <pic:pic xmlns:pic="http://schemas.openxmlformats.org/drawingml/2006/picture">
+                  <pic:nvPicPr>
+                    <pic:cNvPr id="26" name="Who-Pays-Expenses.jpg"/>
+                    <pic:cNvPicPr/>
+                  </pic:nvPicPr>
+                  <pic:blipFill>
+                    <a:blip r:embed="rId29" cstate="print">
+                      <a:extLst>
+                        <a:ext uri="{28A0092B-C50C-407E-A947-70E740481C1C}">
+                          <a14:useLocalDpi xmlns:a14="http://schemas.microsoft.com/office/drawing/2010/main" val="0"/>
+                        </a:ext>
+                      </a:extLst>
+                    </a:blip>
+                    <a:stretch>
+                      <a:fillRect/>
+                    </a:stretch>
+                  </pic:blipFill>
+                  <pic:spPr>
+                    <a:xfrm>
+                      <a:off x="0" y="0"/>
+                      <a:ext cx="2145600" cy="4723200"/>
+                    </a:xfrm>
+                    <a:prstGeom prst="rect">
+                      <a:avLst/>
+                    </a:prstGeom>
+                  </pic:spPr>
+                </pic:pic>
+              </a:graphicData>
+            </a:graphic>
+            <wp14:sizeRelH relativeFrom="margin">
+              <wp14:pctWidth>0</wp14:pctWidth>
+            </wp14:sizeRelH>
+            <wp14:sizeRelV relativeFrom="margin">
+              <wp14:pctHeight>0</wp14:pctHeight>
+            </wp14:sizeRelV>
+          </wp:anchor>
+        </w:drawing>
       </w:r>
       <w:r>
         <w:rPr>
           <w:rFonts w:ascii="Helvetica" w:hAnsi="Helvetica"/>
           <w:b/>
           <w:bCs/>
+          <w:noProof/>
           <w:color w:val="000000"/>
           <w:sz w:val="22"/>
           <w:lang w:val="ca-ES"/>
         </w:rPr>
-        <w:t>Secció d’apèndix</w:t>
-      </w:r>
-    </w:p>
-    <w:p>
-      <w:pPr>
-        <w:pStyle w:val="PARAGRAPHnoindent"/>
+        <w:drawing>
+          <wp:anchor distT="0" distB="0" distL="114300" distR="114300" simplePos="0" relativeHeight="251677696" behindDoc="0" locked="0" layoutInCell="1" allowOverlap="1" wp14:anchorId="76EE6D39" wp14:editId="33E11633">
+            <wp:simplePos x="0" y="0"/>
+            <wp:positionH relativeFrom="column">
+              <wp:posOffset>4650105</wp:posOffset>
+            </wp:positionH>
+            <wp:positionV relativeFrom="paragraph">
+              <wp:posOffset>504190</wp:posOffset>
+            </wp:positionV>
+            <wp:extent cx="2235200" cy="4723130"/>
+            <wp:effectExtent l="0" t="0" r="0" b="1270"/>
+            <wp:wrapSquare wrapText="bothSides"/>
+            <wp:docPr id="31" name="Picture 31"/>
+            <wp:cNvGraphicFramePr>
+              <a:graphicFrameLocks xmlns:a="http://schemas.openxmlformats.org/drawingml/2006/main" noChangeAspect="1"/>
+            </wp:cNvGraphicFramePr>
+            <a:graphic xmlns:a="http://schemas.openxmlformats.org/drawingml/2006/main">
+              <a:graphicData uri="http://schemas.openxmlformats.org/drawingml/2006/picture">
+                <pic:pic xmlns:pic="http://schemas.openxmlformats.org/drawingml/2006/picture">
+                  <pic:nvPicPr>
+                    <pic:cNvPr id="25" name="Who-Pays-Members.jpg"/>
+                    <pic:cNvPicPr/>
+                  </pic:nvPicPr>
+                  <pic:blipFill>
+                    <a:blip r:embed="rId30" cstate="print">
+                      <a:extLst>
+                        <a:ext uri="{28A0092B-C50C-407E-A947-70E740481C1C}">
+                          <a14:useLocalDpi xmlns:a14="http://schemas.microsoft.com/office/drawing/2010/main" val="0"/>
+                        </a:ext>
+                      </a:extLst>
+                    </a:blip>
+                    <a:stretch>
+                      <a:fillRect/>
+                    </a:stretch>
+                  </pic:blipFill>
+                  <pic:spPr>
+                    <a:xfrm flipH="1">
+                      <a:off x="0" y="0"/>
+                      <a:ext cx="2235200" cy="4723130"/>
+                    </a:xfrm>
+                    <a:prstGeom prst="rect">
+                      <a:avLst/>
+                    </a:prstGeom>
+                  </pic:spPr>
+                </pic:pic>
+              </a:graphicData>
+            </a:graphic>
+          </wp:anchor>
+        </w:drawing>
+      </w:r>
+      <w:r>
+        <w:rPr>
+          <w:rFonts w:ascii="Helvetica" w:hAnsi="Helvetica"/>
+          <w:b/>
+          <w:bCs/>
+          <w:noProof/>
+          <w:color w:val="000000"/>
+          <w:sz w:val="22"/>
+          <w:lang w:val="ca-ES"/>
+        </w:rPr>
+        <w:drawing>
+          <wp:anchor distT="0" distB="0" distL="114300" distR="114300" simplePos="0" relativeHeight="251675648" behindDoc="0" locked="0" layoutInCell="1" allowOverlap="1" wp14:anchorId="5D1D6AFB" wp14:editId="4C9E11D3">
+            <wp:simplePos x="0" y="0"/>
+            <wp:positionH relativeFrom="column">
+              <wp:posOffset>2297430</wp:posOffset>
+            </wp:positionH>
+            <wp:positionV relativeFrom="paragraph">
+              <wp:posOffset>504190</wp:posOffset>
+            </wp:positionV>
+            <wp:extent cx="2235200" cy="4723130"/>
+            <wp:effectExtent l="0" t="0" r="0" b="1270"/>
+            <wp:wrapSquare wrapText="bothSides"/>
+            <wp:docPr id="29" name="Picture 29"/>
+            <wp:cNvGraphicFramePr>
+              <a:graphicFrameLocks xmlns:a="http://schemas.openxmlformats.org/drawingml/2006/main" noChangeAspect="1"/>
+            </wp:cNvGraphicFramePr>
+            <a:graphic xmlns:a="http://schemas.openxmlformats.org/drawingml/2006/main">
+              <a:graphicData uri="http://schemas.openxmlformats.org/drawingml/2006/picture">
+                <pic:pic xmlns:pic="http://schemas.openxmlformats.org/drawingml/2006/picture">
+                  <pic:nvPicPr>
+                    <pic:cNvPr id="24" name="Who-Pays-List.jpg"/>
+                    <pic:cNvPicPr/>
+                  </pic:nvPicPr>
+                  <pic:blipFill>
+                    <a:blip r:embed="rId31" cstate="print">
+                      <a:extLst>
+                        <a:ext uri="{28A0092B-C50C-407E-A947-70E740481C1C}">
+                          <a14:useLocalDpi xmlns:a14="http://schemas.microsoft.com/office/drawing/2010/main" val="0"/>
+                        </a:ext>
+                      </a:extLst>
+                    </a:blip>
+                    <a:stretch>
+                      <a:fillRect/>
+                    </a:stretch>
+                  </pic:blipFill>
+                  <pic:spPr>
+                    <a:xfrm>
+                      <a:off x="0" y="0"/>
+                      <a:ext cx="2235200" cy="4723130"/>
+                    </a:xfrm>
+                    <a:prstGeom prst="rect">
+                      <a:avLst/>
+                    </a:prstGeom>
+                  </pic:spPr>
+                </pic:pic>
+              </a:graphicData>
+            </a:graphic>
+            <wp14:sizeRelH relativeFrom="margin">
+              <wp14:pctWidth>0</wp14:pctWidth>
+            </wp14:sizeRelH>
+            <wp14:sizeRelV relativeFrom="margin">
+              <wp14:pctHeight>0</wp14:pctHeight>
+            </wp14:sizeRelV>
+          </wp:anchor>
+        </w:drawing>
+      </w:r>
+      <w:r>
+        <w:rPr>
+          <w:rFonts w:ascii="Helvetica" w:hAnsi="Helvetica"/>
+          <w:b/>
+          <w:bCs/>
+          <w:color w:val="000000"/>
+          <w:sz w:val="22"/>
+          <w:lang w:val="ca-ES"/>
+        </w:rPr>
+        <w:t xml:space="preserve"> </w:t>
+      </w:r>
+      <w:r>
+        <w:rPr>
+          <w:rFonts w:ascii="Helvetica" w:hAnsi="Helvetica"/>
+          <w:b/>
+          <w:bCs/>
+          <w:color w:val="000000"/>
+          <w:sz w:val="22"/>
+          <w:lang w:val="ca-ES"/>
+        </w:rPr>
+        <w:t>9.</w:t>
+      </w:r>
+      <w:r>
+        <w:rPr>
+          <w:rFonts w:ascii="Helvetica" w:hAnsi="Helvetica"/>
+          <w:b/>
+          <w:bCs/>
+          <w:color w:val="000000"/>
+          <w:sz w:val="22"/>
+          <w:lang w:val="ca-ES"/>
+        </w:rPr>
+        <w:t xml:space="preserve">1. </w:t>
+      </w:r>
+      <w:r>
+        <w:rPr>
+          <w:rFonts w:ascii="Helvetica" w:hAnsi="Helvetica"/>
+          <w:b/>
+          <w:bCs/>
+          <w:color w:val="000000"/>
+          <w:sz w:val="22"/>
+          <w:lang w:val="ca-ES"/>
+        </w:rPr>
+        <w:t xml:space="preserve">app login </w:t>
+      </w:r>
+      <w:r>
+        <w:rPr>
+          <w:rFonts w:ascii="Helvetica" w:hAnsi="Helvetica"/>
+          <w:b/>
+          <w:bCs/>
+          <w:color w:val="000000"/>
+          <w:sz w:val="22"/>
+          <w:lang w:val="ca-ES"/>
+        </w:rPr>
+        <w:tab/>
+      </w:r>
+      <w:r>
+        <w:rPr>
+          <w:rFonts w:ascii="Helvetica" w:hAnsi="Helvetica"/>
+          <w:b/>
+          <w:bCs/>
+          <w:color w:val="000000"/>
+          <w:sz w:val="22"/>
+          <w:lang w:val="ca-ES"/>
+        </w:rPr>
+        <w:tab/>
+      </w:r>
+      <w:r>
+        <w:rPr>
+          <w:rFonts w:ascii="Helvetica" w:hAnsi="Helvetica"/>
+          <w:b/>
+          <w:bCs/>
+          <w:color w:val="000000"/>
+          <w:sz w:val="22"/>
+          <w:lang w:val="ca-ES"/>
+        </w:rPr>
+        <w:t xml:space="preserve">                    </w:t>
+      </w:r>
+      <w:r>
+        <w:rPr>
+          <w:rFonts w:ascii="Helvetica" w:hAnsi="Helvetica"/>
+          <w:b/>
+          <w:bCs/>
+          <w:color w:val="000000"/>
+          <w:sz w:val="22"/>
+          <w:lang w:val="ca-ES"/>
+        </w:rPr>
+        <w:t>9.2</w:t>
+      </w:r>
+      <w:r>
+        <w:rPr>
+          <w:rFonts w:ascii="Helvetica" w:hAnsi="Helvetica"/>
+          <w:b/>
+          <w:bCs/>
+          <w:color w:val="000000"/>
+          <w:sz w:val="22"/>
+          <w:lang w:val="ca-ES"/>
+        </w:rPr>
+        <w:t xml:space="preserve">. </w:t>
+      </w:r>
+      <w:r>
+        <w:rPr>
+          <w:rFonts w:ascii="Helvetica" w:hAnsi="Helvetica"/>
+          <w:b/>
+          <w:bCs/>
+          <w:color w:val="000000"/>
+          <w:sz w:val="22"/>
+          <w:lang w:val="ca-ES"/>
+        </w:rPr>
+        <w:t>app home page</w:t>
+      </w:r>
+      <w:r>
+        <w:rPr>
+          <w:rFonts w:ascii="Helvetica" w:hAnsi="Helvetica"/>
+          <w:b/>
+          <w:bCs/>
+          <w:color w:val="000000"/>
+          <w:sz w:val="22"/>
+          <w:lang w:val="ca-ES"/>
+        </w:rPr>
+        <w:tab/>
+      </w:r>
+      <w:r>
+        <w:rPr>
+          <w:rFonts w:ascii="Helvetica" w:hAnsi="Helvetica"/>
+          <w:b/>
+          <w:bCs/>
+          <w:color w:val="000000"/>
+          <w:sz w:val="22"/>
+          <w:lang w:val="ca-ES"/>
+        </w:rPr>
+        <w:tab/>
+        <w:t xml:space="preserve">       9.3 app group members</w:t>
+      </w:r>
+      <w:r>
+        <w:rPr>
+          <w:rFonts w:ascii="Helvetica" w:hAnsi="Helvetica"/>
+          <w:b/>
+          <w:bCs/>
+          <w:color w:val="000000"/>
+          <w:kern w:val="0"/>
+          <w:sz w:val="22"/>
+          <w:szCs w:val="16"/>
+          <w:lang w:val="ca-ES"/>
+        </w:rPr>
+        <w:tab/>
+        <w:t xml:space="preserve">      </w:t>
+      </w:r>
+      <w:r>
+        <w:rPr>
+          <w:rFonts w:ascii="Helvetica" w:hAnsi="Helvetica"/>
+          <w:b/>
+          <w:bCs/>
+          <w:color w:val="000000"/>
+          <w:kern w:val="0"/>
+          <w:sz w:val="22"/>
+          <w:szCs w:val="16"/>
+          <w:lang w:val="ca-ES"/>
+        </w:rPr>
+        <w:tab/>
+        <w:t xml:space="preserve">           </w:t>
+      </w:r>
+      <w:r>
+        <w:rPr>
+          <w:rFonts w:ascii="Helvetica" w:hAnsi="Helvetica"/>
+          <w:b/>
+          <w:bCs/>
+          <w:color w:val="000000"/>
+          <w:sz w:val="22"/>
+          <w:lang w:val="ca-ES"/>
+        </w:rPr>
+        <w:t>9.4 app group expenses</w:t>
+      </w:r>
+      <w:r>
+        <w:rPr>
+          <w:rFonts w:ascii="Helvetica" w:hAnsi="Helvetica"/>
+          <w:b/>
+          <w:bCs/>
+          <w:color w:val="000000"/>
+          <w:kern w:val="0"/>
+          <w:sz w:val="22"/>
+          <w:szCs w:val="16"/>
+          <w:lang w:val="ca-ES"/>
+        </w:rPr>
+        <w:tab/>
+        <w:t xml:space="preserve"> </w:t>
+      </w:r>
+      <w:r>
+        <w:rPr>
+          <w:rFonts w:ascii="Helvetica" w:hAnsi="Helvetica"/>
+          <w:b/>
+          <w:bCs/>
+          <w:color w:val="000000"/>
+          <w:kern w:val="0"/>
+          <w:sz w:val="22"/>
+          <w:szCs w:val="16"/>
+          <w:lang w:val="ca-ES"/>
+        </w:rPr>
+        <w:tab/>
+      </w:r>
+      <w:r>
+        <w:rPr>
+          <w:rFonts w:ascii="Helvetica" w:hAnsi="Helvetica"/>
+          <w:b/>
+          <w:bCs/>
+          <w:color w:val="000000"/>
+          <w:kern w:val="0"/>
+          <w:sz w:val="22"/>
+          <w:szCs w:val="16"/>
+          <w:lang w:val="ca-ES"/>
+        </w:rPr>
+        <w:tab/>
+      </w:r>
+      <w:r>
+        <w:rPr>
+          <w:rFonts w:ascii="Helvetica" w:hAnsi="Helvetica"/>
+          <w:b/>
+          <w:bCs/>
+          <w:color w:val="000000"/>
+          <w:kern w:val="0"/>
+          <w:sz w:val="22"/>
+          <w:szCs w:val="16"/>
+          <w:lang w:val="ca-ES"/>
+        </w:rPr>
+        <w:tab/>
+      </w:r>
+      <w:r>
+        <w:rPr>
+          <w:rFonts w:ascii="Helvetica" w:hAnsi="Helvetica"/>
+          <w:b/>
+          <w:bCs/>
+          <w:color w:val="000000"/>
+          <w:kern w:val="0"/>
+          <w:sz w:val="22"/>
+          <w:szCs w:val="16"/>
+          <w:lang w:val="ca-ES"/>
+        </w:rPr>
+        <w:tab/>
+      </w:r>
+      <w:r>
+        <w:rPr>
+          <w:rFonts w:ascii="Helvetica" w:hAnsi="Helvetica"/>
+          <w:b/>
+          <w:bCs/>
+          <w:color w:val="000000"/>
+          <w:kern w:val="0"/>
+          <w:sz w:val="22"/>
+          <w:szCs w:val="16"/>
+          <w:lang w:val="ca-ES"/>
+        </w:rPr>
+        <w:tab/>
+      </w:r>
+      <w:r>
+        <w:rPr>
+          <w:rFonts w:ascii="Helvetica" w:hAnsi="Helvetica"/>
+          <w:b/>
+          <w:bCs/>
+          <w:color w:val="000000"/>
+          <w:kern w:val="0"/>
+          <w:sz w:val="22"/>
+          <w:szCs w:val="16"/>
+          <w:lang w:val="ca-ES"/>
+        </w:rPr>
+        <w:tab/>
+      </w:r>
+    </w:p>
+    <w:p>
+      <w:pPr>
+        <w:widowControl/>
         <w:spacing w:line="240" w:lineRule="auto"/>
-        <w:rPr>
-          <w:color w:val="000000"/>
-          <w:lang w:val="ca-ES"/>
-        </w:rPr>
-      </w:pPr>
-      <w:r>
-        <w:rPr>
-          <w:color w:val="000000" w:themeColor="text1"/>
-          <w:lang w:val="ca-ES"/>
-        </w:rPr>
-        <w:t xml:space="preserve">..... .... .... .......... ...... ........ ...... ..... ...... ..... ..... .... .......... ...... ........ ............ ........ ...... ..... ...... ..... ..... .... .... .......... ...... ........ ...... ..... ...... ..... ..... .... .... .......... ...... ........ ...... ..... ...... ..... ..... .... ........ ...... </w:t>
-      </w:r>
-      <w:r>
-        <w:rPr>
-          <w:color w:val="000000"/>
-          <w:lang w:val="ca-ES"/>
-        </w:rPr>
-        <w:t>.</w:t>
-      </w:r>
+        <w:jc w:val="left"/>
+        <w:rPr>
+          <w:rFonts w:ascii="Helvetica" w:hAnsi="Helvetica"/>
+          <w:b/>
+          <w:bCs/>
+          <w:color w:val="000000"/>
+          <w:kern w:val="0"/>
+          <w:sz w:val="22"/>
+          <w:szCs w:val="16"/>
+          <w:lang w:val="ca-ES"/>
+        </w:rPr>
+      </w:pPr>
+      <w:r>
+        <w:rPr>
+          <w:rFonts w:ascii="Helvetica" w:hAnsi="Helvetica"/>
+          <w:b/>
+          <w:bCs/>
+          <w:noProof/>
+          <w:color w:val="000000"/>
+          <w:sz w:val="22"/>
+          <w:lang w:val="ca-ES"/>
+        </w:rPr>
+        <w:drawing>
+          <wp:anchor distT="0" distB="0" distL="114300" distR="114300" simplePos="0" relativeHeight="251676672" behindDoc="0" locked="0" layoutInCell="1" allowOverlap="1" wp14:anchorId="671EA20B" wp14:editId="1D3B6A66">
+            <wp:simplePos x="0" y="0"/>
+            <wp:positionH relativeFrom="column">
+              <wp:posOffset>1905</wp:posOffset>
+            </wp:positionH>
+            <wp:positionV relativeFrom="paragraph">
+              <wp:posOffset>-1270</wp:posOffset>
+            </wp:positionV>
+            <wp:extent cx="2236470" cy="4724400"/>
+            <wp:effectExtent l="0" t="0" r="0" b="0"/>
+            <wp:wrapSquare wrapText="bothSides"/>
+            <wp:docPr id="28" name="Picture 28"/>
+            <wp:cNvGraphicFramePr>
+              <a:graphicFrameLocks xmlns:a="http://schemas.openxmlformats.org/drawingml/2006/main" noChangeAspect="1"/>
+            </wp:cNvGraphicFramePr>
+            <a:graphic xmlns:a="http://schemas.openxmlformats.org/drawingml/2006/main">
+              <a:graphicData uri="http://schemas.openxmlformats.org/drawingml/2006/picture">
+                <pic:pic xmlns:pic="http://schemas.openxmlformats.org/drawingml/2006/picture">
+                  <pic:nvPicPr>
+                    <pic:cNvPr id="23" name="Who-Pays-login.jpg"/>
+                    <pic:cNvPicPr/>
+                  </pic:nvPicPr>
+                  <pic:blipFill>
+                    <a:blip r:embed="rId32" cstate="print">
+                      <a:extLst>
+                        <a:ext uri="{28A0092B-C50C-407E-A947-70E740481C1C}">
+                          <a14:useLocalDpi xmlns:a14="http://schemas.microsoft.com/office/drawing/2010/main" val="0"/>
+                        </a:ext>
+                      </a:extLst>
+                    </a:blip>
+                    <a:stretch>
+                      <a:fillRect/>
+                    </a:stretch>
+                  </pic:blipFill>
+                  <pic:spPr>
+                    <a:xfrm>
+                      <a:off x="0" y="0"/>
+                      <a:ext cx="2236470" cy="4724400"/>
+                    </a:xfrm>
+                    <a:prstGeom prst="rect">
+                      <a:avLst/>
+                    </a:prstGeom>
+                  </pic:spPr>
+                </pic:pic>
+              </a:graphicData>
+            </a:graphic>
+          </wp:anchor>
+        </w:drawing>
+      </w:r>
+    </w:p>
+    <w:p>
+      <w:pPr>
+        <w:widowControl/>
+        <w:spacing w:line="240" w:lineRule="auto"/>
+        <w:jc w:val="left"/>
+        <w:rPr>
+          <w:rFonts w:ascii="Helvetica" w:hAnsi="Helvetica"/>
+          <w:b/>
+          <w:bCs/>
+          <w:color w:val="000000"/>
+          <w:kern w:val="0"/>
+          <w:sz w:val="22"/>
+          <w:szCs w:val="16"/>
+          <w:lang w:val="ca-ES"/>
+        </w:rPr>
+      </w:pPr>
+    </w:p>
+    <w:p>
+      <w:pPr>
+        <w:widowControl/>
+        <w:spacing w:line="240" w:lineRule="auto"/>
+        <w:jc w:val="left"/>
+        <w:rPr>
+          <w:rFonts w:ascii="Helvetica" w:hAnsi="Helvetica"/>
+          <w:b/>
+          <w:bCs/>
+          <w:color w:val="000000"/>
+          <w:kern w:val="0"/>
+          <w:sz w:val="22"/>
+          <w:szCs w:val="16"/>
+          <w:lang w:val="ca-ES"/>
+        </w:rPr>
+      </w:pPr>
+    </w:p>
+    <w:p>
+      <w:pPr>
+        <w:widowControl/>
+        <w:spacing w:line="240" w:lineRule="auto"/>
+        <w:jc w:val="left"/>
+        <w:rPr>
+          <w:rFonts w:ascii="Helvetica" w:hAnsi="Helvetica"/>
+          <w:b/>
+          <w:bCs/>
+          <w:color w:val="000000"/>
+          <w:kern w:val="0"/>
+          <w:sz w:val="22"/>
+          <w:szCs w:val="16"/>
+          <w:lang w:val="ca-ES"/>
+        </w:rPr>
+      </w:pPr>
     </w:p>
     <w:p>
       <w:pPr>
@@ -7162,7 +9139,7 @@
           <w:sz w:val="22"/>
           <w:lang w:val="ca-ES"/>
         </w:rPr>
-        <w:t>A2</w:t>
+        <w:t xml:space="preserve">9.5 </w:t>
       </w:r>
       <w:r>
         <w:rPr>
@@ -7173,6 +9150,75 @@
           <w:sz w:val="22"/>
           <w:lang w:val="ca-ES"/>
         </w:rPr>
+        <w:t>group</w:t>
+      </w:r>
+      <w:r>
+        <w:rPr>
+          <w:rFonts w:ascii="Helvetica" w:hAnsi="Helvetica"/>
+          <w:b/>
+          <w:bCs/>
+          <w:color w:val="000000"/>
+          <w:sz w:val="22"/>
+          <w:lang w:val="ca-ES"/>
+        </w:rPr>
+        <w:t xml:space="preserve"> balance gried pie</w:t>
+      </w:r>
+      <w:r>
+        <w:rPr>
+          <w:rFonts w:ascii="Helvetica" w:hAnsi="Helvetica"/>
+          <w:b/>
+          <w:bCs/>
+          <w:color w:val="000000"/>
+          <w:sz w:val="22"/>
+          <w:lang w:val="ca-ES"/>
+        </w:rPr>
+        <w:tab/>
+        <w:t xml:space="preserve"> 9.6 group balance pie chart</w:t>
+      </w:r>
+      <w:r>
+        <w:rPr>
+          <w:rFonts w:ascii="Helvetica" w:hAnsi="Helvetica"/>
+          <w:b/>
+          <w:bCs/>
+          <w:color w:val="000000"/>
+          <w:sz w:val="22"/>
+          <w:lang w:val="ca-ES"/>
+        </w:rPr>
+        <w:tab/>
+        <w:t xml:space="preserve">  9.7 app user profile</w:t>
+      </w:r>
+      <w:r>
+        <w:rPr>
+          <w:rFonts w:ascii="Helvetica" w:hAnsi="Helvetica"/>
+          <w:b/>
+          <w:bCs/>
+          <w:color w:val="000000"/>
+          <w:sz w:val="22"/>
+          <w:lang w:val="ca-ES"/>
+        </w:rPr>
+        <w:tab/>
+      </w:r>
+      <w:r>
+        <w:rPr>
+          <w:rFonts w:ascii="Helvetica" w:hAnsi="Helvetica"/>
+          <w:b/>
+          <w:bCs/>
+          <w:color w:val="000000"/>
+          <w:sz w:val="22"/>
+          <w:lang w:val="ca-ES"/>
+        </w:rPr>
+        <w:tab/>
+        <w:t xml:space="preserve"> 9.8</w:t>
+      </w:r>
+      <w:r>
+        <w:rPr>
+          <w:rFonts w:ascii="Helvetica" w:hAnsi="Helvetica"/>
+          <w:b/>
+          <w:bCs/>
+          <w:color w:val="000000"/>
+          <w:sz w:val="22"/>
+          <w:lang w:val="ca-ES"/>
+        </w:rPr>
         <w:t xml:space="preserve">. </w:t>
       </w:r>
       <w:r>
@@ -7184,31 +9230,485 @@
           <w:sz w:val="22"/>
           <w:lang w:val="ca-ES"/>
         </w:rPr>
-        <w:t>Secció d’apèndix</w:t>
-      </w:r>
-    </w:p>
-    <w:p>
-      <w:pPr>
-        <w:pStyle w:val="PARAGRAPHnoindent"/>
+        <w:t>app  user register</w:t>
+      </w:r>
+    </w:p>
+    <w:p>
+      <w:pPr>
+        <w:pStyle w:val="ReferenceHead"/>
+        <w:jc w:val="left"/>
+        <w:rPr>
+          <w:rFonts w:ascii="Helvetica" w:hAnsi="Helvetica"/>
+          <w:b/>
+          <w:bCs/>
+          <w:color w:val="000000"/>
+          <w:sz w:val="22"/>
+          <w:lang w:val="ca-ES"/>
+        </w:rPr>
+      </w:pPr>
+      <w:r>
+        <w:rPr>
+          <w:rFonts w:ascii="Helvetica" w:hAnsi="Helvetica"/>
+          <w:b/>
+          <w:bCs/>
+          <w:noProof/>
+          <w:color w:val="000000"/>
+          <w:sz w:val="22"/>
+          <w:lang w:val="ca-ES"/>
+        </w:rPr>
+        <w:drawing>
+          <wp:anchor distT="0" distB="0" distL="114300" distR="114300" simplePos="0" relativeHeight="251680768" behindDoc="0" locked="0" layoutInCell="1" allowOverlap="1" wp14:anchorId="185BFD40" wp14:editId="1C0F4736">
+            <wp:simplePos x="0" y="0"/>
+            <wp:positionH relativeFrom="column">
+              <wp:posOffset>2354580</wp:posOffset>
+            </wp:positionH>
+            <wp:positionV relativeFrom="paragraph">
+              <wp:posOffset>99695</wp:posOffset>
+            </wp:positionV>
+            <wp:extent cx="2235600" cy="4723200"/>
+            <wp:effectExtent l="0" t="0" r="0" b="1270"/>
+            <wp:wrapSquare wrapText="bothSides"/>
+            <wp:docPr id="34" name="Picture 34"/>
+            <wp:cNvGraphicFramePr>
+              <a:graphicFrameLocks xmlns:a="http://schemas.openxmlformats.org/drawingml/2006/main" noChangeAspect="1"/>
+            </wp:cNvGraphicFramePr>
+            <a:graphic xmlns:a="http://schemas.openxmlformats.org/drawingml/2006/main">
+              <a:graphicData uri="http://schemas.openxmlformats.org/drawingml/2006/picture">
+                <pic:pic xmlns:pic="http://schemas.openxmlformats.org/drawingml/2006/picture">
+                  <pic:nvPicPr>
+                    <pic:cNvPr id="34" name="Who-Pays-char2.jpg"/>
+                    <pic:cNvPicPr/>
+                  </pic:nvPicPr>
+                  <pic:blipFill>
+                    <a:blip r:embed="rId33" cstate="print">
+                      <a:extLst>
+                        <a:ext uri="{28A0092B-C50C-407E-A947-70E740481C1C}">
+                          <a14:useLocalDpi xmlns:a14="http://schemas.microsoft.com/office/drawing/2010/main" val="0"/>
+                        </a:ext>
+                      </a:extLst>
+                    </a:blip>
+                    <a:stretch>
+                      <a:fillRect/>
+                    </a:stretch>
+                  </pic:blipFill>
+                  <pic:spPr>
+                    <a:xfrm>
+                      <a:off x="0" y="0"/>
+                      <a:ext cx="2235600" cy="4723200"/>
+                    </a:xfrm>
+                    <a:prstGeom prst="rect">
+                      <a:avLst/>
+                    </a:prstGeom>
+                  </pic:spPr>
+                </pic:pic>
+              </a:graphicData>
+            </a:graphic>
+          </wp:anchor>
+        </w:drawing>
+      </w:r>
+      <w:r>
+        <w:rPr>
+          <w:rFonts w:ascii="Helvetica" w:hAnsi="Helvetica"/>
+          <w:b/>
+          <w:bCs/>
+          <w:noProof/>
+          <w:color w:val="000000"/>
+          <w:sz w:val="22"/>
+          <w:lang w:val="ca-ES"/>
+        </w:rPr>
+        <w:drawing>
+          <wp:anchor distT="0" distB="0" distL="114300" distR="114300" simplePos="0" relativeHeight="251679744" behindDoc="0" locked="0" layoutInCell="1" allowOverlap="1" wp14:anchorId="112B969F" wp14:editId="503E077C">
+            <wp:simplePos x="0" y="0"/>
+            <wp:positionH relativeFrom="column">
+              <wp:posOffset>1905</wp:posOffset>
+            </wp:positionH>
+            <wp:positionV relativeFrom="paragraph">
+              <wp:posOffset>99695</wp:posOffset>
+            </wp:positionV>
+            <wp:extent cx="2235600" cy="4723200"/>
+            <wp:effectExtent l="0" t="0" r="0" b="1270"/>
+            <wp:wrapSquare wrapText="bothSides"/>
+            <wp:docPr id="33" name="Picture 33"/>
+            <wp:cNvGraphicFramePr>
+              <a:graphicFrameLocks xmlns:a="http://schemas.openxmlformats.org/drawingml/2006/main" noChangeAspect="1"/>
+            </wp:cNvGraphicFramePr>
+            <a:graphic xmlns:a="http://schemas.openxmlformats.org/drawingml/2006/main">
+              <a:graphicData uri="http://schemas.openxmlformats.org/drawingml/2006/picture">
+                <pic:pic xmlns:pic="http://schemas.openxmlformats.org/drawingml/2006/picture">
+                  <pic:nvPicPr>
+                    <pic:cNvPr id="33" name="Who-Pays-Chart1.jpg"/>
+                    <pic:cNvPicPr/>
+                  </pic:nvPicPr>
+                  <pic:blipFill>
+                    <a:blip r:embed="rId34" cstate="print">
+                      <a:extLst>
+                        <a:ext uri="{28A0092B-C50C-407E-A947-70E740481C1C}">
+                          <a14:useLocalDpi xmlns:a14="http://schemas.microsoft.com/office/drawing/2010/main" val="0"/>
+                        </a:ext>
+                      </a:extLst>
+                    </a:blip>
+                    <a:stretch>
+                      <a:fillRect/>
+                    </a:stretch>
+                  </pic:blipFill>
+                  <pic:spPr>
+                    <a:xfrm>
+                      <a:off x="0" y="0"/>
+                      <a:ext cx="2235600" cy="4723200"/>
+                    </a:xfrm>
+                    <a:prstGeom prst="rect">
+                      <a:avLst/>
+                    </a:prstGeom>
+                  </pic:spPr>
+                </pic:pic>
+              </a:graphicData>
+            </a:graphic>
+          </wp:anchor>
+        </w:drawing>
+      </w:r>
+    </w:p>
+    <w:p>
+      <w:pPr>
+        <w:pStyle w:val="ReferenceHead"/>
+        <w:jc w:val="left"/>
+        <w:rPr>
+          <w:rFonts w:ascii="Helvetica" w:hAnsi="Helvetica"/>
+          <w:b/>
+          <w:bCs/>
+          <w:color w:val="000000"/>
+          <w:sz w:val="22"/>
+          <w:lang w:val="ca-ES"/>
+        </w:rPr>
+      </w:pPr>
+    </w:p>
+    <w:p>
+      <w:pPr>
+        <w:widowControl/>
         <w:spacing w:line="240" w:lineRule="auto"/>
-        <w:rPr>
-          <w:color w:val="000000"/>
-          <w:lang w:val="ca-ES"/>
-        </w:rPr>
-      </w:pPr>
-      <w:r>
-        <w:rPr>
-          <w:color w:val="000000" w:themeColor="text1"/>
-          <w:lang w:val="ca-ES"/>
-        </w:rPr>
-        <w:t xml:space="preserve">..... .... .... .......... ...... ........ ...... ..... ...... ..... ..... .... .......... ...... ........ ............ ........ ...... ..... ...... ..... ..... .... .... .......... ...... ........ ...... ..... ...... ..... ..... .... .... .......... ...... ........ ...... ..... ...... ..... ..... .... ........ ...... </w:t>
-      </w:r>
-      <w:r>
-        <w:rPr>
-          <w:color w:val="000000"/>
-          <w:lang w:val="ca-ES"/>
-        </w:rPr>
-        <w:t>.</w:t>
+        <w:jc w:val="left"/>
+        <w:rPr>
+          <w:rFonts w:ascii="Helvetica" w:hAnsi="Helvetica"/>
+          <w:b/>
+          <w:bCs/>
+          <w:color w:val="000000"/>
+          <w:kern w:val="0"/>
+          <w:sz w:val="22"/>
+          <w:szCs w:val="16"/>
+          <w:lang w:val="ca-ES"/>
+        </w:rPr>
+      </w:pPr>
+    </w:p>
+    <w:p>
+      <w:pPr>
+        <w:widowControl/>
+        <w:spacing w:line="240" w:lineRule="auto"/>
+        <w:jc w:val="left"/>
+        <w:rPr>
+          <w:rFonts w:ascii="Helvetica" w:hAnsi="Helvetica"/>
+          <w:b/>
+          <w:bCs/>
+          <w:color w:val="000000"/>
+          <w:kern w:val="0"/>
+          <w:sz w:val="22"/>
+          <w:szCs w:val="16"/>
+          <w:lang w:val="ca-ES"/>
+        </w:rPr>
+      </w:pPr>
+    </w:p>
+    <w:p>
+      <w:pPr>
+        <w:pStyle w:val="ReferenceHead"/>
+        <w:jc w:val="left"/>
+        <w:rPr>
+          <w:rFonts w:ascii="Helvetica" w:hAnsi="Helvetica"/>
+          <w:b/>
+          <w:bCs/>
+          <w:color w:val="000000"/>
+          <w:sz w:val="22"/>
+          <w:lang w:val="ca-ES"/>
+        </w:rPr>
+      </w:pPr>
+    </w:p>
+    <w:p>
+      <w:pPr>
+        <w:pStyle w:val="ReferenceHead"/>
+        <w:jc w:val="left"/>
+        <w:rPr>
+          <w:rFonts w:ascii="Helvetica" w:hAnsi="Helvetica"/>
+          <w:b/>
+          <w:bCs/>
+          <w:color w:val="000000"/>
+          <w:sz w:val="22"/>
+          <w:lang w:val="ca-ES"/>
+        </w:rPr>
+      </w:pPr>
+    </w:p>
+    <w:p>
+      <w:pPr>
+        <w:pStyle w:val="ReferenceHead"/>
+        <w:jc w:val="left"/>
+        <w:rPr>
+          <w:rFonts w:ascii="Helvetica" w:hAnsi="Helvetica"/>
+          <w:b/>
+          <w:bCs/>
+          <w:color w:val="000000"/>
+          <w:sz w:val="22"/>
+          <w:lang w:val="ca-ES"/>
+        </w:rPr>
+      </w:pPr>
+    </w:p>
+    <w:p>
+      <w:pPr>
+        <w:widowControl/>
+        <w:spacing w:line="240" w:lineRule="auto"/>
+        <w:jc w:val="left"/>
+        <w:rPr>
+          <w:rFonts w:ascii="Helvetica" w:hAnsi="Helvetica"/>
+          <w:b/>
+          <w:bCs/>
+          <w:color w:val="000000"/>
+          <w:kern w:val="0"/>
+          <w:sz w:val="22"/>
+          <w:szCs w:val="16"/>
+          <w:lang w:val="ca-ES"/>
+        </w:rPr>
+      </w:pPr>
+    </w:p>
+    <w:p>
+      <w:pPr>
+        <w:widowControl/>
+        <w:spacing w:line="240" w:lineRule="auto"/>
+        <w:jc w:val="left"/>
+        <w:rPr>
+          <w:rFonts w:ascii="Helvetica" w:hAnsi="Helvetica"/>
+          <w:b/>
+          <w:bCs/>
+          <w:color w:val="000000"/>
+          <w:kern w:val="0"/>
+          <w:sz w:val="22"/>
+          <w:szCs w:val="16"/>
+          <w:lang w:val="ca-ES"/>
+        </w:rPr>
+      </w:pPr>
+    </w:p>
+    <w:p>
+      <w:pPr>
+        <w:widowControl/>
+        <w:spacing w:line="240" w:lineRule="auto"/>
+        <w:jc w:val="left"/>
+        <w:rPr>
+          <w:rFonts w:ascii="Helvetica" w:hAnsi="Helvetica"/>
+          <w:b/>
+          <w:bCs/>
+          <w:color w:val="000000"/>
+          <w:kern w:val="0"/>
+          <w:sz w:val="22"/>
+          <w:szCs w:val="16"/>
+          <w:lang w:val="ca-ES"/>
+        </w:rPr>
+      </w:pPr>
+    </w:p>
+    <w:p>
+      <w:pPr>
+        <w:widowControl/>
+        <w:spacing w:line="240" w:lineRule="auto"/>
+        <w:jc w:val="left"/>
+        <w:rPr>
+          <w:rFonts w:ascii="Helvetica" w:hAnsi="Helvetica"/>
+          <w:b/>
+          <w:bCs/>
+          <w:color w:val="000000"/>
+          <w:kern w:val="0"/>
+          <w:sz w:val="22"/>
+          <w:szCs w:val="16"/>
+          <w:lang w:val="ca-ES"/>
+        </w:rPr>
+      </w:pPr>
+    </w:p>
+    <w:p>
+      <w:pPr>
+        <w:pStyle w:val="ReferenceHead"/>
+        <w:jc w:val="left"/>
+        <w:rPr>
+          <w:rFonts w:ascii="Helvetica" w:hAnsi="Helvetica"/>
+          <w:b/>
+          <w:bCs/>
+          <w:color w:val="000000"/>
+          <w:sz w:val="22"/>
+          <w:lang w:val="ca-ES"/>
+        </w:rPr>
+      </w:pPr>
+    </w:p>
+    <w:p>
+      <w:pPr>
+        <w:pStyle w:val="ReferenceHead"/>
+        <w:jc w:val="left"/>
+        <w:rPr>
+          <w:rFonts w:ascii="Helvetica" w:hAnsi="Helvetica"/>
+          <w:b/>
+          <w:bCs/>
+          <w:color w:val="000000"/>
+          <w:sz w:val="22"/>
+          <w:lang w:val="ca-ES"/>
+        </w:rPr>
+      </w:pPr>
+    </w:p>
+    <w:p>
+      <w:pPr>
+        <w:pStyle w:val="ReferenceHead"/>
+        <w:jc w:val="left"/>
+        <w:rPr>
+          <w:rFonts w:ascii="Helvetica" w:hAnsi="Helvetica"/>
+          <w:b/>
+          <w:bCs/>
+          <w:color w:val="000000"/>
+          <w:sz w:val="22"/>
+          <w:lang w:val="ca-ES"/>
+        </w:rPr>
+      </w:pPr>
+    </w:p>
+    <w:p>
+      <w:pPr>
+        <w:widowControl/>
+        <w:spacing w:line="240" w:lineRule="auto"/>
+        <w:jc w:val="left"/>
+        <w:rPr>
+          <w:rFonts w:ascii="Helvetica" w:hAnsi="Helvetica"/>
+          <w:b/>
+          <w:bCs/>
+          <w:color w:val="000000"/>
+          <w:kern w:val="0"/>
+          <w:sz w:val="22"/>
+          <w:szCs w:val="16"/>
+          <w:lang w:val="ca-ES"/>
+        </w:rPr>
+      </w:pPr>
+      <w:r>
+        <w:rPr>
+          <w:rFonts w:ascii="Helvetica" w:hAnsi="Helvetica"/>
+          <w:b/>
+          <w:bCs/>
+          <w:color w:val="000000"/>
+          <w:kern w:val="0"/>
+          <w:sz w:val="22"/>
+          <w:szCs w:val="16"/>
+          <w:lang w:val="ca-ES"/>
+        </w:rPr>
+        <w:br w:type="page"/>
+      </w:r>
+    </w:p>
+    <w:p>
+      <w:pPr>
+        <w:widowControl/>
+        <w:spacing w:line="240" w:lineRule="auto"/>
+        <w:jc w:val="left"/>
+        <w:rPr>
+          <w:rFonts w:ascii="Helvetica" w:hAnsi="Helvetica"/>
+          <w:b/>
+          <w:bCs/>
+          <w:color w:val="000000"/>
+          <w:kern w:val="0"/>
+          <w:sz w:val="22"/>
+          <w:szCs w:val="16"/>
+          <w:lang w:val="ca-ES"/>
+        </w:rPr>
+      </w:pPr>
+    </w:p>
+    <w:p>
+      <w:pPr>
+        <w:pStyle w:val="ReferenceHead"/>
+        <w:jc w:val="left"/>
+        <w:rPr>
+          <w:rFonts w:ascii="Helvetica" w:hAnsi="Helvetica"/>
+          <w:b/>
+          <w:bCs/>
+          <w:color w:val="000000"/>
+          <w:sz w:val="22"/>
+          <w:lang w:val="ca-ES"/>
+        </w:rPr>
+      </w:pPr>
+      <w:r>
+        <w:rPr>
+          <w:rFonts w:ascii="Helvetica" w:hAnsi="Helvetica"/>
+          <w:b/>
+          <w:bCs/>
+          <w:color w:val="000000"/>
+          <w:sz w:val="22"/>
+          <w:lang w:val="ca-ES"/>
+        </w:rPr>
+        <w:t>9.9 gantt diagram</w:t>
+      </w:r>
+    </w:p>
+    <w:p>
+      <w:pPr>
+        <w:pStyle w:val="ReferenceHead"/>
+        <w:jc w:val="left"/>
+        <w:rPr>
+          <w:rFonts w:ascii="Helvetica" w:hAnsi="Helvetica"/>
+          <w:b/>
+          <w:bCs/>
+          <w:color w:val="000000"/>
+          <w:sz w:val="22"/>
+          <w:lang w:val="ca-ES"/>
+        </w:rPr>
+      </w:pPr>
+      <w:r>
+        <w:rPr>
+          <w:rFonts w:ascii="Helvetica" w:hAnsi="Helvetica"/>
+          <w:b/>
+          <w:bCs/>
+          <w:color w:val="000000"/>
+          <w:sz w:val="22"/>
+          <w:lang w:val="ca-ES"/>
+        </w:rPr>
+        <w:tab/>
+        <w:t xml:space="preserve"> </w:t>
+      </w:r>
+      <w:r>
+        <w:rPr>
+          <w:noProof/>
+        </w:rPr>
+        <w:drawing>
+          <wp:inline distT="0" distB="0" distL="0" distR="0" wp14:anchorId="073A58AF" wp14:editId="202AE42D">
+            <wp:extent cx="8843645" cy="4067430"/>
+            <wp:effectExtent l="0" t="0" r="0" b="9525"/>
+            <wp:docPr id="35" name="Picture 35"/>
+            <wp:cNvGraphicFramePr>
+              <a:graphicFrameLocks xmlns:a="http://schemas.openxmlformats.org/drawingml/2006/main" noChangeAspect="1"/>
+            </wp:cNvGraphicFramePr>
+            <a:graphic xmlns:a="http://schemas.openxmlformats.org/drawingml/2006/main">
+              <a:graphicData uri="http://schemas.openxmlformats.org/drawingml/2006/picture">
+                <pic:pic xmlns:pic="http://schemas.openxmlformats.org/drawingml/2006/picture">
+                  <pic:nvPicPr>
+                    <pic:cNvPr id="2" name="Diagrama-Gant-Bueno.PNG"/>
+                    <pic:cNvPicPr/>
+                  </pic:nvPicPr>
+                  <pic:blipFill>
+                    <a:blip r:embed="rId35">
+                      <a:extLst>
+                        <a:ext uri="{28A0092B-C50C-407E-A947-70E740481C1C}">
+                          <a14:useLocalDpi xmlns:a14="http://schemas.microsoft.com/office/drawing/2010/main" val="0"/>
+                        </a:ext>
+                      </a:extLst>
+                    </a:blip>
+                    <a:stretch>
+                      <a:fillRect/>
+                    </a:stretch>
+                  </pic:blipFill>
+                  <pic:spPr>
+                    <a:xfrm>
+                      <a:off x="0" y="0"/>
+                      <a:ext cx="8843645" cy="4067430"/>
+                    </a:xfrm>
+                    <a:prstGeom prst="rect">
+                      <a:avLst/>
+                    </a:prstGeom>
+                  </pic:spPr>
+                </pic:pic>
+              </a:graphicData>
+            </a:graphic>
+          </wp:inline>
+        </w:drawing>
       </w:r>
     </w:p>
     <w:p>
@@ -7232,6 +9732,15 @@
           <w:lang w:val="ca-ES"/>
         </w:rPr>
       </w:pPr>
+      <w:r>
+        <w:rPr>
+          <w:rFonts w:ascii="Palatino Linotype" w:hAnsi="Palatino Linotype"/>
+          <w:color w:val="000000"/>
+          <w:spacing w:val="-6"/>
+          <w:lang w:val="ca-ES"/>
+        </w:rPr>
+        <w:t xml:space="preserve"> </w:t>
+      </w:r>
     </w:p>
     <w:p>
       <w:pPr>
@@ -7310,80 +9819,12 @@
         </w:rPr>
       </w:pPr>
     </w:p>
-    <w:p>
-      <w:pPr>
-        <w:pStyle w:val="References"/>
-        <w:rPr>
-          <w:rFonts w:ascii="Palatino Linotype" w:hAnsi="Palatino Linotype"/>
-          <w:color w:val="000000"/>
-          <w:spacing w:val="-6"/>
-          <w:lang w:val="ca-ES"/>
-        </w:rPr>
-      </w:pPr>
-    </w:p>
-    <w:p>
-      <w:pPr>
-        <w:pStyle w:val="References"/>
-        <w:rPr>
-          <w:rFonts w:ascii="Palatino Linotype" w:hAnsi="Palatino Linotype"/>
-          <w:color w:val="000000"/>
-          <w:spacing w:val="-6"/>
-          <w:lang w:val="ca-ES"/>
-        </w:rPr>
-      </w:pPr>
-    </w:p>
-    <w:p>
-      <w:pPr>
-        <w:pStyle w:val="References"/>
-        <w:rPr>
-          <w:rFonts w:ascii="Palatino Linotype" w:hAnsi="Palatino Linotype"/>
-          <w:color w:val="000000"/>
-          <w:spacing w:val="-6"/>
-          <w:lang w:val="ca-ES"/>
-        </w:rPr>
-      </w:pPr>
-    </w:p>
-    <w:p>
-      <w:pPr>
-        <w:pStyle w:val="References"/>
-        <w:rPr>
-          <w:rFonts w:ascii="Palatino Linotype" w:hAnsi="Palatino Linotype"/>
-          <w:color w:val="000000"/>
-          <w:spacing w:val="-6"/>
-          <w:lang w:val="ca-ES"/>
-        </w:rPr>
-      </w:pPr>
-    </w:p>
-    <w:p>
-      <w:pPr>
-        <w:pStyle w:val="References"/>
-        <w:rPr>
-          <w:rFonts w:ascii="Palatino Linotype" w:hAnsi="Palatino Linotype"/>
-          <w:color w:val="000000"/>
-          <w:spacing w:val="-6"/>
-          <w:lang w:val="ca-ES"/>
-        </w:rPr>
-      </w:pPr>
-    </w:p>
-    <w:p>
-      <w:pPr>
-        <w:pStyle w:val="References"/>
-        <w:rPr>
-          <w:rFonts w:ascii="Palatino Linotype" w:hAnsi="Palatino Linotype"/>
-          <w:color w:val="000000"/>
-          <w:spacing w:val="-6"/>
-          <w:lang w:val="ca-ES"/>
-        </w:rPr>
-      </w:pPr>
-    </w:p>
     <w:sectPr>
-      <w:headerReference w:type="even" r:id="rId28"/>
-      <w:headerReference w:type="default" r:id="rId29"/>
-      <w:type w:val="continuous"/>
-      <w:pgSz w:w="11340" w:h="15480" w:code="1"/>
-      <w:pgMar w:top="1196" w:right="607" w:bottom="357" w:left="720" w:header="607" w:footer="74" w:gutter="0"/>
+      <w:pgSz w:w="15480" w:h="11340" w:orient="landscape" w:code="1"/>
+      <w:pgMar w:top="720" w:right="1196" w:bottom="607" w:left="357" w:header="607" w:footer="74" w:gutter="0"/>
       <w:paperSrc w:first="261" w:other="261"/>
-      <w:cols w:num="2" w:space="240"/>
+      <w:cols w:space="240"/>
+      <w:docGrid w:linePitch="258"/>
     </w:sectPr>
   </w:body>
 </w:document>
@@ -7406,43 +9847,6 @@
     </w:p>
   </w:endnote>
 </w:endnotes>
-</file>
-
-<file path=word/footer1.xml><?xml version="1.0" encoding="utf-8"?>
-<w:ftr xmlns:wpc="http://schemas.microsoft.com/office/word/2010/wordprocessingCanvas" xmlns:cx="http://schemas.microsoft.com/office/drawing/2014/chartex" xmlns:cx1="http://schemas.microsoft.com/office/drawing/2015/9/8/chartex" xmlns:cx2="http://schemas.microsoft.com/office/drawing/2015/10/21/chartex" xmlns:cx3="http://schemas.microsoft.com/office/drawing/2016/5/9/chartex" xmlns:cx4="http://schemas.microsoft.com/office/drawing/2016/5/10/chartex" xmlns:cx5="http://schemas.microsoft.com/office/drawing/2016/5/11/chartex" xmlns:cx6="http://schemas.microsoft.com/office/drawing/2016/5/12/chartex" xmlns:cx7="http://schemas.microsoft.com/office/drawing/2016/5/13/chartex" xmlns:cx8="http://schemas.microsoft.com/office/drawing/2016/5/14/chartex" xmlns:mc="http://schemas.openxmlformats.org/markup-compatibility/2006" xmlns:aink="http://schemas.microsoft.com/office/drawing/2016/ink" xmlns:am3d="http://schemas.microsoft.com/office/drawing/2017/model3d" xmlns:o="urn:schemas-microsoft-com:office:office" xmlns:r="http://schemas.openxmlformats.org/officeDocument/2006/relationships" xmlns:m="http://schemas.openxmlformats.org/officeDocument/2006/math" xmlns:v="urn:schemas-microsoft-com:vml" xmlns:wp14="http://schemas.microsoft.com/office/word/2010/wordprocessingDrawing" xmlns:wp="http://schemas.openxmlformats.org/drawingml/2006/wordprocessingDrawing" xmlns:w10="urn:schemas-microsoft-com:office:word" xmlns:w="http://schemas.openxmlformats.org/wordprocessingml/2006/main" xmlns:w14="http://schemas.microsoft.com/office/word/2010/wordml" xmlns:w15="http://schemas.microsoft.com/office/word/2012/wordml" xmlns:w16cid="http://schemas.microsoft.com/office/word/2016/wordml/cid" xmlns:w16se="http://schemas.microsoft.com/office/word/2015/wordml/symex" xmlns:wpg="http://schemas.microsoft.com/office/word/2010/wordprocessingGroup" xmlns:wpi="http://schemas.microsoft.com/office/word/2010/wordprocessingInk" xmlns:wne="http://schemas.microsoft.com/office/word/2006/wordml" xmlns:wps="http://schemas.microsoft.com/office/word/2010/wordprocessingShape" mc:Ignorable="w14 w15 w16se w16cid wp14">
-  <w:p>
-    <w:pPr>
-      <w:spacing w:line="20" w:lineRule="exact"/>
-      <w:jc w:val="center"/>
-    </w:pPr>
-  </w:p>
-</w:ftr>
-</file>
-
-<file path=word/footer2.xml><?xml version="1.0" encoding="utf-8"?>
-<w:ftr xmlns:wpc="http://schemas.microsoft.com/office/word/2010/wordprocessingCanvas" xmlns:cx="http://schemas.microsoft.com/office/drawing/2014/chartex" xmlns:cx1="http://schemas.microsoft.com/office/drawing/2015/9/8/chartex" xmlns:cx2="http://schemas.microsoft.com/office/drawing/2015/10/21/chartex" xmlns:cx3="http://schemas.microsoft.com/office/drawing/2016/5/9/chartex" xmlns:cx4="http://schemas.microsoft.com/office/drawing/2016/5/10/chartex" xmlns:cx5="http://schemas.microsoft.com/office/drawing/2016/5/11/chartex" xmlns:cx6="http://schemas.microsoft.com/office/drawing/2016/5/12/chartex" xmlns:cx7="http://schemas.microsoft.com/office/drawing/2016/5/13/chartex" xmlns:cx8="http://schemas.microsoft.com/office/drawing/2016/5/14/chartex" xmlns:mc="http://schemas.openxmlformats.org/markup-compatibility/2006" xmlns:aink="http://schemas.microsoft.com/office/drawing/2016/ink" xmlns:am3d="http://schemas.microsoft.com/office/drawing/2017/model3d" xmlns:o="urn:schemas-microsoft-com:office:office" xmlns:r="http://schemas.openxmlformats.org/officeDocument/2006/relationships" xmlns:m="http://schemas.openxmlformats.org/officeDocument/2006/math" xmlns:v="urn:schemas-microsoft-com:vml" xmlns:wp14="http://schemas.microsoft.com/office/word/2010/wordprocessingDrawing" xmlns:wp="http://schemas.openxmlformats.org/drawingml/2006/wordprocessingDrawing" xmlns:w10="urn:schemas-microsoft-com:office:word" xmlns:w="http://schemas.openxmlformats.org/wordprocessingml/2006/main" xmlns:w14="http://schemas.microsoft.com/office/word/2010/wordml" xmlns:w15="http://schemas.microsoft.com/office/word/2012/wordml" xmlns:w16cid="http://schemas.microsoft.com/office/word/2016/wordml/cid" xmlns:w16se="http://schemas.microsoft.com/office/word/2015/wordml/symex" xmlns:wpg="http://schemas.microsoft.com/office/word/2010/wordprocessingGroup" xmlns:wpi="http://schemas.microsoft.com/office/word/2010/wordprocessingInk" xmlns:wne="http://schemas.microsoft.com/office/word/2006/wordml" xmlns:wps="http://schemas.microsoft.com/office/word/2010/wordprocessingShape" mc:Ignorable="w14 w15 w16se w16cid wp14">
-  <w:p>
-    <w:pPr>
-      <w:spacing w:line="20" w:lineRule="exact"/>
-      <w:jc w:val="center"/>
-      <w:rPr>
-        <w:rFonts w:ascii="Arial" w:hAnsi="Arial"/>
-      </w:rPr>
-    </w:pPr>
-  </w:p>
-</w:ftr>
-</file>
-
-<file path=word/footer3.xml><?xml version="1.0" encoding="utf-8"?>
-<w:ftr xmlns:wpc="http://schemas.microsoft.com/office/word/2010/wordprocessingCanvas" xmlns:cx="http://schemas.microsoft.com/office/drawing/2014/chartex" xmlns:cx1="http://schemas.microsoft.com/office/drawing/2015/9/8/chartex" xmlns:cx2="http://schemas.microsoft.com/office/drawing/2015/10/21/chartex" xmlns:cx3="http://schemas.microsoft.com/office/drawing/2016/5/9/chartex" xmlns:cx4="http://schemas.microsoft.com/office/drawing/2016/5/10/chartex" xmlns:cx5="http://schemas.microsoft.com/office/drawing/2016/5/11/chartex" xmlns:cx6="http://schemas.microsoft.com/office/drawing/2016/5/12/chartex" xmlns:cx7="http://schemas.microsoft.com/office/drawing/2016/5/13/chartex" xmlns:cx8="http://schemas.microsoft.com/office/drawing/2016/5/14/chartex" xmlns:mc="http://schemas.openxmlformats.org/markup-compatibility/2006" xmlns:aink="http://schemas.microsoft.com/office/drawing/2016/ink" xmlns:am3d="http://schemas.microsoft.com/office/drawing/2017/model3d" xmlns:o="urn:schemas-microsoft-com:office:office" xmlns:r="http://schemas.openxmlformats.org/officeDocument/2006/relationships" xmlns:m="http://schemas.openxmlformats.org/officeDocument/2006/math" xmlns:v="urn:schemas-microsoft-com:vml" xmlns:wp14="http://schemas.microsoft.com/office/word/2010/wordprocessingDrawing" xmlns:wp="http://schemas.openxmlformats.org/drawingml/2006/wordprocessingDrawing" xmlns:w10="urn:schemas-microsoft-com:office:word" xmlns:w="http://schemas.openxmlformats.org/wordprocessingml/2006/main" xmlns:w14="http://schemas.microsoft.com/office/word/2010/wordml" xmlns:w15="http://schemas.microsoft.com/office/word/2012/wordml" xmlns:w16cid="http://schemas.microsoft.com/office/word/2016/wordml/cid" xmlns:w16se="http://schemas.microsoft.com/office/word/2015/wordml/symex" xmlns:wpg="http://schemas.microsoft.com/office/word/2010/wordprocessingGroup" xmlns:wpi="http://schemas.microsoft.com/office/word/2010/wordprocessingInk" xmlns:wne="http://schemas.microsoft.com/office/word/2006/wordml" xmlns:wps="http://schemas.microsoft.com/office/word/2010/wordprocessingShape" mc:Ignorable="w14 w15 w16se w16cid wp14">
-  <w:p>
-    <w:pPr>
-      <w:pStyle w:val="Footer"/>
-      <w:spacing w:line="20" w:lineRule="exact"/>
-      <w:jc w:val="center"/>
-    </w:pPr>
-  </w:p>
-</w:ftr>
 </file>
 
 <file path=word/footnotes.xml><?xml version="1.0" encoding="utf-8"?>
@@ -7480,7 +9884,7 @@
       </w:tabs>
       <w:spacing w:line="180" w:lineRule="exact"/>
       <w:rPr>
-        <w:lang w:val="es-ES"/>
+        <w:lang w:val="ca-ES"/>
       </w:rPr>
     </w:pPr>
     <w:r>
@@ -7500,7 +9904,7 @@
         <w:noProof/>
         <w:lang w:val="es-ES"/>
       </w:rPr>
-      <w:t>3</w:t>
+      <w:t>2</w:t>
     </w:r>
     <w:r>
       <w:fldChar w:fldCharType="end"/>
@@ -7528,7 +9932,18 @@
         <w:lang w:val="es-ES"/>
       </w:rPr>
       <w:tab/>
-      <w:t>EE/UAB TFG: Títol del treball (abreviat si es llarg)</w:t>
+    </w:r>
+    <w:r>
+      <w:rPr>
+        <w:lang w:val="ca-ES"/>
+      </w:rPr>
+      <w:t>EE/UAB TFG</w:t>
+    </w:r>
+    <w:r>
+      <w:rPr>
+        <w:lang w:val="ca-ES"/>
+      </w:rPr>
+      <w:t xml:space="preserve"> Informàtica: Finances Management app</w:t>
     </w:r>
   </w:p>
 </w:hdr>
@@ -7546,230 +9961,6 @@
       <w:spacing w:line="180" w:lineRule="exact"/>
     </w:pPr>
     <w:r>
-      <w:t>AUTHOR:  TITLE</w:t>
-    </w:r>
-    <w:r>
-      <w:tab/>
-    </w:r>
-    <w:r>
-      <w:rPr>
-        <w:i/>
-        <w:caps w:val="0"/>
-        <w:vanish/>
-      </w:rPr>
-      <w:t>odd page</w:t>
-    </w:r>
-    <w:r>
-      <w:rPr>
-        <w:caps w:val="0"/>
-        <w:vanish/>
-      </w:rPr>
-      <w:t xml:space="preserve">    </w:t>
-    </w:r>
-    <w:r>
-      <w:rPr>
-        <w:noProof/>
-      </w:rPr>
-      <w:fldChar w:fldCharType="begin"/>
-    </w:r>
-    <w:r>
-      <w:rPr>
-        <w:noProof/>
-      </w:rPr>
-      <w:instrText>PAGE</w:instrText>
-    </w:r>
-    <w:r>
-      <w:rPr>
-        <w:noProof/>
-      </w:rPr>
-      <w:fldChar w:fldCharType="separate"/>
-    </w:r>
-    <w:r>
-      <w:rPr>
-        <w:noProof/>
-      </w:rPr>
-      <w:t>3</w:t>
-    </w:r>
-    <w:r>
-      <w:rPr>
-        <w:noProof/>
-      </w:rPr>
-      <w:fldChar w:fldCharType="end"/>
-    </w:r>
-  </w:p>
-</w:hdr>
-</file>
-
-<file path=word/header3.xml><?xml version="1.0" encoding="utf-8"?>
-<w:hdr xmlns:wpc="http://schemas.microsoft.com/office/word/2010/wordprocessingCanvas" xmlns:cx="http://schemas.microsoft.com/office/drawing/2014/chartex" xmlns:cx1="http://schemas.microsoft.com/office/drawing/2015/9/8/chartex" xmlns:cx2="http://schemas.microsoft.com/office/drawing/2015/10/21/chartex" xmlns:cx3="http://schemas.microsoft.com/office/drawing/2016/5/9/chartex" xmlns:cx4="http://schemas.microsoft.com/office/drawing/2016/5/10/chartex" xmlns:cx5="http://schemas.microsoft.com/office/drawing/2016/5/11/chartex" xmlns:cx6="http://schemas.microsoft.com/office/drawing/2016/5/12/chartex" xmlns:cx7="http://schemas.microsoft.com/office/drawing/2016/5/13/chartex" xmlns:cx8="http://schemas.microsoft.com/office/drawing/2016/5/14/chartex" xmlns:mc="http://schemas.openxmlformats.org/markup-compatibility/2006" xmlns:aink="http://schemas.microsoft.com/office/drawing/2016/ink" xmlns:am3d="http://schemas.microsoft.com/office/drawing/2017/model3d" xmlns:o="urn:schemas-microsoft-com:office:office" xmlns:r="http://schemas.openxmlformats.org/officeDocument/2006/relationships" xmlns:m="http://schemas.openxmlformats.org/officeDocument/2006/math" xmlns:v="urn:schemas-microsoft-com:vml" xmlns:wp14="http://schemas.microsoft.com/office/word/2010/wordprocessingDrawing" xmlns:wp="http://schemas.openxmlformats.org/drawingml/2006/wordprocessingDrawing" xmlns:w10="urn:schemas-microsoft-com:office:word" xmlns:w="http://schemas.openxmlformats.org/wordprocessingml/2006/main" xmlns:w14="http://schemas.microsoft.com/office/word/2010/wordml" xmlns:w15="http://schemas.microsoft.com/office/word/2012/wordml" xmlns:w16cid="http://schemas.microsoft.com/office/word/2016/wordml/cid" xmlns:w16se="http://schemas.microsoft.com/office/word/2015/wordml/symex" xmlns:wpg="http://schemas.microsoft.com/office/word/2010/wordprocessingGroup" xmlns:wpi="http://schemas.microsoft.com/office/word/2010/wordprocessingInk" xmlns:wne="http://schemas.microsoft.com/office/word/2006/wordml" xmlns:wps="http://schemas.microsoft.com/office/word/2010/wordprocessingShape" mc:Ignorable="w14 w15 w16se w16cid wp14">
-  <w:p>
-    <w:pPr>
-      <w:pStyle w:val="Header"/>
-      <w:tabs>
-        <w:tab w:val="clear" w:pos="10200"/>
-        <w:tab w:val="right" w:pos="10320"/>
-      </w:tabs>
-      <w:spacing w:line="180" w:lineRule="exact"/>
-      <w:rPr>
-        <w:lang w:val="es-ES"/>
-      </w:rPr>
-    </w:pPr>
-    <w:r>
-      <w:rPr>
-        <w:lang w:val="ca-ES"/>
-      </w:rPr>
-      <w:t>TFG</w:t>
-    </w:r>
-    <w:r>
-      <w:rPr>
-        <w:lang w:val="ca-ES"/>
-      </w:rPr>
-      <w:t xml:space="preserve"> EN ENGINYERIA</w:t>
-    </w:r>
-    <w:r>
-      <w:rPr>
-        <w:lang w:val="ca-ES"/>
-      </w:rPr>
-      <w:t xml:space="preserve"> informàtica, ESCOLA D’ENGINYERIA (EE), UNIversitat autònoma de barcelona (uab)</w:t>
-    </w:r>
-    <w:r>
-      <w:rPr>
-        <w:lang w:val="es-ES"/>
-      </w:rPr>
-      <w:tab/>
-    </w:r>
-    <w:r>
-      <w:rPr>
-        <w:b/>
-        <w:caps w:val="0"/>
-        <w:vanish/>
-        <w:sz w:val="16"/>
-        <w:lang w:val="es-ES"/>
-      </w:rPr>
-      <w:t>first page</w:t>
-    </w:r>
-    <w:r>
-      <w:rPr>
-        <w:caps w:val="0"/>
-        <w:vanish/>
-        <w:lang w:val="es-ES"/>
-      </w:rPr>
-      <w:t xml:space="preserve">   </w:t>
-    </w:r>
-    <w:r>
-      <w:fldChar w:fldCharType="begin"/>
-    </w:r>
-    <w:r>
-      <w:rPr>
-        <w:lang w:val="es-ES"/>
-      </w:rPr>
-      <w:instrText xml:space="preserve"> PAGE </w:instrText>
-    </w:r>
-    <w:r>
-      <w:fldChar w:fldCharType="separate"/>
-    </w:r>
-    <w:r>
-      <w:rPr>
-        <w:noProof/>
-        <w:lang w:val="es-ES"/>
-      </w:rPr>
-      <w:t>1</w:t>
-    </w:r>
-    <w:r>
-      <w:fldChar w:fldCharType="end"/>
-    </w:r>
-  </w:p>
-</w:hdr>
-</file>
-
-<file path=word/header4.xml><?xml version="1.0" encoding="utf-8"?>
-<w:hdr xmlns:wpc="http://schemas.microsoft.com/office/word/2010/wordprocessingCanvas" xmlns:cx="http://schemas.microsoft.com/office/drawing/2014/chartex" xmlns:cx1="http://schemas.microsoft.com/office/drawing/2015/9/8/chartex" xmlns:cx2="http://schemas.microsoft.com/office/drawing/2015/10/21/chartex" xmlns:cx3="http://schemas.microsoft.com/office/drawing/2016/5/9/chartex" xmlns:cx4="http://schemas.microsoft.com/office/drawing/2016/5/10/chartex" xmlns:cx5="http://schemas.microsoft.com/office/drawing/2016/5/11/chartex" xmlns:cx6="http://schemas.microsoft.com/office/drawing/2016/5/12/chartex" xmlns:cx7="http://schemas.microsoft.com/office/drawing/2016/5/13/chartex" xmlns:cx8="http://schemas.microsoft.com/office/drawing/2016/5/14/chartex" xmlns:mc="http://schemas.openxmlformats.org/markup-compatibility/2006" xmlns:aink="http://schemas.microsoft.com/office/drawing/2016/ink" xmlns:am3d="http://schemas.microsoft.com/office/drawing/2017/model3d" xmlns:o="urn:schemas-microsoft-com:office:office" xmlns:r="http://schemas.openxmlformats.org/officeDocument/2006/relationships" xmlns:m="http://schemas.openxmlformats.org/officeDocument/2006/math" xmlns:v="urn:schemas-microsoft-com:vml" xmlns:wp14="http://schemas.microsoft.com/office/word/2010/wordprocessingDrawing" xmlns:wp="http://schemas.openxmlformats.org/drawingml/2006/wordprocessingDrawing" xmlns:w10="urn:schemas-microsoft-com:office:word" xmlns:w="http://schemas.openxmlformats.org/wordprocessingml/2006/main" xmlns:w14="http://schemas.microsoft.com/office/word/2010/wordml" xmlns:w15="http://schemas.microsoft.com/office/word/2012/wordml" xmlns:w16cid="http://schemas.microsoft.com/office/word/2016/wordml/cid" xmlns:w16se="http://schemas.microsoft.com/office/word/2015/wordml/symex" xmlns:wpg="http://schemas.microsoft.com/office/word/2010/wordprocessingGroup" xmlns:wpi="http://schemas.microsoft.com/office/word/2010/wordprocessingInk" xmlns:wne="http://schemas.microsoft.com/office/word/2006/wordml" xmlns:wps="http://schemas.microsoft.com/office/word/2010/wordprocessingShape" mc:Ignorable="w14 w15 w16se w16cid wp14">
-  <w:p>
-    <w:pPr>
-      <w:pStyle w:val="Header"/>
-      <w:tabs>
-        <w:tab w:val="clear" w:pos="10200"/>
-        <w:tab w:val="right" w:pos="10320"/>
-      </w:tabs>
-      <w:spacing w:line="180" w:lineRule="exact"/>
-      <w:rPr>
-        <w:lang w:val="ca-ES"/>
-      </w:rPr>
-    </w:pPr>
-    <w:r>
-      <w:fldChar w:fldCharType="begin"/>
-    </w:r>
-    <w:r>
-      <w:rPr>
-        <w:lang w:val="es-ES"/>
-      </w:rPr>
-      <w:instrText>PAGE</w:instrText>
-    </w:r>
-    <w:r>
-      <w:fldChar w:fldCharType="separate"/>
-    </w:r>
-    <w:r>
-      <w:rPr>
-        <w:noProof/>
-        <w:lang w:val="es-ES"/>
-      </w:rPr>
-      <w:t>2</w:t>
-    </w:r>
-    <w:r>
-      <w:fldChar w:fldCharType="end"/>
-    </w:r>
-    <w:r>
-      <w:rPr>
-        <w:b/>
-        <w:i/>
-        <w:vanish/>
-        <w:lang w:val="es-ES"/>
-      </w:rPr>
-      <w:t xml:space="preserve">   </w:t>
-    </w:r>
-    <w:r>
-      <w:rPr>
-        <w:i/>
-        <w:caps w:val="0"/>
-        <w:vanish/>
-        <w:lang w:val="es-ES"/>
-      </w:rPr>
-      <w:t>even page</w:t>
-    </w:r>
-    <w:r>
-      <w:rPr>
-        <w:lang w:val="es-ES"/>
-      </w:rPr>
-      <w:tab/>
-    </w:r>
-    <w:r>
-      <w:rPr>
-        <w:lang w:val="ca-ES"/>
-      </w:rPr>
-      <w:t>EE/UAB TFG</w:t>
-    </w:r>
-    <w:r>
-      <w:rPr>
-        <w:lang w:val="ca-ES"/>
-      </w:rPr>
-      <w:t xml:space="preserve"> Informàtica: Finances Management app</w:t>
-    </w:r>
-  </w:p>
-</w:hdr>
-</file>
-
-<file path=word/header5.xml><?xml version="1.0" encoding="utf-8"?>
-<w:hdr xmlns:wpc="http://schemas.microsoft.com/office/word/2010/wordprocessingCanvas" xmlns:cx="http://schemas.microsoft.com/office/drawing/2014/chartex" xmlns:cx1="http://schemas.microsoft.com/office/drawing/2015/9/8/chartex" xmlns:cx2="http://schemas.microsoft.com/office/drawing/2015/10/21/chartex" xmlns:cx3="http://schemas.microsoft.com/office/drawing/2016/5/9/chartex" xmlns:cx4="http://schemas.microsoft.com/office/drawing/2016/5/10/chartex" xmlns:cx5="http://schemas.microsoft.com/office/drawing/2016/5/11/chartex" xmlns:cx6="http://schemas.microsoft.com/office/drawing/2016/5/12/chartex" xmlns:cx7="http://schemas.microsoft.com/office/drawing/2016/5/13/chartex" xmlns:cx8="http://schemas.microsoft.com/office/drawing/2016/5/14/chartex" xmlns:mc="http://schemas.openxmlformats.org/markup-compatibility/2006" xmlns:aink="http://schemas.microsoft.com/office/drawing/2016/ink" xmlns:am3d="http://schemas.microsoft.com/office/drawing/2017/model3d" xmlns:o="urn:schemas-microsoft-com:office:office" xmlns:r="http://schemas.openxmlformats.org/officeDocument/2006/relationships" xmlns:m="http://schemas.openxmlformats.org/officeDocument/2006/math" xmlns:v="urn:schemas-microsoft-com:vml" xmlns:wp14="http://schemas.microsoft.com/office/word/2010/wordprocessingDrawing" xmlns:wp="http://schemas.openxmlformats.org/drawingml/2006/wordprocessingDrawing" xmlns:w10="urn:schemas-microsoft-com:office:word" xmlns:w="http://schemas.openxmlformats.org/wordprocessingml/2006/main" xmlns:w14="http://schemas.microsoft.com/office/word/2010/wordml" xmlns:w15="http://schemas.microsoft.com/office/word/2012/wordml" xmlns:w16cid="http://schemas.microsoft.com/office/word/2016/wordml/cid" xmlns:w16se="http://schemas.microsoft.com/office/word/2015/wordml/symex" xmlns:wpg="http://schemas.microsoft.com/office/word/2010/wordprocessingGroup" xmlns:wpi="http://schemas.microsoft.com/office/word/2010/wordprocessingInk" xmlns:wne="http://schemas.microsoft.com/office/word/2006/wordml" xmlns:wps="http://schemas.microsoft.com/office/word/2010/wordprocessingShape" mc:Ignorable="w14 w15 w16se w16cid wp14">
-  <w:p>
-    <w:pPr>
-      <w:pStyle w:val="Header"/>
-      <w:tabs>
-        <w:tab w:val="clear" w:pos="10200"/>
-        <w:tab w:val="right" w:pos="10320"/>
-      </w:tabs>
-      <w:spacing w:line="180" w:lineRule="exact"/>
-    </w:pPr>
-    <w:r>
       <w:t xml:space="preserve">NOM ESTUDIANT:  </w:t>
     </w:r>
     <w:r>
@@ -9349,6 +11540,92 @@
     </w:lvl>
   </w:abstractNum>
   <w:abstractNum w:abstractNumId="15" w15:restartNumberingAfterBreak="0">
+    <w:nsid w:val="761020E5"/>
+    <w:multiLevelType w:val="hybridMultilevel"/>
+    <w:tmpl w:val="679A007A"/>
+    <w:lvl w:ilvl="0" w:tplc="0C0A000F">
+      <w:start w:val="1"/>
+      <w:numFmt w:val="decimal"/>
+      <w:lvlText w:val="%1."/>
+      <w:lvlJc w:val="left"/>
+      <w:pPr>
+        <w:ind w:left="720" w:hanging="360"/>
+      </w:pPr>
+    </w:lvl>
+    <w:lvl w:ilvl="1" w:tplc="0C0A0019" w:tentative="1">
+      <w:start w:val="1"/>
+      <w:numFmt w:val="lowerLetter"/>
+      <w:lvlText w:val="%2."/>
+      <w:lvlJc w:val="left"/>
+      <w:pPr>
+        <w:ind w:left="1440" w:hanging="360"/>
+      </w:pPr>
+    </w:lvl>
+    <w:lvl w:ilvl="2" w:tplc="0C0A001B" w:tentative="1">
+      <w:start w:val="1"/>
+      <w:numFmt w:val="lowerRoman"/>
+      <w:lvlText w:val="%3."/>
+      <w:lvlJc w:val="right"/>
+      <w:pPr>
+        <w:ind w:left="2160" w:hanging="180"/>
+      </w:pPr>
+    </w:lvl>
+    <w:lvl w:ilvl="3" w:tplc="0C0A000F" w:tentative="1">
+      <w:start w:val="1"/>
+      <w:numFmt w:val="decimal"/>
+      <w:lvlText w:val="%4."/>
+      <w:lvlJc w:val="left"/>
+      <w:pPr>
+        <w:ind w:left="2880" w:hanging="360"/>
+      </w:pPr>
+    </w:lvl>
+    <w:lvl w:ilvl="4" w:tplc="0C0A0019" w:tentative="1">
+      <w:start w:val="1"/>
+      <w:numFmt w:val="lowerLetter"/>
+      <w:lvlText w:val="%5."/>
+      <w:lvlJc w:val="left"/>
+      <w:pPr>
+        <w:ind w:left="3600" w:hanging="360"/>
+      </w:pPr>
+    </w:lvl>
+    <w:lvl w:ilvl="5" w:tplc="0C0A001B" w:tentative="1">
+      <w:start w:val="1"/>
+      <w:numFmt w:val="lowerRoman"/>
+      <w:lvlText w:val="%6."/>
+      <w:lvlJc w:val="right"/>
+      <w:pPr>
+        <w:ind w:left="4320" w:hanging="180"/>
+      </w:pPr>
+    </w:lvl>
+    <w:lvl w:ilvl="6" w:tplc="0C0A000F" w:tentative="1">
+      <w:start w:val="1"/>
+      <w:numFmt w:val="decimal"/>
+      <w:lvlText w:val="%7."/>
+      <w:lvlJc w:val="left"/>
+      <w:pPr>
+        <w:ind w:left="5040" w:hanging="360"/>
+      </w:pPr>
+    </w:lvl>
+    <w:lvl w:ilvl="7" w:tplc="0C0A0019" w:tentative="1">
+      <w:start w:val="1"/>
+      <w:numFmt w:val="lowerLetter"/>
+      <w:lvlText w:val="%8."/>
+      <w:lvlJc w:val="left"/>
+      <w:pPr>
+        <w:ind w:left="5760" w:hanging="360"/>
+      </w:pPr>
+    </w:lvl>
+    <w:lvl w:ilvl="8" w:tplc="0C0A001B" w:tentative="1">
+      <w:start w:val="1"/>
+      <w:numFmt w:val="lowerRoman"/>
+      <w:lvlText w:val="%9."/>
+      <w:lvlJc w:val="right"/>
+      <w:pPr>
+        <w:ind w:left="6480" w:hanging="180"/>
+      </w:pPr>
+    </w:lvl>
+  </w:abstractNum>
+  <w:abstractNum w:abstractNumId="16" w15:restartNumberingAfterBreak="0">
     <w:nsid w:val="7ECC2774"/>
     <w:multiLevelType w:val="hybridMultilevel"/>
     <w:tmpl w:val="78DC2064"/>
@@ -9453,7 +11730,7 @@
     <w:abstractNumId w:val="1"/>
   </w:num>
   <w:num w:numId="7">
-    <w:abstractNumId w:val="15"/>
+    <w:abstractNumId w:val="16"/>
   </w:num>
   <w:num w:numId="8">
     <w:abstractNumId w:val="4"/>
@@ -9481,6 +11758,9 @@
   </w:num>
   <w:num w:numId="16">
     <w:abstractNumId w:val="2"/>
+  </w:num>
+  <w:num w:numId="17">
+    <w:abstractNumId w:val="15"/>
   </w:num>
   <w:numIdMacAtCleanup w:val="16"/>
 </w:numbering>
@@ -11004,7 +13284,7 @@
 </file>
 
 <file path=customXml/itemProps1.xml><?xml version="1.0" encoding="utf-8"?>
-<ds:datastoreItem xmlns:ds="http://schemas.openxmlformats.org/officeDocument/2006/customXml" ds:itemID="{A24A60E8-DC73-4819-984D-47E1EBC3CC90}">
+<ds:datastoreItem xmlns:ds="http://schemas.openxmlformats.org/officeDocument/2006/customXml" ds:itemID="{0D6C96AD-BA86-44F3-A2B9-6A0F1F987AF7}">
   <ds:schemaRefs>
     <ds:schemaRef ds:uri="http://schemas.openxmlformats.org/officeDocument/2006/bibliography"/>
   </ds:schemaRefs>

</xml_diff>